<commit_message>
Update Kata Pengantar + Abstrak (Albert)
Kurang Daftar Pustaka + Visi Misi SKC
</commit_message>
<xml_diff>
--- a/Cover+awal.docx
+++ b/Cover+awal.docx
@@ -1688,27 +1688,11 @@
         <w:jc w:val="both"/>
         <w:rPr>
           <w:rFonts w:ascii="Times New Roman" w:hAnsi="Times New Roman" w:cs="Times New Roman"/>
-          <w:sz w:val="24"/>
-          <w:szCs w:val="24"/>
-        </w:rPr>
-      </w:pPr>
-      <w:r>
-        <w:rPr>
-          <w:rFonts w:ascii="Times New Roman" w:hAnsi="Times New Roman" w:cs="Times New Roman"/>
           <w:color w:val="000000"/>
           <w:sz w:val="24"/>
           <w:szCs w:val="24"/>
         </w:rPr>
-        <w:t>Puji dan Syukur Penulis Panjatkan kehadirat Allah SWT karena berkat limpahan Rahmat dan Karunia-Nya sehingga penulis dapat menyelesaikan kerja praktek dan menyusun laporan kerja praktek dengan judul</w:t>
-      </w:r>
-      <w:r>
-        <w:rPr>
-          <w:rFonts w:ascii="Times New Roman" w:hAnsi="Times New Roman" w:cs="Times New Roman"/>
-          <w:sz w:val="24"/>
-          <w:szCs w:val="24"/>
-        </w:rPr>
-        <w:t xml:space="preserve"> “Membuat Aplikasi Perpustakaan”</w:t>
-      </w:r>
+      </w:pPr>
       <w:r>
         <w:rPr>
           <w:rFonts w:ascii="Times New Roman" w:hAnsi="Times New Roman" w:cs="Times New Roman"/>
@@ -1716,15 +1700,62 @@
           <w:sz w:val="24"/>
           <w:szCs w:val="24"/>
         </w:rPr>
-        <w:t xml:space="preserve"> ini tepat pada waktunya</w:t>
-      </w:r>
-      <w:r>
-        <w:rPr>
-          <w:rFonts w:ascii="Times New Roman" w:hAnsi="Times New Roman" w:cs="Times New Roman"/>
-          <w:sz w:val="24"/>
-          <w:szCs w:val="24"/>
-        </w:rPr>
-        <w:t>. Penulisan laporan Kerja Praktik ini merupakan salah satu syarat pendukung dalam kelulusan seorang Sarjana Komputer Teknik Informatika Universitas Muhammadiyah Surakarta.</w:t>
+        <w:t xml:space="preserve">Puji syukur kehadirat Allah SWT yang karena anugerah dari-Nya kami dapat menyelesaikan </w:t>
+      </w:r>
+      <w:r>
+        <w:rPr>
+          <w:rFonts w:ascii="Times New Roman" w:hAnsi="Times New Roman" w:cs="Times New Roman"/>
+          <w:color w:val="000000"/>
+          <w:sz w:val="24"/>
+          <w:szCs w:val="24"/>
+        </w:rPr>
+        <w:t>praktek kerja nyata dan menyusun laporan yang berjudul</w:t>
+      </w:r>
+      <w:r>
+        <w:rPr>
+          <w:rFonts w:ascii="Times New Roman" w:hAnsi="Times New Roman" w:cs="Times New Roman"/>
+          <w:color w:val="000000"/>
+          <w:sz w:val="24"/>
+          <w:szCs w:val="24"/>
+        </w:rPr>
+        <w:t xml:space="preserve"> "</w:t>
+      </w:r>
+      <w:r>
+        <w:rPr>
+          <w:rFonts w:ascii="Times New Roman" w:hAnsi="Times New Roman" w:cs="Times New Roman"/>
+          <w:color w:val="000000"/>
+          <w:sz w:val="24"/>
+          <w:szCs w:val="24"/>
+        </w:rPr>
+        <w:t xml:space="preserve">Sistem Informasi Persiapan Pertandingan Solo Karate </w:t>
+      </w:r>
+      <w:r>
+        <w:rPr>
+          <w:rFonts w:ascii="Times New Roman" w:hAnsi="Times New Roman" w:cs="Times New Roman"/>
+          <w:i/>
+          <w:color w:val="000000"/>
+          <w:sz w:val="24"/>
+          <w:szCs w:val="24"/>
+        </w:rPr>
+        <w:t>Club</w:t>
+      </w:r>
+      <w:r>
+        <w:rPr>
+          <w:rFonts w:ascii="Times New Roman" w:hAnsi="Times New Roman" w:cs="Times New Roman"/>
+          <w:color w:val="000000"/>
+          <w:sz w:val="24"/>
+          <w:szCs w:val="24"/>
+        </w:rPr>
+        <w:t>" ini. Sholawat dan salam semoga senantiasa tercurahkan kepada junjungan besar kita, yaitu Nabi Muhammad SAW yang telah menunjukkan kepada kita jalan yang lurus berupa ajaran agama Islam yang sempurna dan menjadi anugerah serta rahmat bagi seluruh alam semesta.</w:t>
+      </w:r>
+      <w:r>
+        <w:rPr>
+          <w:rFonts w:ascii="Times New Roman" w:hAnsi="Times New Roman" w:cs="Times New Roman"/>
+          <w:color w:val="000000"/>
+          <w:sz w:val="24"/>
+          <w:szCs w:val="24"/>
+        </w:rPr>
+        <w:t xml:space="preserve"> Tujuan dari penulisan laporan ini adalah sebagai dokumentasi dari praktek kerja nyata yang telah kami selesaikan dan merupakan salah satu syarat untuk kelulusan Sarjana Program Studi Informatika Universitas Muhammadiyah Surakarta.</w:t>
       </w:r>
     </w:p>
     <w:p>
@@ -1734,17 +1765,19 @@
         <w:jc w:val="both"/>
         <w:rPr>
           <w:rFonts w:ascii="Times New Roman" w:hAnsi="Times New Roman" w:cs="Times New Roman"/>
-          <w:sz w:val="24"/>
-          <w:szCs w:val="24"/>
-        </w:rPr>
-      </w:pPr>
-      <w:r>
-        <w:rPr>
-          <w:rFonts w:ascii="Times New Roman" w:hAnsi="Times New Roman" w:cs="Times New Roman"/>
-          <w:sz w:val="24"/>
-          <w:szCs w:val="24"/>
-        </w:rPr>
-        <w:t>Kami sadar bahwa penulisan laporan Kerja Praktik ini tidak akan terwujud tanpa adanya bantuan dari pihak lain baik secara langsung maupun tidak langsung. Oleh karena itu penulis ingin menyampaikan rasa terima kasih yang sebesar - sebesarnya kepada:</w:t>
+          <w:color w:val="000000"/>
+          <w:sz w:val="24"/>
+          <w:szCs w:val="24"/>
+        </w:rPr>
+      </w:pPr>
+      <w:r>
+        <w:rPr>
+          <w:rFonts w:ascii="Times New Roman" w:hAnsi="Times New Roman" w:cs="Times New Roman"/>
+          <w:color w:val="000000"/>
+          <w:sz w:val="24"/>
+          <w:szCs w:val="24"/>
+        </w:rPr>
+        <w:t xml:space="preserve">Praktek kerja nyata beserta laporan ini tidak akan terselesaikan tanpa adanya bantuan dari pihak-pihak pendukung baik secara langsung maupun tidak langsung. Kami menyampaikan rasa terima kasih yang sebesar – besarnya kepada: </w:t>
       </w:r>
     </w:p>
     <w:p>
@@ -1763,70 +1796,6 @@
           <w:szCs w:val="24"/>
         </w:rPr>
       </w:pPr>
-      <w:proofErr w:type="spellStart"/>
-      <w:r>
-        <w:rPr>
-          <w:rFonts w:ascii="Times New Roman" w:hAnsi="Times New Roman"/>
-          <w:sz w:val="24"/>
-          <w:szCs w:val="24"/>
-        </w:rPr>
-        <w:t>Bapak</w:t>
-      </w:r>
-      <w:proofErr w:type="spellEnd"/>
-      <w:r>
-        <w:rPr>
-          <w:rFonts w:ascii="Times New Roman" w:hAnsi="Times New Roman"/>
-          <w:sz w:val="24"/>
-          <w:szCs w:val="24"/>
-        </w:rPr>
-        <w:t xml:space="preserve"> </w:t>
-      </w:r>
-      <w:proofErr w:type="spellStart"/>
-      <w:r>
-        <w:rPr>
-          <w:rFonts w:ascii="Times New Roman" w:hAnsi="Times New Roman"/>
-          <w:sz w:val="24"/>
-          <w:szCs w:val="24"/>
-        </w:rPr>
-        <w:t>Husni</w:t>
-      </w:r>
-      <w:proofErr w:type="spellEnd"/>
-      <w:r>
-        <w:rPr>
-          <w:rFonts w:ascii="Times New Roman" w:hAnsi="Times New Roman"/>
-          <w:sz w:val="24"/>
-          <w:szCs w:val="24"/>
-        </w:rPr>
-        <w:t xml:space="preserve"> </w:t>
-      </w:r>
-      <w:proofErr w:type="spellStart"/>
-      <w:r>
-        <w:rPr>
-          <w:rFonts w:ascii="Times New Roman" w:hAnsi="Times New Roman"/>
-          <w:sz w:val="24"/>
-          <w:szCs w:val="24"/>
-        </w:rPr>
-        <w:t>Thamrin</w:t>
-      </w:r>
-      <w:proofErr w:type="spellEnd"/>
-      <w:r>
-        <w:rPr>
-          <w:rFonts w:ascii="Times New Roman" w:hAnsi="Times New Roman"/>
-          <w:sz w:val="24"/>
-          <w:szCs w:val="24"/>
-        </w:rPr>
-        <w:t xml:space="preserve">, S.T., M.T., Ph.D. </w:t>
-      </w:r>
-      <w:proofErr w:type="spellStart"/>
-      <w:r>
-        <w:rPr>
-          <w:rFonts w:ascii="Times New Roman" w:hAnsi="Times New Roman"/>
-          <w:sz w:val="24"/>
-          <w:szCs w:val="24"/>
-        </w:rPr>
-        <w:t>selaku</w:t>
-      </w:r>
-      <w:proofErr w:type="spellEnd"/>
       <w:r>
         <w:rPr>
           <w:rFonts w:ascii="Times New Roman" w:hAnsi="Times New Roman"/>
@@ -1834,133 +1803,7 @@
           <w:szCs w:val="24"/>
           <w:lang w:val="id-ID"/>
         </w:rPr>
-        <w:t xml:space="preserve"> </w:t>
-      </w:r>
-      <w:proofErr w:type="spellStart"/>
-      <w:r>
-        <w:rPr>
-          <w:rFonts w:ascii="Times New Roman" w:hAnsi="Times New Roman"/>
-          <w:sz w:val="24"/>
-          <w:szCs w:val="24"/>
-        </w:rPr>
-        <w:t>Dekan</w:t>
-      </w:r>
-      <w:proofErr w:type="spellEnd"/>
-      <w:r>
-        <w:rPr>
-          <w:rFonts w:ascii="Times New Roman" w:hAnsi="Times New Roman"/>
-          <w:sz w:val="24"/>
-          <w:szCs w:val="24"/>
-        </w:rPr>
-        <w:t xml:space="preserve"> </w:t>
-      </w:r>
-      <w:proofErr w:type="spellStart"/>
-      <w:r>
-        <w:rPr>
-          <w:rFonts w:ascii="Times New Roman" w:hAnsi="Times New Roman"/>
-          <w:sz w:val="24"/>
-          <w:szCs w:val="24"/>
-        </w:rPr>
-        <w:t>Fakultas</w:t>
-      </w:r>
-      <w:proofErr w:type="spellEnd"/>
-      <w:r>
-        <w:rPr>
-          <w:rFonts w:ascii="Times New Roman" w:hAnsi="Times New Roman"/>
-          <w:sz w:val="24"/>
-          <w:szCs w:val="24"/>
-        </w:rPr>
-        <w:t xml:space="preserve"> </w:t>
-      </w:r>
-      <w:proofErr w:type="spellStart"/>
-      <w:r>
-        <w:rPr>
-          <w:rFonts w:ascii="Times New Roman" w:hAnsi="Times New Roman"/>
-          <w:sz w:val="24"/>
-          <w:szCs w:val="24"/>
-        </w:rPr>
-        <w:t>Komunikasi</w:t>
-      </w:r>
-      <w:proofErr w:type="spellEnd"/>
-      <w:r>
-        <w:rPr>
-          <w:rFonts w:ascii="Times New Roman" w:hAnsi="Times New Roman"/>
-          <w:sz w:val="24"/>
-          <w:szCs w:val="24"/>
-        </w:rPr>
-        <w:t xml:space="preserve"> </w:t>
-      </w:r>
-      <w:proofErr w:type="spellStart"/>
-      <w:r>
-        <w:rPr>
-          <w:rFonts w:ascii="Times New Roman" w:hAnsi="Times New Roman"/>
-          <w:sz w:val="24"/>
-          <w:szCs w:val="24"/>
-        </w:rPr>
-        <w:t>dan</w:t>
-      </w:r>
-      <w:proofErr w:type="spellEnd"/>
-      <w:r>
-        <w:rPr>
-          <w:rFonts w:ascii="Times New Roman" w:hAnsi="Times New Roman"/>
-          <w:sz w:val="24"/>
-          <w:szCs w:val="24"/>
-        </w:rPr>
-        <w:t xml:space="preserve"> </w:t>
-      </w:r>
-      <w:proofErr w:type="spellStart"/>
-      <w:r>
-        <w:rPr>
-          <w:rFonts w:ascii="Times New Roman" w:hAnsi="Times New Roman"/>
-          <w:sz w:val="24"/>
-          <w:szCs w:val="24"/>
-        </w:rPr>
-        <w:t>Informatika</w:t>
-      </w:r>
-      <w:proofErr w:type="spellEnd"/>
-      <w:r>
-        <w:rPr>
-          <w:rFonts w:ascii="Times New Roman" w:hAnsi="Times New Roman"/>
-          <w:sz w:val="24"/>
-          <w:szCs w:val="24"/>
-        </w:rPr>
-        <w:t xml:space="preserve"> </w:t>
-      </w:r>
-      <w:proofErr w:type="spellStart"/>
-      <w:r>
-        <w:rPr>
-          <w:rFonts w:ascii="Times New Roman" w:hAnsi="Times New Roman"/>
-          <w:sz w:val="24"/>
-          <w:szCs w:val="24"/>
-        </w:rPr>
-        <w:t>Universitas</w:t>
-      </w:r>
-      <w:proofErr w:type="spellEnd"/>
-      <w:r>
-        <w:rPr>
-          <w:rFonts w:ascii="Times New Roman" w:hAnsi="Times New Roman"/>
-          <w:sz w:val="24"/>
-          <w:szCs w:val="24"/>
-        </w:rPr>
-        <w:t xml:space="preserve"> </w:t>
-      </w:r>
-      <w:proofErr w:type="spellStart"/>
-      <w:r>
-        <w:rPr>
-          <w:rFonts w:ascii="Times New Roman" w:hAnsi="Times New Roman"/>
-          <w:sz w:val="24"/>
-          <w:szCs w:val="24"/>
-        </w:rPr>
-        <w:t>Muhammadiyah</w:t>
-      </w:r>
-      <w:proofErr w:type="spellEnd"/>
-      <w:r>
-        <w:rPr>
-          <w:rFonts w:ascii="Times New Roman" w:hAnsi="Times New Roman"/>
-          <w:sz w:val="24"/>
-          <w:szCs w:val="24"/>
-        </w:rPr>
-        <w:t xml:space="preserve"> Surakarta.</w:t>
+        <w:t>Allah SWT</w:t>
       </w:r>
     </w:p>
     <w:p>
@@ -1979,24 +1822,6 @@
           <w:szCs w:val="24"/>
         </w:rPr>
       </w:pPr>
-      <w:proofErr w:type="spellStart"/>
-      <w:r>
-        <w:rPr>
-          <w:rFonts w:ascii="Times New Roman" w:hAnsi="Times New Roman"/>
-          <w:sz w:val="24"/>
-          <w:szCs w:val="24"/>
-        </w:rPr>
-        <w:t>Bapak</w:t>
-      </w:r>
-      <w:proofErr w:type="spellEnd"/>
-      <w:r>
-        <w:rPr>
-          <w:rFonts w:ascii="Times New Roman" w:hAnsi="Times New Roman"/>
-          <w:sz w:val="24"/>
-          <w:szCs w:val="24"/>
-        </w:rPr>
-        <w:t xml:space="preserve"> </w:t>
-      </w:r>
       <w:r>
         <w:rPr>
           <w:rFonts w:ascii="Times New Roman" w:hAnsi="Times New Roman"/>
@@ -2004,195 +1829,7 @@
           <w:szCs w:val="24"/>
           <w:lang w:val="id-ID"/>
         </w:rPr>
-        <w:t xml:space="preserve">Heru </w:t>
-      </w:r>
-      <w:r>
-        <w:rPr>
-          <w:rStyle w:val="apple-style-span"/>
-          <w:rFonts w:ascii="Times New Roman" w:hAnsi="Times New Roman"/>
-          <w:color w:val="000000"/>
-          <w:sz w:val="24"/>
-          <w:szCs w:val="24"/>
-        </w:rPr>
-        <w:t xml:space="preserve">Dr. </w:t>
-      </w:r>
-      <w:proofErr w:type="spellStart"/>
-      <w:r>
-        <w:rPr>
-          <w:rStyle w:val="apple-style-span"/>
-          <w:rFonts w:ascii="Times New Roman" w:hAnsi="Times New Roman"/>
-          <w:color w:val="000000"/>
-          <w:sz w:val="24"/>
-          <w:szCs w:val="24"/>
-        </w:rPr>
-        <w:t>Heru</w:t>
-      </w:r>
-      <w:proofErr w:type="spellEnd"/>
-      <w:r>
-        <w:rPr>
-          <w:rStyle w:val="apple-style-span"/>
-          <w:rFonts w:ascii="Times New Roman" w:hAnsi="Times New Roman"/>
-          <w:color w:val="000000"/>
-          <w:sz w:val="24"/>
-          <w:szCs w:val="24"/>
-        </w:rPr>
-        <w:t xml:space="preserve"> </w:t>
-      </w:r>
-      <w:proofErr w:type="spellStart"/>
-      <w:r>
-        <w:rPr>
-          <w:rStyle w:val="apple-style-span"/>
-          <w:rFonts w:ascii="Times New Roman" w:hAnsi="Times New Roman"/>
-          <w:color w:val="000000"/>
-          <w:sz w:val="24"/>
-          <w:szCs w:val="24"/>
-        </w:rPr>
-        <w:t>Supriyono</w:t>
-      </w:r>
-      <w:proofErr w:type="spellEnd"/>
-      <w:r>
-        <w:rPr>
-          <w:rStyle w:val="apple-style-span"/>
-          <w:rFonts w:ascii="Times New Roman" w:hAnsi="Times New Roman"/>
-          <w:color w:val="000000"/>
-          <w:sz w:val="24"/>
-          <w:szCs w:val="24"/>
-        </w:rPr>
-        <w:t>, M.Sc.</w:t>
-      </w:r>
-      <w:r>
-        <w:rPr>
-          <w:rFonts w:ascii="Times New Roman" w:hAnsi="Times New Roman"/>
-          <w:sz w:val="24"/>
-          <w:szCs w:val="24"/>
-        </w:rPr>
-        <w:t xml:space="preserve"> </w:t>
-      </w:r>
-      <w:proofErr w:type="spellStart"/>
-      <w:r>
-        <w:rPr>
-          <w:rFonts w:ascii="Times New Roman" w:hAnsi="Times New Roman"/>
-          <w:sz w:val="24"/>
-          <w:szCs w:val="24"/>
-        </w:rPr>
-        <w:t>selaku</w:t>
-      </w:r>
-      <w:proofErr w:type="spellEnd"/>
-      <w:r>
-        <w:rPr>
-          <w:rFonts w:ascii="Times New Roman" w:hAnsi="Times New Roman"/>
-          <w:sz w:val="24"/>
-          <w:szCs w:val="24"/>
-        </w:rPr>
-        <w:t xml:space="preserve"> </w:t>
-      </w:r>
-      <w:proofErr w:type="spellStart"/>
-      <w:r>
-        <w:rPr>
-          <w:rFonts w:ascii="Times New Roman" w:hAnsi="Times New Roman"/>
-          <w:sz w:val="24"/>
-          <w:szCs w:val="24"/>
-        </w:rPr>
-        <w:t>Ketua</w:t>
-      </w:r>
-      <w:proofErr w:type="spellEnd"/>
-      <w:r>
-        <w:rPr>
-          <w:rFonts w:ascii="Times New Roman" w:hAnsi="Times New Roman"/>
-          <w:sz w:val="24"/>
-          <w:szCs w:val="24"/>
-        </w:rPr>
-        <w:t xml:space="preserve"> Program </w:t>
-      </w:r>
-      <w:proofErr w:type="spellStart"/>
-      <w:r>
-        <w:rPr>
-          <w:rFonts w:ascii="Times New Roman" w:hAnsi="Times New Roman"/>
-          <w:sz w:val="24"/>
-          <w:szCs w:val="24"/>
-        </w:rPr>
-        <w:t>Studi</w:t>
-      </w:r>
-      <w:proofErr w:type="spellEnd"/>
-      <w:r>
-        <w:rPr>
-          <w:rFonts w:ascii="Times New Roman" w:hAnsi="Times New Roman"/>
-          <w:sz w:val="24"/>
-          <w:szCs w:val="24"/>
-        </w:rPr>
-        <w:t xml:space="preserve"> </w:t>
-      </w:r>
-      <w:proofErr w:type="spellStart"/>
-      <w:r>
-        <w:rPr>
-          <w:rFonts w:ascii="Times New Roman" w:hAnsi="Times New Roman"/>
-          <w:sz w:val="24"/>
-          <w:szCs w:val="24"/>
-        </w:rPr>
-        <w:t>Teknik</w:t>
-      </w:r>
-      <w:proofErr w:type="spellEnd"/>
-      <w:r>
-        <w:rPr>
-          <w:rFonts w:ascii="Times New Roman" w:hAnsi="Times New Roman"/>
-          <w:sz w:val="24"/>
-          <w:szCs w:val="24"/>
-        </w:rPr>
-        <w:t xml:space="preserve"> </w:t>
-      </w:r>
-      <w:proofErr w:type="spellStart"/>
-      <w:r>
-        <w:rPr>
-          <w:rFonts w:ascii="Times New Roman" w:hAnsi="Times New Roman"/>
-          <w:sz w:val="24"/>
-          <w:szCs w:val="24"/>
-        </w:rPr>
-        <w:t>Informatika</w:t>
-      </w:r>
-      <w:proofErr w:type="spellEnd"/>
-      <w:r>
-        <w:rPr>
-          <w:rFonts w:ascii="Times New Roman" w:hAnsi="Times New Roman"/>
-          <w:sz w:val="24"/>
-          <w:szCs w:val="24"/>
-        </w:rPr>
-        <w:t xml:space="preserve"> </w:t>
-      </w:r>
-      <w:proofErr w:type="spellStart"/>
-      <w:r>
-        <w:rPr>
-          <w:rFonts w:ascii="Times New Roman" w:hAnsi="Times New Roman"/>
-          <w:sz w:val="24"/>
-          <w:szCs w:val="24"/>
-        </w:rPr>
-        <w:t>Universitas</w:t>
-      </w:r>
-      <w:proofErr w:type="spellEnd"/>
-      <w:r>
-        <w:rPr>
-          <w:rFonts w:ascii="Times New Roman" w:hAnsi="Times New Roman"/>
-          <w:sz w:val="24"/>
-          <w:szCs w:val="24"/>
-        </w:rPr>
-        <w:t xml:space="preserve"> </w:t>
-      </w:r>
-      <w:proofErr w:type="spellStart"/>
-      <w:r>
-        <w:rPr>
-          <w:rFonts w:ascii="Times New Roman" w:hAnsi="Times New Roman"/>
-          <w:sz w:val="24"/>
-          <w:szCs w:val="24"/>
-        </w:rPr>
-        <w:t>Muhammadiyah</w:t>
-      </w:r>
-      <w:proofErr w:type="spellEnd"/>
-      <w:r>
-        <w:rPr>
-          <w:rFonts w:ascii="Times New Roman" w:hAnsi="Times New Roman"/>
-          <w:sz w:val="24"/>
-          <w:szCs w:val="24"/>
-        </w:rPr>
-        <w:t xml:space="preserve"> Surakarta.</w:t>
+        <w:t>Kedua Orang Tua kami yang selalu mendukung semua kegiatan kami.</w:t>
       </w:r>
     </w:p>
     <w:p>
@@ -2236,46 +1873,35 @@
           <w:szCs w:val="24"/>
           <w:lang w:val="id-ID"/>
         </w:rPr>
-        <w:t>Yusuf Sulistyo Nugroho</w:t>
-      </w:r>
-      <w:r>
-        <w:rPr>
-          <w:rFonts w:ascii="Times New Roman" w:hAnsi="Times New Roman"/>
-          <w:sz w:val="24"/>
-          <w:szCs w:val="24"/>
-        </w:rPr>
-        <w:t>, S.T.</w:t>
-      </w:r>
-      <w:proofErr w:type="gramStart"/>
-      <w:r>
-        <w:rPr>
-          <w:rFonts w:ascii="Times New Roman" w:hAnsi="Times New Roman"/>
-          <w:sz w:val="24"/>
-          <w:szCs w:val="24"/>
-        </w:rPr>
-        <w:t>,M.</w:t>
-      </w:r>
-      <w:r>
-        <w:rPr>
-          <w:rFonts w:ascii="Times New Roman" w:hAnsi="Times New Roman"/>
-          <w:sz w:val="24"/>
-          <w:szCs w:val="24"/>
-          <w:lang w:val="id-ID"/>
-        </w:rPr>
-        <w:t>Eng</w:t>
-      </w:r>
-      <w:proofErr w:type="gramEnd"/>
-      <w:r>
-        <w:rPr>
-          <w:rFonts w:ascii="Times New Roman" w:hAnsi="Times New Roman"/>
-          <w:sz w:val="24"/>
-          <w:szCs w:val="24"/>
-        </w:rPr>
-        <w:t>.,</w:t>
-      </w:r>
-      <w:r>
-        <w:rPr>
-          <w:rFonts w:ascii="Times New Roman" w:hAnsi="Times New Roman"/>
+        <w:t xml:space="preserve">Heru </w:t>
+      </w:r>
+      <w:r>
+        <w:rPr>
+          <w:rStyle w:val="apple-style-span"/>
+          <w:rFonts w:ascii="Times New Roman" w:hAnsi="Times New Roman"/>
+          <w:color w:val="000000"/>
+          <w:sz w:val="24"/>
+          <w:szCs w:val="24"/>
+        </w:rPr>
+        <w:t xml:space="preserve">Dr. </w:t>
+      </w:r>
+      <w:proofErr w:type="spellStart"/>
+      <w:r>
+        <w:rPr>
+          <w:rStyle w:val="apple-style-span"/>
+          <w:rFonts w:ascii="Times New Roman" w:hAnsi="Times New Roman"/>
+          <w:color w:val="000000"/>
+          <w:sz w:val="24"/>
+          <w:szCs w:val="24"/>
+        </w:rPr>
+        <w:t>Heru</w:t>
+      </w:r>
+      <w:proofErr w:type="spellEnd"/>
+      <w:r>
+        <w:rPr>
+          <w:rStyle w:val="apple-style-span"/>
+          <w:rFonts w:ascii="Times New Roman" w:hAnsi="Times New Roman"/>
+          <w:color w:val="000000"/>
           <w:sz w:val="24"/>
           <w:szCs w:val="24"/>
         </w:rPr>
@@ -2284,6 +1910,36 @@
       <w:proofErr w:type="spellStart"/>
       <w:r>
         <w:rPr>
+          <w:rStyle w:val="apple-style-span"/>
+          <w:rFonts w:ascii="Times New Roman" w:hAnsi="Times New Roman"/>
+          <w:color w:val="000000"/>
+          <w:sz w:val="24"/>
+          <w:szCs w:val="24"/>
+        </w:rPr>
+        <w:t>Supriyono</w:t>
+      </w:r>
+      <w:proofErr w:type="spellEnd"/>
+      <w:r>
+        <w:rPr>
+          <w:rStyle w:val="apple-style-span"/>
+          <w:rFonts w:ascii="Times New Roman" w:hAnsi="Times New Roman"/>
+          <w:color w:val="000000"/>
+          <w:sz w:val="24"/>
+          <w:szCs w:val="24"/>
+        </w:rPr>
+        <w:t>, M.Sc.</w:t>
+      </w:r>
+      <w:r>
+        <w:rPr>
+          <w:rFonts w:ascii="Times New Roman" w:hAnsi="Times New Roman"/>
+          <w:sz w:val="24"/>
+          <w:szCs w:val="24"/>
+        </w:rPr>
+        <w:t xml:space="preserve"> </w:t>
+      </w:r>
+      <w:proofErr w:type="spellStart"/>
+      <w:r>
+        <w:rPr>
           <w:rFonts w:ascii="Times New Roman" w:hAnsi="Times New Roman"/>
           <w:sz w:val="24"/>
           <w:szCs w:val="24"/>
@@ -2306,7 +1962,7 @@
           <w:sz w:val="24"/>
           <w:szCs w:val="24"/>
         </w:rPr>
-        <w:t>Dosen</w:t>
+        <w:t>Ketua</w:t>
       </w:r>
       <w:proofErr w:type="spellEnd"/>
       <w:r>
@@ -2315,17 +1971,26 @@
           <w:sz w:val="24"/>
           <w:szCs w:val="24"/>
         </w:rPr>
+        <w:t xml:space="preserve"> Program </w:t>
+      </w:r>
+      <w:proofErr w:type="spellStart"/>
+      <w:r>
+        <w:rPr>
+          <w:rFonts w:ascii="Times New Roman" w:hAnsi="Times New Roman"/>
+          <w:sz w:val="24"/>
+          <w:szCs w:val="24"/>
+        </w:rPr>
+        <w:t>Studi</w:t>
+      </w:r>
+      <w:proofErr w:type="spellEnd"/>
+      <w:r>
+        <w:rPr>
+          <w:rFonts w:ascii="Times New Roman" w:hAnsi="Times New Roman"/>
+          <w:sz w:val="24"/>
+          <w:szCs w:val="24"/>
+        </w:rPr>
         <w:t xml:space="preserve"> </w:t>
       </w:r>
-      <w:r>
-        <w:rPr>
-          <w:rFonts w:ascii="Times New Roman" w:hAnsi="Times New Roman"/>
-          <w:sz w:val="24"/>
-          <w:szCs w:val="24"/>
-          <w:lang w:val="id-ID"/>
-        </w:rPr>
-        <w:t>P</w:t>
-      </w:r>
       <w:proofErr w:type="spellStart"/>
       <w:r>
         <w:rPr>
@@ -2333,7 +1998,7 @@
           <w:sz w:val="24"/>
           <w:szCs w:val="24"/>
         </w:rPr>
-        <w:t>embimbing</w:t>
+        <w:t>Teknik</w:t>
       </w:r>
       <w:proofErr w:type="spellEnd"/>
       <w:r>
@@ -2351,7 +2016,7 @@
           <w:sz w:val="24"/>
           <w:szCs w:val="24"/>
         </w:rPr>
-        <w:t>Kerja</w:t>
+        <w:t>Informatika</w:t>
       </w:r>
       <w:proofErr w:type="spellEnd"/>
       <w:r>
@@ -2369,7 +2034,7 @@
           <w:sz w:val="24"/>
           <w:szCs w:val="24"/>
         </w:rPr>
-        <w:t>Praktek</w:t>
+        <w:t>Universitas</w:t>
       </w:r>
       <w:proofErr w:type="spellEnd"/>
       <w:r>
@@ -2378,7 +2043,25 @@
           <w:sz w:val="24"/>
           <w:szCs w:val="24"/>
         </w:rPr>
-        <w:t>.</w:t>
+        <w:t xml:space="preserve"> </w:t>
+      </w:r>
+      <w:proofErr w:type="spellStart"/>
+      <w:r>
+        <w:rPr>
+          <w:rFonts w:ascii="Times New Roman" w:hAnsi="Times New Roman"/>
+          <w:sz w:val="24"/>
+          <w:szCs w:val="24"/>
+        </w:rPr>
+        <w:t>Muhammadiyah</w:t>
+      </w:r>
+      <w:proofErr w:type="spellEnd"/>
+      <w:r>
+        <w:rPr>
+          <w:rFonts w:ascii="Times New Roman" w:hAnsi="Times New Roman"/>
+          <w:sz w:val="24"/>
+          <w:szCs w:val="24"/>
+        </w:rPr>
+        <w:t xml:space="preserve"> Surakarta.</w:t>
       </w:r>
     </w:p>
     <w:p>
@@ -2397,6 +2080,24 @@
           <w:szCs w:val="24"/>
         </w:rPr>
       </w:pPr>
+      <w:proofErr w:type="spellStart"/>
+      <w:r>
+        <w:rPr>
+          <w:rFonts w:ascii="Times New Roman" w:hAnsi="Times New Roman"/>
+          <w:sz w:val="24"/>
+          <w:szCs w:val="24"/>
+        </w:rPr>
+        <w:t>Bapak</w:t>
+      </w:r>
+      <w:proofErr w:type="spellEnd"/>
+      <w:r>
+        <w:rPr>
+          <w:rFonts w:ascii="Times New Roman" w:hAnsi="Times New Roman"/>
+          <w:sz w:val="24"/>
+          <w:szCs w:val="24"/>
+        </w:rPr>
+        <w:t xml:space="preserve"> </w:t>
+      </w:r>
       <w:r>
         <w:rPr>
           <w:rFonts w:ascii="Times New Roman" w:hAnsi="Times New Roman"/>
@@ -2404,15 +2105,50 @@
           <w:szCs w:val="24"/>
           <w:lang w:val="id-ID"/>
         </w:rPr>
-        <w:t xml:space="preserve">Bapak </w:t>
-      </w:r>
-      <w:r>
-        <w:rPr>
-          <w:rFonts w:ascii="Times New Roman" w:hAnsi="Times New Roman"/>
-          <w:sz w:val="24"/>
-          <w:szCs w:val="24"/>
-        </w:rPr>
-        <w:t xml:space="preserve">Fatah </w:t>
+        <w:t>Yusuf Sulistyo Nugroho</w:t>
+      </w:r>
+      <w:r>
+        <w:rPr>
+          <w:rFonts w:ascii="Times New Roman" w:hAnsi="Times New Roman"/>
+          <w:sz w:val="24"/>
+          <w:szCs w:val="24"/>
+        </w:rPr>
+        <w:t>, S.T.</w:t>
+      </w:r>
+      <w:proofErr w:type="gramStart"/>
+      <w:r>
+        <w:rPr>
+          <w:rFonts w:ascii="Times New Roman" w:hAnsi="Times New Roman"/>
+          <w:sz w:val="24"/>
+          <w:szCs w:val="24"/>
+        </w:rPr>
+        <w:t>,M.</w:t>
+      </w:r>
+      <w:r>
+        <w:rPr>
+          <w:rFonts w:ascii="Times New Roman" w:hAnsi="Times New Roman"/>
+          <w:sz w:val="24"/>
+          <w:szCs w:val="24"/>
+          <w:lang w:val="id-ID"/>
+        </w:rPr>
+        <w:t>Eng</w:t>
+      </w:r>
+      <w:proofErr w:type="gramEnd"/>
+      <w:r>
+        <w:rPr>
+          <w:rFonts w:ascii="Times New Roman" w:hAnsi="Times New Roman"/>
+          <w:sz w:val="24"/>
+          <w:szCs w:val="24"/>
+        </w:rPr>
+        <w:t>.,</w:t>
+      </w:r>
+      <w:r>
+        <w:rPr>
+          <w:rFonts w:ascii="Times New Roman" w:hAnsi="Times New Roman"/>
+          <w:sz w:val="24"/>
+          <w:szCs w:val="24"/>
+        </w:rPr>
+        <w:t xml:space="preserve"> </w:t>
       </w:r>
       <w:proofErr w:type="spellStart"/>
       <w:r>
@@ -2421,7 +2157,7 @@
           <w:sz w:val="24"/>
           <w:szCs w:val="24"/>
         </w:rPr>
-        <w:t>Yasin</w:t>
+        <w:t>selaku</w:t>
       </w:r>
       <w:proofErr w:type="spellEnd"/>
       <w:r>
@@ -2430,7 +2166,25 @@
           <w:sz w:val="24"/>
           <w:szCs w:val="24"/>
         </w:rPr>
-        <w:t>. S.T., M.T</w:t>
+        <w:t xml:space="preserve"> </w:t>
+      </w:r>
+      <w:proofErr w:type="spellStart"/>
+      <w:r>
+        <w:rPr>
+          <w:rFonts w:ascii="Times New Roman" w:hAnsi="Times New Roman"/>
+          <w:sz w:val="24"/>
+          <w:szCs w:val="24"/>
+        </w:rPr>
+        <w:t>Dosen</w:t>
+      </w:r>
+      <w:proofErr w:type="spellEnd"/>
+      <w:r>
+        <w:rPr>
+          <w:rFonts w:ascii="Times New Roman" w:hAnsi="Times New Roman"/>
+          <w:sz w:val="24"/>
+          <w:szCs w:val="24"/>
+        </w:rPr>
+        <w:t xml:space="preserve"> </w:t>
       </w:r>
       <w:r>
         <w:rPr>
@@ -2439,6 +2193,24 @@
           <w:szCs w:val="24"/>
           <w:lang w:val="id-ID"/>
         </w:rPr>
+        <w:t>P</w:t>
+      </w:r>
+      <w:proofErr w:type="spellStart"/>
+      <w:r>
+        <w:rPr>
+          <w:rFonts w:ascii="Times New Roman" w:hAnsi="Times New Roman"/>
+          <w:sz w:val="24"/>
+          <w:szCs w:val="24"/>
+        </w:rPr>
+        <w:t>embimbing</w:t>
+      </w:r>
+      <w:proofErr w:type="spellEnd"/>
+      <w:r>
+        <w:rPr>
+          <w:rFonts w:ascii="Times New Roman" w:hAnsi="Times New Roman"/>
+          <w:sz w:val="24"/>
+          <w:szCs w:val="24"/>
+        </w:rPr>
         <w:t xml:space="preserve"> </w:t>
       </w:r>
       <w:proofErr w:type="spellStart"/>
@@ -2448,7 +2220,7 @@
           <w:sz w:val="24"/>
           <w:szCs w:val="24"/>
         </w:rPr>
-        <w:t>selaku</w:t>
+        <w:t>Kerja</w:t>
       </w:r>
       <w:proofErr w:type="spellEnd"/>
       <w:r>
@@ -2456,25 +2228,24 @@
           <w:rFonts w:ascii="Times New Roman" w:hAnsi="Times New Roman"/>
           <w:sz w:val="24"/>
           <w:szCs w:val="24"/>
-          <w:lang w:val="id-ID"/>
-        </w:rPr>
-        <w:t xml:space="preserve"> Biro </w:t>
-      </w:r>
-      <w:r>
-        <w:rPr>
-          <w:rFonts w:ascii="Times New Roman" w:hAnsi="Times New Roman"/>
-          <w:sz w:val="24"/>
-          <w:szCs w:val="24"/>
-          <w:lang w:val="id-ID"/>
-        </w:rPr>
-        <w:t>Praktek Kerja Nyata</w:t>
-      </w:r>
-      <w:r>
-        <w:rPr>
-          <w:rFonts w:ascii="Times New Roman" w:hAnsi="Times New Roman"/>
-          <w:sz w:val="24"/>
-          <w:szCs w:val="24"/>
-          <w:lang w:val="id-ID"/>
+        </w:rPr>
+        <w:t xml:space="preserve"> </w:t>
+      </w:r>
+      <w:proofErr w:type="spellStart"/>
+      <w:r>
+        <w:rPr>
+          <w:rFonts w:ascii="Times New Roman" w:hAnsi="Times New Roman"/>
+          <w:sz w:val="24"/>
+          <w:szCs w:val="24"/>
+        </w:rPr>
+        <w:t>Praktek</w:t>
+      </w:r>
+      <w:proofErr w:type="spellEnd"/>
+      <w:r>
+        <w:rPr>
+          <w:rFonts w:ascii="Times New Roman" w:hAnsi="Times New Roman"/>
+          <w:sz w:val="24"/>
+          <w:szCs w:val="24"/>
         </w:rPr>
         <w:t>.</w:t>
       </w:r>
@@ -2495,6 +2266,23 @@
           <w:szCs w:val="24"/>
         </w:rPr>
       </w:pPr>
+      <w:r>
+        <w:rPr>
+          <w:rFonts w:ascii="Times New Roman" w:hAnsi="Times New Roman"/>
+          <w:sz w:val="24"/>
+          <w:szCs w:val="24"/>
+          <w:lang w:val="id-ID"/>
+        </w:rPr>
+        <w:t xml:space="preserve">Bapak </w:t>
+      </w:r>
+      <w:r>
+        <w:rPr>
+          <w:rFonts w:ascii="Times New Roman" w:hAnsi="Times New Roman"/>
+          <w:sz w:val="24"/>
+          <w:szCs w:val="24"/>
+        </w:rPr>
+        <w:t xml:space="preserve">Fatah </w:t>
+      </w:r>
       <w:proofErr w:type="spellStart"/>
       <w:r>
         <w:rPr>
@@ -2502,7 +2290,7 @@
           <w:sz w:val="24"/>
           <w:szCs w:val="24"/>
         </w:rPr>
-        <w:t>Bapak</w:t>
+        <w:t>Yasin</w:t>
       </w:r>
       <w:proofErr w:type="spellEnd"/>
       <w:r>
@@ -2511,8 +2299,27 @@
           <w:sz w:val="24"/>
           <w:szCs w:val="24"/>
         </w:rPr>
+        <w:t>. S.T., M.T</w:t>
+      </w:r>
+      <w:r>
+        <w:rPr>
+          <w:rFonts w:ascii="Times New Roman" w:hAnsi="Times New Roman"/>
+          <w:sz w:val="24"/>
+          <w:szCs w:val="24"/>
+          <w:lang w:val="id-ID"/>
+        </w:rPr>
         <w:t xml:space="preserve"> </w:t>
       </w:r>
+      <w:proofErr w:type="spellStart"/>
+      <w:r>
+        <w:rPr>
+          <w:rFonts w:ascii="Times New Roman" w:hAnsi="Times New Roman"/>
+          <w:sz w:val="24"/>
+          <w:szCs w:val="24"/>
+        </w:rPr>
+        <w:t>selaku</w:t>
+      </w:r>
+      <w:proofErr w:type="spellEnd"/>
       <w:r>
         <w:rPr>
           <w:rFonts w:ascii="Times New Roman" w:hAnsi="Times New Roman"/>
@@ -2520,9 +2327,8 @@
           <w:szCs w:val="24"/>
           <w:lang w:val="id-ID"/>
         </w:rPr>
-        <w:t xml:space="preserve">Jundi </w:t>
-      </w:r>
-      <w:proofErr w:type="gramStart"/>
+        <w:t xml:space="preserve"> Biro </w:t>
+      </w:r>
       <w:r>
         <w:rPr>
           <w:rFonts w:ascii="Times New Roman" w:hAnsi="Times New Roman"/>
@@ -2530,15 +2336,7 @@
           <w:szCs w:val="24"/>
           <w:lang w:val="id-ID"/>
         </w:rPr>
-        <w:t xml:space="preserve">Pamungkas </w:t>
-      </w:r>
-      <w:r>
-        <w:rPr>
-          <w:rFonts w:ascii="Times New Roman" w:hAnsi="Times New Roman"/>
-          <w:sz w:val="24"/>
-          <w:szCs w:val="24"/>
-        </w:rPr>
-        <w:t>,S.</w:t>
+        <w:t>Praktek Kerja Nyata</w:t>
       </w:r>
       <w:r>
         <w:rPr>
@@ -2547,73 +2345,7 @@
           <w:szCs w:val="24"/>
           <w:lang w:val="id-ID"/>
         </w:rPr>
-        <w:t>Ag</w:t>
-      </w:r>
-      <w:proofErr w:type="gramEnd"/>
-      <w:r>
-        <w:rPr>
-          <w:rFonts w:ascii="Times New Roman" w:hAnsi="Times New Roman"/>
-          <w:sz w:val="24"/>
-          <w:szCs w:val="24"/>
-        </w:rPr>
-        <w:t xml:space="preserve">. </w:t>
-      </w:r>
-      <w:proofErr w:type="spellStart"/>
-      <w:proofErr w:type="gramStart"/>
-      <w:r>
-        <w:rPr>
-          <w:rFonts w:ascii="Times New Roman" w:hAnsi="Times New Roman"/>
-          <w:sz w:val="24"/>
-          <w:szCs w:val="24"/>
-        </w:rPr>
-        <w:t>selaku</w:t>
-      </w:r>
-      <w:proofErr w:type="spellEnd"/>
-      <w:proofErr w:type="gramEnd"/>
-      <w:r>
-        <w:rPr>
-          <w:rFonts w:ascii="Times New Roman" w:hAnsi="Times New Roman"/>
-          <w:sz w:val="24"/>
-          <w:szCs w:val="24"/>
-          <w:lang w:val="id-ID"/>
-        </w:rPr>
-        <w:t xml:space="preserve"> K</w:t>
-      </w:r>
-      <w:r>
-        <w:rPr>
-          <w:rFonts w:ascii="Times New Roman" w:hAnsi="Times New Roman"/>
-          <w:sz w:val="24"/>
-          <w:szCs w:val="24"/>
-          <w:lang w:val="id-ID"/>
-        </w:rPr>
-        <w:t xml:space="preserve">etua Solo Karate </w:t>
-      </w:r>
-      <w:r>
-        <w:rPr>
-          <w:rFonts w:ascii="Times New Roman" w:hAnsi="Times New Roman"/>
-          <w:i/>
-          <w:sz w:val="24"/>
-          <w:szCs w:val="24"/>
-          <w:lang w:val="id-ID"/>
-        </w:rPr>
-        <w:t>Club</w:t>
-      </w:r>
-      <w:r>
-        <w:rPr>
-          <w:rFonts w:ascii="Times New Roman" w:hAnsi="Times New Roman"/>
-          <w:sz w:val="24"/>
-          <w:szCs w:val="24"/>
-        </w:rPr>
         <w:t>.</w:t>
-      </w:r>
-      <w:r>
-        <w:rPr>
-          <w:rFonts w:ascii="Times New Roman" w:hAnsi="Times New Roman"/>
-          <w:sz w:val="24"/>
-          <w:szCs w:val="24"/>
-          <w:lang w:val="id-ID"/>
-        </w:rPr>
-        <w:t xml:space="preserve"> </w:t>
       </w:r>
     </w:p>
     <w:p>
@@ -2632,6 +2364,24 @@
           <w:szCs w:val="24"/>
         </w:rPr>
       </w:pPr>
+      <w:proofErr w:type="spellStart"/>
+      <w:r>
+        <w:rPr>
+          <w:rFonts w:ascii="Times New Roman" w:hAnsi="Times New Roman"/>
+          <w:sz w:val="24"/>
+          <w:szCs w:val="24"/>
+        </w:rPr>
+        <w:t>Bapak</w:t>
+      </w:r>
+      <w:proofErr w:type="spellEnd"/>
+      <w:r>
+        <w:rPr>
+          <w:rFonts w:ascii="Times New Roman" w:hAnsi="Times New Roman"/>
+          <w:sz w:val="24"/>
+          <w:szCs w:val="24"/>
+        </w:rPr>
+        <w:t xml:space="preserve"> </w:t>
+      </w:r>
       <w:r>
         <w:rPr>
           <w:rFonts w:ascii="Times New Roman" w:hAnsi="Times New Roman"/>
@@ -2639,9 +2389,46 @@
           <w:szCs w:val="24"/>
           <w:lang w:val="id-ID"/>
         </w:rPr>
-        <w:t xml:space="preserve">Bapak Fahrur Syidi Ghazalba </w:t>
+        <w:t xml:space="preserve">Jundi </w:t>
+      </w:r>
+      <w:proofErr w:type="gramStart"/>
+      <w:r>
+        <w:rPr>
+          <w:rFonts w:ascii="Times New Roman" w:hAnsi="Times New Roman"/>
+          <w:sz w:val="24"/>
+          <w:szCs w:val="24"/>
+          <w:lang w:val="id-ID"/>
+        </w:rPr>
+        <w:t xml:space="preserve">Pamungkas </w:t>
+      </w:r>
+      <w:r>
+        <w:rPr>
+          <w:rFonts w:ascii="Times New Roman" w:hAnsi="Times New Roman"/>
+          <w:sz w:val="24"/>
+          <w:szCs w:val="24"/>
+        </w:rPr>
+        <w:t>,S.</w:t>
+      </w:r>
+      <w:r>
+        <w:rPr>
+          <w:rFonts w:ascii="Times New Roman" w:hAnsi="Times New Roman"/>
+          <w:sz w:val="24"/>
+          <w:szCs w:val="24"/>
+          <w:lang w:val="id-ID"/>
+        </w:rPr>
+        <w:t>Ag</w:t>
+      </w:r>
+      <w:proofErr w:type="gramEnd"/>
+      <w:r>
+        <w:rPr>
+          <w:rFonts w:ascii="Times New Roman" w:hAnsi="Times New Roman"/>
+          <w:sz w:val="24"/>
+          <w:szCs w:val="24"/>
+        </w:rPr>
+        <w:t xml:space="preserve">. </w:t>
       </w:r>
       <w:proofErr w:type="spellStart"/>
+      <w:proofErr w:type="gramStart"/>
       <w:r>
         <w:rPr>
           <w:rFonts w:ascii="Times New Roman" w:hAnsi="Times New Roman"/>
@@ -2651,41 +2438,51 @@
         <w:t>selaku</w:t>
       </w:r>
       <w:proofErr w:type="spellEnd"/>
-      <w:r>
-        <w:rPr>
-          <w:rFonts w:ascii="Times New Roman" w:hAnsi="Times New Roman"/>
-          <w:sz w:val="24"/>
-          <w:szCs w:val="24"/>
+      <w:proofErr w:type="gramEnd"/>
+      <w:r>
+        <w:rPr>
+          <w:rFonts w:ascii="Times New Roman" w:hAnsi="Times New Roman"/>
+          <w:sz w:val="24"/>
+          <w:szCs w:val="24"/>
+          <w:lang w:val="id-ID"/>
+        </w:rPr>
+        <w:t xml:space="preserve"> K</w:t>
+      </w:r>
+      <w:r>
+        <w:rPr>
+          <w:rFonts w:ascii="Times New Roman" w:hAnsi="Times New Roman"/>
+          <w:sz w:val="24"/>
+          <w:szCs w:val="24"/>
+          <w:lang w:val="id-ID"/>
+        </w:rPr>
+        <w:t xml:space="preserve">etua Solo Karate </w:t>
+      </w:r>
+      <w:r>
+        <w:rPr>
+          <w:rFonts w:ascii="Times New Roman" w:hAnsi="Times New Roman"/>
+          <w:i/>
+          <w:sz w:val="24"/>
+          <w:szCs w:val="24"/>
+          <w:lang w:val="id-ID"/>
+        </w:rPr>
+        <w:t>Club</w:t>
+      </w:r>
+      <w:r>
+        <w:rPr>
+          <w:rFonts w:ascii="Times New Roman" w:hAnsi="Times New Roman"/>
+          <w:sz w:val="24"/>
+          <w:szCs w:val="24"/>
+        </w:rPr>
+        <w:t>.</w:t>
+      </w:r>
+      <w:r>
+        <w:rPr>
+          <w:rFonts w:ascii="Times New Roman" w:hAnsi="Times New Roman"/>
+          <w:sz w:val="24"/>
+          <w:szCs w:val="24"/>
+          <w:lang w:val="id-ID"/>
         </w:rPr>
         <w:t xml:space="preserve"> </w:t>
-      </w:r>
-      <w:r>
-        <w:rPr>
-          <w:rFonts w:ascii="Times New Roman" w:hAnsi="Times New Roman"/>
-          <w:sz w:val="24"/>
-          <w:szCs w:val="24"/>
-          <w:lang w:val="id-ID"/>
-        </w:rPr>
-        <w:t xml:space="preserve">Wakil Ketua Solo Karate </w:t>
-      </w:r>
-      <w:r>
-        <w:rPr>
-          <w:rFonts w:ascii="Times New Roman" w:hAnsi="Times New Roman"/>
-          <w:i/>
-          <w:sz w:val="24"/>
-          <w:szCs w:val="24"/>
-          <w:lang w:val="id-ID"/>
-        </w:rPr>
-        <w:t>Club</w:t>
-      </w:r>
-      <w:r>
-        <w:rPr>
-          <w:rFonts w:ascii="Times New Roman" w:hAnsi="Times New Roman"/>
-          <w:sz w:val="24"/>
-          <w:szCs w:val="24"/>
-          <w:lang w:val="id-ID"/>
-        </w:rPr>
-        <w:t xml:space="preserve"> sekaligus Pembimbing Lapangan pada Praktek Kerja Nyata ini.</w:t>
       </w:r>
     </w:p>
     <w:p>
@@ -2696,7 +2493,7 @@
           <w:numId w:val="2"/>
         </w:numPr>
         <w:spacing w:after="0" w:line="360" w:lineRule="auto"/>
-        <w:ind w:left="425" w:hanging="425"/>
+        <w:ind w:left="426" w:hanging="426"/>
         <w:jc w:val="both"/>
         <w:rPr>
           <w:rFonts w:ascii="Times New Roman" w:hAnsi="Times New Roman"/>
@@ -2704,6 +2501,15 @@
           <w:szCs w:val="24"/>
         </w:rPr>
       </w:pPr>
+      <w:r>
+        <w:rPr>
+          <w:rFonts w:ascii="Times New Roman" w:hAnsi="Times New Roman"/>
+          <w:sz w:val="24"/>
+          <w:szCs w:val="24"/>
+          <w:lang w:val="id-ID"/>
+        </w:rPr>
+        <w:t xml:space="preserve">Bapak Fahrur Syidi Ghazalba </w:t>
+      </w:r>
       <w:proofErr w:type="spellStart"/>
       <w:r>
         <w:rPr>
@@ -2711,7 +2517,7 @@
           <w:sz w:val="24"/>
           <w:szCs w:val="24"/>
         </w:rPr>
-        <w:t>Sahabat-sahabat</w:t>
+        <w:t>selaku</w:t>
       </w:r>
       <w:proofErr w:type="spellEnd"/>
       <w:r>
@@ -2722,167 +2528,33 @@
         </w:rPr>
         <w:t xml:space="preserve"> </w:t>
       </w:r>
-      <w:proofErr w:type="spellStart"/>
-      <w:r>
-        <w:rPr>
-          <w:rFonts w:ascii="Times New Roman" w:hAnsi="Times New Roman"/>
-          <w:sz w:val="24"/>
-          <w:szCs w:val="24"/>
-        </w:rPr>
-        <w:t>dekat</w:t>
-      </w:r>
-      <w:proofErr w:type="spellEnd"/>
-      <w:r>
-        <w:rPr>
-          <w:rFonts w:ascii="Times New Roman" w:hAnsi="Times New Roman"/>
-          <w:sz w:val="24"/>
-          <w:szCs w:val="24"/>
-        </w:rPr>
-        <w:t xml:space="preserve"> yang </w:t>
-      </w:r>
-      <w:proofErr w:type="spellStart"/>
-      <w:r>
-        <w:rPr>
-          <w:rFonts w:ascii="Times New Roman" w:hAnsi="Times New Roman"/>
-          <w:sz w:val="24"/>
-          <w:szCs w:val="24"/>
-        </w:rPr>
-        <w:t>telah</w:t>
-      </w:r>
-      <w:proofErr w:type="spellEnd"/>
-      <w:r>
-        <w:rPr>
-          <w:rFonts w:ascii="Times New Roman" w:hAnsi="Times New Roman"/>
-          <w:sz w:val="24"/>
-          <w:szCs w:val="24"/>
-        </w:rPr>
-        <w:t xml:space="preserve"> </w:t>
-      </w:r>
-      <w:proofErr w:type="spellStart"/>
-      <w:r>
-        <w:rPr>
-          <w:rFonts w:ascii="Times New Roman" w:hAnsi="Times New Roman"/>
-          <w:sz w:val="24"/>
-          <w:szCs w:val="24"/>
-        </w:rPr>
-        <w:t>memberi</w:t>
-      </w:r>
-      <w:proofErr w:type="spellEnd"/>
-      <w:r>
-        <w:rPr>
-          <w:rFonts w:ascii="Times New Roman" w:hAnsi="Times New Roman"/>
-          <w:sz w:val="24"/>
-          <w:szCs w:val="24"/>
-        </w:rPr>
-        <w:t xml:space="preserve"> </w:t>
-      </w:r>
-      <w:proofErr w:type="spellStart"/>
-      <w:r>
-        <w:rPr>
-          <w:rFonts w:ascii="Times New Roman" w:hAnsi="Times New Roman"/>
-          <w:sz w:val="24"/>
-          <w:szCs w:val="24"/>
-        </w:rPr>
-        <w:t>masukan</w:t>
-      </w:r>
-      <w:proofErr w:type="spellEnd"/>
-      <w:r>
-        <w:rPr>
-          <w:rFonts w:ascii="Times New Roman" w:hAnsi="Times New Roman"/>
-          <w:sz w:val="24"/>
-          <w:szCs w:val="24"/>
-        </w:rPr>
-        <w:t xml:space="preserve"> </w:t>
-      </w:r>
-      <w:proofErr w:type="spellStart"/>
-      <w:r>
-        <w:rPr>
-          <w:rFonts w:ascii="Times New Roman" w:hAnsi="Times New Roman"/>
-          <w:sz w:val="24"/>
-          <w:szCs w:val="24"/>
-        </w:rPr>
-        <w:t>dan</w:t>
-      </w:r>
-      <w:proofErr w:type="spellEnd"/>
-      <w:r>
-        <w:rPr>
-          <w:rFonts w:ascii="Times New Roman" w:hAnsi="Times New Roman"/>
-          <w:sz w:val="24"/>
-          <w:szCs w:val="24"/>
-        </w:rPr>
-        <w:t xml:space="preserve"> </w:t>
-      </w:r>
-      <w:proofErr w:type="spellStart"/>
-      <w:r>
-        <w:rPr>
-          <w:rFonts w:ascii="Times New Roman" w:hAnsi="Times New Roman"/>
-          <w:sz w:val="24"/>
-          <w:szCs w:val="24"/>
-        </w:rPr>
-        <w:t>bantuan</w:t>
-      </w:r>
-      <w:proofErr w:type="spellEnd"/>
-      <w:r>
-        <w:rPr>
-          <w:rFonts w:ascii="Times New Roman" w:hAnsi="Times New Roman"/>
-          <w:sz w:val="24"/>
-          <w:szCs w:val="24"/>
-        </w:rPr>
-        <w:t xml:space="preserve"> </w:t>
-      </w:r>
-      <w:proofErr w:type="spellStart"/>
-      <w:r>
-        <w:rPr>
-          <w:rFonts w:ascii="Times New Roman" w:hAnsi="Times New Roman"/>
-          <w:sz w:val="24"/>
-          <w:szCs w:val="24"/>
-        </w:rPr>
-        <w:t>baik</w:t>
-      </w:r>
-      <w:proofErr w:type="spellEnd"/>
-      <w:r>
-        <w:rPr>
-          <w:rFonts w:ascii="Times New Roman" w:hAnsi="Times New Roman"/>
-          <w:sz w:val="24"/>
-          <w:szCs w:val="24"/>
-        </w:rPr>
-        <w:t xml:space="preserve"> moral </w:t>
-      </w:r>
-      <w:proofErr w:type="spellStart"/>
-      <w:r>
-        <w:rPr>
-          <w:rFonts w:ascii="Times New Roman" w:hAnsi="Times New Roman"/>
-          <w:sz w:val="24"/>
-          <w:szCs w:val="24"/>
-        </w:rPr>
-        <w:t>maupun</w:t>
-      </w:r>
-      <w:proofErr w:type="spellEnd"/>
-      <w:r>
-        <w:rPr>
-          <w:rFonts w:ascii="Times New Roman" w:hAnsi="Times New Roman"/>
-          <w:sz w:val="24"/>
-          <w:szCs w:val="24"/>
-        </w:rPr>
-        <w:t xml:space="preserve"> </w:t>
-      </w:r>
-      <w:proofErr w:type="spellStart"/>
-      <w:r>
-        <w:rPr>
-          <w:rFonts w:ascii="Times New Roman" w:hAnsi="Times New Roman"/>
-          <w:sz w:val="24"/>
-          <w:szCs w:val="24"/>
-        </w:rPr>
-        <w:t>materil</w:t>
-      </w:r>
-      <w:proofErr w:type="spellEnd"/>
-      <w:r>
-        <w:rPr>
-          <w:rFonts w:ascii="Times New Roman" w:hAnsi="Times New Roman"/>
-          <w:sz w:val="24"/>
-          <w:szCs w:val="24"/>
-        </w:rPr>
-        <w:t>.</w:t>
+      <w:r>
+        <w:rPr>
+          <w:rFonts w:ascii="Times New Roman" w:hAnsi="Times New Roman"/>
+          <w:sz w:val="24"/>
+          <w:szCs w:val="24"/>
+          <w:lang w:val="id-ID"/>
+        </w:rPr>
+        <w:t xml:space="preserve">Wakil Ketua Solo Karate </w:t>
+      </w:r>
+      <w:r>
+        <w:rPr>
+          <w:rFonts w:ascii="Times New Roman" w:hAnsi="Times New Roman"/>
+          <w:i/>
+          <w:sz w:val="24"/>
+          <w:szCs w:val="24"/>
+          <w:lang w:val="id-ID"/>
+        </w:rPr>
+        <w:t>Club</w:t>
+      </w:r>
+      <w:r>
+        <w:rPr>
+          <w:rFonts w:ascii="Times New Roman" w:hAnsi="Times New Roman"/>
+          <w:sz w:val="24"/>
+          <w:szCs w:val="24"/>
+          <w:lang w:val="id-ID"/>
+        </w:rPr>
+        <w:t xml:space="preserve"> sekaligus Pembimbing Lapangan pada Praktek Kerja Nyata ini.</w:t>
       </w:r>
     </w:p>
     <w:p>
@@ -2893,6 +2565,212 @@
           <w:numId w:val="2"/>
         </w:numPr>
         <w:spacing w:after="0" w:line="360" w:lineRule="auto"/>
+        <w:ind w:left="425" w:hanging="425"/>
+        <w:jc w:val="both"/>
+        <w:rPr>
+          <w:rFonts w:ascii="Times New Roman" w:hAnsi="Times New Roman"/>
+          <w:sz w:val="24"/>
+          <w:szCs w:val="24"/>
+        </w:rPr>
+      </w:pPr>
+      <w:proofErr w:type="spellStart"/>
+      <w:r>
+        <w:rPr>
+          <w:rFonts w:ascii="Times New Roman" w:hAnsi="Times New Roman"/>
+          <w:sz w:val="24"/>
+          <w:szCs w:val="24"/>
+        </w:rPr>
+        <w:t>Sahabat-sahabat</w:t>
+      </w:r>
+      <w:proofErr w:type="spellEnd"/>
+      <w:r>
+        <w:rPr>
+          <w:rFonts w:ascii="Times New Roman" w:hAnsi="Times New Roman"/>
+          <w:sz w:val="24"/>
+          <w:szCs w:val="24"/>
+        </w:rPr>
+        <w:t xml:space="preserve"> </w:t>
+      </w:r>
+      <w:proofErr w:type="spellStart"/>
+      <w:r>
+        <w:rPr>
+          <w:rFonts w:ascii="Times New Roman" w:hAnsi="Times New Roman"/>
+          <w:sz w:val="24"/>
+          <w:szCs w:val="24"/>
+        </w:rPr>
+        <w:t>dekat</w:t>
+      </w:r>
+      <w:proofErr w:type="spellEnd"/>
+      <w:r>
+        <w:rPr>
+          <w:rFonts w:ascii="Times New Roman" w:hAnsi="Times New Roman"/>
+          <w:sz w:val="24"/>
+          <w:szCs w:val="24"/>
+        </w:rPr>
+        <w:t xml:space="preserve"> yang </w:t>
+      </w:r>
+      <w:proofErr w:type="spellStart"/>
+      <w:r>
+        <w:rPr>
+          <w:rFonts w:ascii="Times New Roman" w:hAnsi="Times New Roman"/>
+          <w:sz w:val="24"/>
+          <w:szCs w:val="24"/>
+        </w:rPr>
+        <w:t>telah</w:t>
+      </w:r>
+      <w:proofErr w:type="spellEnd"/>
+      <w:r>
+        <w:rPr>
+          <w:rFonts w:ascii="Times New Roman" w:hAnsi="Times New Roman"/>
+          <w:sz w:val="24"/>
+          <w:szCs w:val="24"/>
+        </w:rPr>
+        <w:t xml:space="preserve"> </w:t>
+      </w:r>
+      <w:proofErr w:type="spellStart"/>
+      <w:r>
+        <w:rPr>
+          <w:rFonts w:ascii="Times New Roman" w:hAnsi="Times New Roman"/>
+          <w:sz w:val="24"/>
+          <w:szCs w:val="24"/>
+        </w:rPr>
+        <w:t>memberi</w:t>
+      </w:r>
+      <w:proofErr w:type="spellEnd"/>
+      <w:r>
+        <w:rPr>
+          <w:rFonts w:ascii="Times New Roman" w:hAnsi="Times New Roman"/>
+          <w:sz w:val="24"/>
+          <w:szCs w:val="24"/>
+        </w:rPr>
+        <w:t xml:space="preserve"> </w:t>
+      </w:r>
+      <w:r>
+        <w:rPr>
+          <w:rFonts w:ascii="Times New Roman" w:hAnsi="Times New Roman"/>
+          <w:sz w:val="24"/>
+          <w:szCs w:val="24"/>
+          <w:lang w:val="id-ID"/>
+        </w:rPr>
+        <w:t xml:space="preserve">motivasi, </w:t>
+      </w:r>
+      <w:proofErr w:type="spellStart"/>
+      <w:r>
+        <w:rPr>
+          <w:rFonts w:ascii="Times New Roman" w:hAnsi="Times New Roman"/>
+          <w:sz w:val="24"/>
+          <w:szCs w:val="24"/>
+        </w:rPr>
+        <w:t>masukan</w:t>
+      </w:r>
+      <w:proofErr w:type="spellEnd"/>
+      <w:r>
+        <w:rPr>
+          <w:rFonts w:ascii="Times New Roman" w:hAnsi="Times New Roman"/>
+          <w:sz w:val="24"/>
+          <w:szCs w:val="24"/>
+        </w:rPr>
+        <w:t xml:space="preserve"> </w:t>
+      </w:r>
+      <w:proofErr w:type="spellStart"/>
+      <w:r>
+        <w:rPr>
+          <w:rFonts w:ascii="Times New Roman" w:hAnsi="Times New Roman"/>
+          <w:sz w:val="24"/>
+          <w:szCs w:val="24"/>
+        </w:rPr>
+        <w:t>dan</w:t>
+      </w:r>
+      <w:proofErr w:type="spellEnd"/>
+      <w:r>
+        <w:rPr>
+          <w:rFonts w:ascii="Times New Roman" w:hAnsi="Times New Roman"/>
+          <w:sz w:val="24"/>
+          <w:szCs w:val="24"/>
+        </w:rPr>
+        <w:t xml:space="preserve"> </w:t>
+      </w:r>
+      <w:proofErr w:type="spellStart"/>
+      <w:r>
+        <w:rPr>
+          <w:rFonts w:ascii="Times New Roman" w:hAnsi="Times New Roman"/>
+          <w:sz w:val="24"/>
+          <w:szCs w:val="24"/>
+        </w:rPr>
+        <w:t>bantuan</w:t>
+      </w:r>
+      <w:proofErr w:type="spellEnd"/>
+      <w:r>
+        <w:rPr>
+          <w:rFonts w:ascii="Times New Roman" w:hAnsi="Times New Roman"/>
+          <w:sz w:val="24"/>
+          <w:szCs w:val="24"/>
+        </w:rPr>
+        <w:t xml:space="preserve"> </w:t>
+      </w:r>
+      <w:proofErr w:type="spellStart"/>
+      <w:r>
+        <w:rPr>
+          <w:rFonts w:ascii="Times New Roman" w:hAnsi="Times New Roman"/>
+          <w:sz w:val="24"/>
+          <w:szCs w:val="24"/>
+        </w:rPr>
+        <w:t>baik</w:t>
+      </w:r>
+      <w:proofErr w:type="spellEnd"/>
+      <w:r>
+        <w:rPr>
+          <w:rFonts w:ascii="Times New Roman" w:hAnsi="Times New Roman"/>
+          <w:sz w:val="24"/>
+          <w:szCs w:val="24"/>
+        </w:rPr>
+        <w:t xml:space="preserve"> moral </w:t>
+      </w:r>
+      <w:proofErr w:type="spellStart"/>
+      <w:r>
+        <w:rPr>
+          <w:rFonts w:ascii="Times New Roman" w:hAnsi="Times New Roman"/>
+          <w:sz w:val="24"/>
+          <w:szCs w:val="24"/>
+        </w:rPr>
+        <w:t>maupun</w:t>
+      </w:r>
+      <w:proofErr w:type="spellEnd"/>
+      <w:r>
+        <w:rPr>
+          <w:rFonts w:ascii="Times New Roman" w:hAnsi="Times New Roman"/>
+          <w:sz w:val="24"/>
+          <w:szCs w:val="24"/>
+        </w:rPr>
+        <w:t xml:space="preserve"> </w:t>
+      </w:r>
+      <w:proofErr w:type="spellStart"/>
+      <w:r>
+        <w:rPr>
+          <w:rFonts w:ascii="Times New Roman" w:hAnsi="Times New Roman"/>
+          <w:sz w:val="24"/>
+          <w:szCs w:val="24"/>
+        </w:rPr>
+        <w:t>materil</w:t>
+      </w:r>
+      <w:proofErr w:type="spellEnd"/>
+      <w:r>
+        <w:rPr>
+          <w:rFonts w:ascii="Times New Roman" w:hAnsi="Times New Roman"/>
+          <w:sz w:val="24"/>
+          <w:szCs w:val="24"/>
+        </w:rPr>
+        <w:t>.</w:t>
+      </w:r>
+    </w:p>
+    <w:p>
+      <w:pPr>
+        <w:pStyle w:val="ListParagraph"/>
+        <w:numPr>
+          <w:ilvl w:val="0"/>
+          <w:numId w:val="2"/>
+        </w:numPr>
+        <w:spacing w:after="0" w:line="360" w:lineRule="auto"/>
         <w:ind w:left="426" w:hanging="426"/>
         <w:jc w:val="both"/>
         <w:rPr>
@@ -3137,6 +3015,7 @@
           <w:sz w:val="24"/>
           <w:szCs w:val="24"/>
         </w:rPr>
+        <w:lastRenderedPageBreak/>
         <w:t xml:space="preserve">Penulis menyadari bahwa laporan </w:t>
       </w:r>
       <w:r>
@@ -3155,7 +3034,7 @@
           <w:sz w:val="24"/>
           <w:szCs w:val="24"/>
         </w:rPr>
-        <w:t xml:space="preserve"> ini masih jauh dari kesempurnaan baik dari bentuk penyusunan maupun materinya. Kritik konstruktif </w:t>
+        <w:t xml:space="preserve"> ini masih jauh dari kesempurnaan baik dari bentuk penyusunan maupun materinya. Kritik</w:t>
       </w:r>
       <w:r>
         <w:rPr>
@@ -3164,8 +3043,52 @@
           <w:sz w:val="24"/>
           <w:szCs w:val="24"/>
         </w:rPr>
-        <w:lastRenderedPageBreak/>
-        <w:t>dari pembaca sangat penulis harapkan untuk penyempurnaan laporan praktikum  selanjutnya.</w:t>
+        <w:t xml:space="preserve"> dan saran</w:t>
+      </w:r>
+      <w:r>
+        <w:rPr>
+          <w:rFonts w:ascii="Times New Roman" w:hAnsi="Times New Roman" w:cs="Times New Roman"/>
+          <w:color w:val="000000"/>
+          <w:sz w:val="24"/>
+          <w:szCs w:val="24"/>
+        </w:rPr>
+        <w:t xml:space="preserve"> </w:t>
+      </w:r>
+      <w:r>
+        <w:rPr>
+          <w:rFonts w:ascii="Times New Roman" w:hAnsi="Times New Roman" w:cs="Times New Roman"/>
+          <w:color w:val="000000"/>
+          <w:sz w:val="24"/>
+          <w:szCs w:val="24"/>
+        </w:rPr>
+        <w:t xml:space="preserve">yang bersifat </w:t>
+      </w:r>
+      <w:r>
+        <w:rPr>
+          <w:rFonts w:ascii="Times New Roman" w:hAnsi="Times New Roman" w:cs="Times New Roman"/>
+          <w:color w:val="000000"/>
+          <w:sz w:val="24"/>
+          <w:szCs w:val="24"/>
+        </w:rPr>
+        <w:t xml:space="preserve">konstruktif dari pembaca sangat penulis harapkan untuk penyempurnaan laporan </w:t>
+      </w:r>
+      <w:r>
+        <w:rPr>
+          <w:rFonts w:ascii="Times New Roman" w:hAnsi="Times New Roman" w:cs="Times New Roman"/>
+          <w:color w:val="000000"/>
+          <w:sz w:val="24"/>
+          <w:szCs w:val="24"/>
+        </w:rPr>
+        <w:t xml:space="preserve">ini </w:t>
+      </w:r>
+      <w:r>
+        <w:rPr>
+          <w:rFonts w:ascii="Times New Roman" w:hAnsi="Times New Roman" w:cs="Times New Roman"/>
+          <w:color w:val="000000"/>
+          <w:sz w:val="24"/>
+          <w:szCs w:val="24"/>
+        </w:rPr>
+        <w:t>selanjutnya.</w:t>
       </w:r>
     </w:p>
     <w:p>
@@ -3187,7 +3110,7 @@
           <w:sz w:val="24"/>
           <w:szCs w:val="24"/>
         </w:rPr>
-        <w:t xml:space="preserve">Akhir kata semoga laporan </w:t>
+        <w:t xml:space="preserve">Akhir kata semoga laporan ini dapat memberikan manfaat bagi </w:t>
       </w:r>
       <w:r>
         <w:rPr>
@@ -3196,7 +3119,7 @@
           <w:sz w:val="24"/>
           <w:szCs w:val="24"/>
         </w:rPr>
-        <w:t>Praktek Kerja Nyata</w:t>
+        <w:t xml:space="preserve">kami penulis khususnya, para pembaca </w:t>
       </w:r>
       <w:r>
         <w:rPr>
@@ -3205,7 +3128,7 @@
           <w:sz w:val="24"/>
           <w:szCs w:val="24"/>
         </w:rPr>
-        <w:t xml:space="preserve"> ini dapat memberikan manfaat bagi kita sekalian serta adik tingkat di kemudian hari.</w:t>
+        <w:t>serta adik tingkat di kemudian hari.</w:t>
       </w:r>
     </w:p>
     <w:p>
@@ -3488,38 +3411,43 @@
     </w:p>
     <w:p>
       <w:pPr>
-        <w:spacing w:line="360" w:lineRule="auto"/>
-        <w:rPr>
-          <w:rFonts w:ascii="Times New Roman" w:hAnsi="Times New Roman" w:cs="Times New Roman"/>
-          <w:sz w:val="24"/>
-          <w:szCs w:val="24"/>
-        </w:rPr>
-      </w:pPr>
-    </w:p>
-    <w:p>
-      <w:pPr>
-        <w:spacing w:line="360" w:lineRule="auto"/>
+        <w:spacing w:after="0" w:line="360" w:lineRule="auto"/>
+        <w:rPr>
+          <w:rFonts w:ascii="Times New Roman" w:hAnsi="Times New Roman" w:cs="Times New Roman"/>
+          <w:sz w:val="24"/>
+          <w:szCs w:val="24"/>
+        </w:rPr>
+      </w:pPr>
+    </w:p>
+    <w:p>
+      <w:pPr>
+        <w:spacing w:after="0" w:line="360" w:lineRule="auto"/>
         <w:jc w:val="center"/>
         <w:rPr>
           <w:rFonts w:ascii="Times New Roman" w:hAnsi="Times New Roman" w:cs="Times New Roman"/>
           <w:b/>
-          <w:color w:val="FF0000"/>
-          <w:sz w:val="24"/>
-          <w:szCs w:val="24"/>
-        </w:rPr>
-      </w:pPr>
+          <w:sz w:val="24"/>
+          <w:szCs w:val="24"/>
+        </w:rPr>
+      </w:pPr>
+      <w:commentRangeStart w:id="3"/>
       <w:commentRangeStart w:id="4"/>
       <w:r>
         <w:rPr>
           <w:rFonts w:ascii="Times New Roman" w:hAnsi="Times New Roman" w:cs="Times New Roman"/>
           <w:b/>
-          <w:color w:val="FF0000"/>
-          <w:sz w:val="24"/>
-          <w:szCs w:val="24"/>
-        </w:rPr>
-        <w:lastRenderedPageBreak/>
+          <w:sz w:val="24"/>
+          <w:szCs w:val="24"/>
+        </w:rPr>
         <w:t>ABSTRAK</w:t>
       </w:r>
+      <w:commentRangeEnd w:id="3"/>
+      <w:r>
+        <w:rPr>
+          <w:rStyle w:val="CommentReference"/>
+        </w:rPr>
+        <w:commentReference w:id="3"/>
+      </w:r>
       <w:commentRangeEnd w:id="4"/>
       <w:r>
         <w:rPr>
@@ -3530,108 +3458,298 @@
     </w:p>
     <w:p>
       <w:pPr>
-        <w:spacing w:line="360" w:lineRule="auto"/>
+        <w:spacing w:after="0" w:line="360" w:lineRule="auto"/>
         <w:ind w:firstLine="567"/>
         <w:jc w:val="both"/>
         <w:rPr>
           <w:rFonts w:ascii="Times New Roman" w:hAnsi="Times New Roman" w:cs="Times New Roman"/>
-          <w:color w:val="FF0000"/>
-          <w:sz w:val="24"/>
-          <w:szCs w:val="24"/>
-        </w:rPr>
-      </w:pPr>
-      <w:r>
-        <w:rPr>
-          <w:rFonts w:ascii="Times New Roman" w:hAnsi="Times New Roman" w:cs="Times New Roman"/>
-          <w:color w:val="FF0000"/>
-          <w:sz w:val="24"/>
-          <w:szCs w:val="24"/>
-        </w:rPr>
-        <w:t xml:space="preserve">Perkembangan Teknologi Informasi yang semakin pesat khususnya komputer membawa perubahan dalam berbagai bidang dalam pembuatan sistem informasi. Dalam menyajikan informasi, setiap sekolah memiliki cara yang berbeda-beda, ada yang sudah menggunakan komputerisasi tetapi ada juga yang masih menggunakan cara manual. Hal ini terjadi karena menggunakan komputerisasi membutuhkan biaya yang mahal, selain faktor tersebut </w:t>
+          <w:sz w:val="24"/>
+          <w:szCs w:val="24"/>
+        </w:rPr>
+      </w:pPr>
+      <w:r>
+        <w:rPr>
+          <w:rFonts w:ascii="Times New Roman" w:hAnsi="Times New Roman" w:cs="Times New Roman"/>
+          <w:sz w:val="24"/>
+          <w:szCs w:val="24"/>
+        </w:rPr>
+        <w:t>Sistem Informasi Persiapan Pertandingan adalah suatu sistem yang memudahkan pengguna dalam menyelesaikan masalah pencatatan dan pengelolaan data administrasi peserta pertandingan yang terintegrasi secara penuh kedalam server bersama fitur pengelolaan bagan pertandingan (</w:t>
       </w:r>
       <w:r>
         <w:rPr>
           <w:rFonts w:ascii="Times New Roman" w:hAnsi="Times New Roman" w:cs="Times New Roman"/>
           <w:i/>
-          <w:color w:val="FF0000"/>
-          <w:sz w:val="24"/>
-          <w:szCs w:val="24"/>
-        </w:rPr>
-        <w:t xml:space="preserve">brainware </w:t>
-      </w:r>
-      <w:r>
-        <w:rPr>
-          <w:rFonts w:ascii="Times New Roman" w:hAnsi="Times New Roman" w:cs="Times New Roman"/>
-          <w:color w:val="FF0000"/>
-          <w:sz w:val="24"/>
-          <w:szCs w:val="24"/>
-        </w:rPr>
-        <w:t xml:space="preserve">juga merupakan kendala, hal ini disebabkan karena belum adanya Sumber Daya Manusia meliputi </w:t>
+          <w:sz w:val="24"/>
+          <w:szCs w:val="24"/>
+        </w:rPr>
+        <w:t>drowing</w:t>
+      </w:r>
+      <w:r>
+        <w:rPr>
+          <w:rFonts w:ascii="Times New Roman" w:hAnsi="Times New Roman" w:cs="Times New Roman"/>
+          <w:sz w:val="24"/>
+          <w:szCs w:val="24"/>
+        </w:rPr>
+        <w:t xml:space="preserve">) serta pengelolaan informasi yang dapat diperoleh dalam satu </w:t>
       </w:r>
       <w:r>
         <w:rPr>
           <w:rFonts w:ascii="Times New Roman" w:hAnsi="Times New Roman" w:cs="Times New Roman"/>
           <w:i/>
-          <w:color w:val="FF0000"/>
-          <w:sz w:val="24"/>
-          <w:szCs w:val="24"/>
-        </w:rPr>
-        <w:t>operator</w:t>
-      </w:r>
-      <w:r>
-        <w:rPr>
-          <w:rFonts w:ascii="Times New Roman" w:hAnsi="Times New Roman" w:cs="Times New Roman"/>
-          <w:color w:val="FF0000"/>
-          <w:sz w:val="24"/>
-          <w:szCs w:val="24"/>
-        </w:rPr>
-        <w:t xml:space="preserve">, </w:t>
-      </w:r>
-      <w:r>
-        <w:rPr>
-          <w:rFonts w:ascii="Times New Roman" w:hAnsi="Times New Roman" w:cs="Times New Roman"/>
-          <w:i/>
-          <w:color w:val="FF0000"/>
-          <w:sz w:val="24"/>
-          <w:szCs w:val="24"/>
-        </w:rPr>
-        <w:t>programmer</w:t>
-      </w:r>
-      <w:r>
-        <w:rPr>
-          <w:rFonts w:ascii="Times New Roman" w:hAnsi="Times New Roman" w:cs="Times New Roman"/>
-          <w:color w:val="FF0000"/>
-          <w:sz w:val="24"/>
-          <w:szCs w:val="24"/>
-        </w:rPr>
-        <w:t xml:space="preserve">, administrator basis data yang secara khusus menangani lingkup suatu Sistem Informasi yang terkomputerisasi secara menyeluruh,  serta kurangnya pengaruh eksternal / dalam hal ini adalah Teknologi Informasi yang masuk ke dalam sekolah tersebut. </w:t>
-      </w:r>
-    </w:p>
-    <w:p>
-      <w:pPr>
-        <w:spacing w:line="360" w:lineRule="auto"/>
+          <w:sz w:val="24"/>
+          <w:szCs w:val="24"/>
+        </w:rPr>
+        <w:t>klik</w:t>
+      </w:r>
+      <w:r>
+        <w:rPr>
+          <w:rFonts w:ascii="Times New Roman" w:hAnsi="Times New Roman" w:cs="Times New Roman"/>
+          <w:sz w:val="24"/>
+          <w:szCs w:val="24"/>
+        </w:rPr>
+        <w:t xml:space="preserve"> saja.</w:t>
+      </w:r>
+    </w:p>
+    <w:p>
+      <w:pPr>
+        <w:spacing w:after="0" w:line="360" w:lineRule="auto"/>
         <w:ind w:firstLine="567"/>
         <w:jc w:val="both"/>
         <w:rPr>
           <w:rFonts w:ascii="Times New Roman" w:hAnsi="Times New Roman" w:cs="Times New Roman"/>
-          <w:color w:val="FF0000"/>
-          <w:sz w:val="24"/>
-          <w:szCs w:val="24"/>
-        </w:rPr>
-      </w:pPr>
-      <w:r>
-        <w:rPr>
-          <w:rFonts w:ascii="Times New Roman" w:hAnsi="Times New Roman" w:cs="Times New Roman"/>
-          <w:color w:val="FF0000"/>
-          <w:sz w:val="24"/>
-          <w:szCs w:val="24"/>
-        </w:rPr>
-        <w:t xml:space="preserve">Software Dreamweaver merupakan alat desain web komprehensif yang disukai oleh para profesional web, tapi cukup mudah untuk web designer awal untuk menggunakan juga. software ini program untuk membuat halaman web atau dokumen web. Untuk pengelolaan databasenya menggunakan xampp yang mudah digunakan untuk pengelolaan database perpustakaan, dan mempermudah pegawai perpustakaan dalam pengelolaan perpustakaan.  </w:t>
-      </w:r>
-    </w:p>
-    <w:p>
-      <w:pPr>
-        <w:spacing w:line="360" w:lineRule="auto"/>
+          <w:sz w:val="24"/>
+          <w:szCs w:val="24"/>
+        </w:rPr>
+      </w:pPr>
+      <w:r>
+        <w:rPr>
+          <w:rFonts w:ascii="Times New Roman" w:hAnsi="Times New Roman" w:cs="Times New Roman"/>
+          <w:sz w:val="24"/>
+          <w:szCs w:val="24"/>
+        </w:rPr>
+        <w:t xml:space="preserve">Solo Karate Club adalah </w:t>
+      </w:r>
+      <w:r>
+        <w:rPr>
+          <w:rFonts w:ascii="Times New Roman" w:hAnsi="Times New Roman" w:cs="Times New Roman"/>
+          <w:sz w:val="24"/>
+          <w:szCs w:val="24"/>
+        </w:rPr>
+        <w:t>salah satu organisasi aliansi olahraga cabang beladiri karate di</w:t>
+      </w:r>
+      <w:r>
+        <w:rPr>
+          <w:rFonts w:ascii="Times New Roman" w:hAnsi="Times New Roman" w:cs="Times New Roman"/>
+          <w:sz w:val="24"/>
+          <w:szCs w:val="24"/>
+        </w:rPr>
+        <w:t xml:space="preserve"> Solo, lembaga ini ada dibawah Federasi Olahraga Karate-Do Indonesia (FORKI) dan Lembaga Karate-Do Indonesia (Lemkari). Organisasi ini sering mengadakan kejuaraan karate yang bertempat di Solo dengan jumlah peserta ratusan hingga ribuan orang. Sistem komputerisasi yang berjalan sangat diperlukan dalam pertandingan dengan jumlah peserta tersebut, meskipun sudah menggunakan teknologi komputer itu hanya sebatas menulis dan mencetak. Komputer hanya digaunakan sebagai alat saja bukan sebagai media utama dalam operasi pengolah data. Hal ini tentunya tetap menyulitkan pencarian data dalam </w:t>
+      </w:r>
+      <w:r>
+        <w:rPr>
+          <w:rFonts w:ascii="Times New Roman" w:hAnsi="Times New Roman" w:cs="Times New Roman"/>
+          <w:i/>
+          <w:sz w:val="24"/>
+          <w:szCs w:val="24"/>
+        </w:rPr>
+        <w:t xml:space="preserve">file </w:t>
+      </w:r>
+      <w:r>
+        <w:rPr>
+          <w:rFonts w:ascii="Times New Roman" w:hAnsi="Times New Roman" w:cs="Times New Roman"/>
+          <w:sz w:val="24"/>
+          <w:szCs w:val="24"/>
+        </w:rPr>
+        <w:t xml:space="preserve">dan </w:t>
+      </w:r>
+      <w:r>
+        <w:rPr>
+          <w:rFonts w:ascii="Times New Roman" w:hAnsi="Times New Roman" w:cs="Times New Roman"/>
+          <w:i/>
+          <w:sz w:val="24"/>
+          <w:szCs w:val="24"/>
+        </w:rPr>
+        <w:t>folder</w:t>
+      </w:r>
+      <w:r>
+        <w:rPr>
+          <w:rFonts w:ascii="Times New Roman" w:hAnsi="Times New Roman" w:cs="Times New Roman"/>
+          <w:sz w:val="24"/>
+          <w:szCs w:val="24"/>
+        </w:rPr>
+        <w:t xml:space="preserve"> serta rawannya penghapusan data yang salah.</w:t>
+      </w:r>
+    </w:p>
+    <w:p>
+      <w:pPr>
+        <w:spacing w:after="0" w:line="360" w:lineRule="auto"/>
+        <w:ind w:firstLine="567"/>
+        <w:jc w:val="both"/>
+        <w:rPr>
+          <w:rFonts w:ascii="Times New Roman" w:hAnsi="Times New Roman" w:cs="Times New Roman"/>
+          <w:sz w:val="24"/>
+          <w:szCs w:val="24"/>
+        </w:rPr>
+      </w:pPr>
+      <w:r>
+        <w:rPr>
+          <w:rFonts w:ascii="Times New Roman" w:hAnsi="Times New Roman" w:cs="Times New Roman"/>
+          <w:sz w:val="24"/>
+          <w:szCs w:val="24"/>
+        </w:rPr>
+        <w:t xml:space="preserve">Mengacu pada alasan diatas, kami mengembangkan sistem ini berbasis client-server dengan </w:t>
+      </w:r>
+      <w:r>
+        <w:rPr>
+          <w:rFonts w:ascii="Times New Roman" w:hAnsi="Times New Roman" w:cs="Times New Roman"/>
+          <w:i/>
+          <w:sz w:val="24"/>
+          <w:szCs w:val="24"/>
+        </w:rPr>
+        <w:t>MySQL</w:t>
+      </w:r>
+      <w:r>
+        <w:rPr>
+          <w:rFonts w:ascii="Times New Roman" w:hAnsi="Times New Roman" w:cs="Times New Roman"/>
+          <w:sz w:val="24"/>
+          <w:szCs w:val="24"/>
+        </w:rPr>
+        <w:t xml:space="preserve">, </w:t>
+      </w:r>
+      <w:r>
+        <w:rPr>
+          <w:rFonts w:ascii="Times New Roman" w:hAnsi="Times New Roman" w:cs="Times New Roman"/>
+          <w:i/>
+          <w:sz w:val="24"/>
+          <w:szCs w:val="24"/>
+        </w:rPr>
+        <w:t>PHP</w:t>
+      </w:r>
+      <w:r>
+        <w:rPr>
+          <w:rFonts w:ascii="Times New Roman" w:hAnsi="Times New Roman" w:cs="Times New Roman"/>
+          <w:sz w:val="24"/>
+          <w:szCs w:val="24"/>
+        </w:rPr>
+        <w:t xml:space="preserve"> dan beberapa plugin seperti </w:t>
+      </w:r>
+      <w:r>
+        <w:rPr>
+          <w:rFonts w:ascii="Times New Roman" w:hAnsi="Times New Roman" w:cs="Times New Roman"/>
+          <w:i/>
+          <w:sz w:val="24"/>
+          <w:szCs w:val="24"/>
+        </w:rPr>
+        <w:t>Redips</w:t>
+      </w:r>
+      <w:r>
+        <w:rPr>
+          <w:rFonts w:ascii="Times New Roman" w:hAnsi="Times New Roman" w:cs="Times New Roman"/>
+          <w:sz w:val="24"/>
+          <w:szCs w:val="24"/>
+        </w:rPr>
+        <w:t xml:space="preserve">, </w:t>
+      </w:r>
+      <w:r>
+        <w:rPr>
+          <w:rFonts w:ascii="Times New Roman" w:hAnsi="Times New Roman" w:cs="Times New Roman"/>
+          <w:i/>
+          <w:sz w:val="24"/>
+          <w:szCs w:val="24"/>
+        </w:rPr>
+        <w:t>JQuery Data Table</w:t>
+      </w:r>
+      <w:r>
+        <w:rPr>
+          <w:rFonts w:ascii="Times New Roman" w:hAnsi="Times New Roman" w:cs="Times New Roman"/>
+          <w:sz w:val="24"/>
+          <w:szCs w:val="24"/>
+        </w:rPr>
+        <w:t xml:space="preserve"> Server Side </w:t>
+      </w:r>
+      <w:r>
+        <w:rPr>
+          <w:rFonts w:ascii="Times New Roman" w:hAnsi="Times New Roman" w:cs="Times New Roman"/>
+          <w:sz w:val="24"/>
+          <w:szCs w:val="24"/>
+        </w:rPr>
+        <w:t xml:space="preserve">dan </w:t>
+      </w:r>
+      <w:r>
+        <w:rPr>
+          <w:rFonts w:ascii="Times New Roman" w:hAnsi="Times New Roman" w:cs="Times New Roman"/>
+          <w:i/>
+          <w:sz w:val="24"/>
+          <w:szCs w:val="24"/>
+        </w:rPr>
+        <w:t>Sqlizer.io</w:t>
+      </w:r>
+      <w:r>
+        <w:rPr>
+          <w:rFonts w:ascii="Times New Roman" w:hAnsi="Times New Roman" w:cs="Times New Roman"/>
+          <w:sz w:val="24"/>
+          <w:szCs w:val="24"/>
+        </w:rPr>
+        <w:t>.</w:t>
+      </w:r>
+      <w:r>
+        <w:rPr>
+          <w:rFonts w:ascii="Times New Roman" w:hAnsi="Times New Roman" w:cs="Times New Roman"/>
+          <w:sz w:val="24"/>
+          <w:szCs w:val="24"/>
+        </w:rPr>
+        <w:t xml:space="preserve"> Keuntungan menggunakan sistem ini adalah data tersentral dalam satu server, peserta dapat melakukan penyelesaian administrasi di berbagai cabang client pada </w:t>
+      </w:r>
+      <w:r>
+        <w:rPr>
+          <w:rFonts w:ascii="Times New Roman" w:hAnsi="Times New Roman" w:cs="Times New Roman"/>
+          <w:i/>
+          <w:sz w:val="24"/>
+          <w:szCs w:val="24"/>
+        </w:rPr>
+        <w:t>stand</w:t>
+      </w:r>
+      <w:r>
+        <w:rPr>
+          <w:rFonts w:ascii="Times New Roman" w:hAnsi="Times New Roman" w:cs="Times New Roman"/>
+          <w:sz w:val="24"/>
+          <w:szCs w:val="24"/>
+        </w:rPr>
+        <w:t xml:space="preserve"> pendaftaran. Pengelolaan data secara penuh juga bisa dilakukan dari client manapun dengan hak akses </w:t>
+      </w:r>
+      <w:r>
+        <w:rPr>
+          <w:rFonts w:ascii="Times New Roman" w:hAnsi="Times New Roman" w:cs="Times New Roman"/>
+          <w:i/>
+          <w:sz w:val="24"/>
+          <w:szCs w:val="24"/>
+        </w:rPr>
+        <w:t>admin</w:t>
+      </w:r>
+      <w:r>
+        <w:rPr>
+          <w:rFonts w:ascii="Times New Roman" w:hAnsi="Times New Roman" w:cs="Times New Roman"/>
+          <w:sz w:val="24"/>
+          <w:szCs w:val="24"/>
+        </w:rPr>
+        <w:t>istrator tentunya.</w:t>
+      </w:r>
+    </w:p>
+    <w:p>
+      <w:pPr>
+        <w:spacing w:after="0" w:line="360" w:lineRule="auto"/>
+        <w:ind w:firstLine="567"/>
+        <w:jc w:val="both"/>
+        <w:rPr>
+          <w:rFonts w:ascii="Times New Roman" w:hAnsi="Times New Roman" w:cs="Times New Roman"/>
+          <w:sz w:val="24"/>
+          <w:szCs w:val="24"/>
+        </w:rPr>
+      </w:pPr>
+    </w:p>
+    <w:p>
+      <w:pPr>
+        <w:spacing w:after="0" w:line="360" w:lineRule="auto"/>
         <w:ind w:firstLine="567"/>
         <w:jc w:val="both"/>
         <w:rPr>
@@ -3640,29 +3758,26 @@
           <w:bCs/>
           <w:i/>
           <w:iCs/>
-          <w:color w:val="FF0000"/>
-          <w:sz w:val="24"/>
-          <w:szCs w:val="24"/>
-        </w:rPr>
-      </w:pPr>
-      <w:r>
+          <w:sz w:val="24"/>
+          <w:szCs w:val="24"/>
+        </w:rPr>
+      </w:pPr>
+    </w:p>
+    <w:p>
+      <w:pPr>
+        <w:spacing w:after="0" w:line="360" w:lineRule="auto"/>
+        <w:jc w:val="both"/>
         <w:rPr>
           <w:rFonts w:ascii="Times New Roman" w:hAnsi="Times New Roman" w:cs="Times New Roman"/>
           <w:b/>
           <w:bCs/>
           <w:i/>
           <w:iCs/>
-          <w:color w:val="FF0000"/>
-          <w:sz w:val="24"/>
-          <w:szCs w:val="24"/>
-        </w:rPr>
-        <w:t>Keyword :Sistem informasi, Draemweaver</w:t>
-      </w:r>
-    </w:p>
-    <w:p>
-      <w:pPr>
-        <w:spacing w:line="360" w:lineRule="auto"/>
-        <w:jc w:val="both"/>
+          <w:sz w:val="24"/>
+          <w:szCs w:val="24"/>
+        </w:rPr>
+      </w:pPr>
+      <w:r>
         <w:rPr>
           <w:rFonts w:ascii="Times New Roman" w:hAnsi="Times New Roman" w:cs="Times New Roman"/>
           <w:b/>
@@ -3672,12 +3787,9 @@
           <w:sz w:val="24"/>
           <w:szCs w:val="24"/>
         </w:rPr>
-      </w:pPr>
-    </w:p>
-    <w:p>
-      <w:pPr>
-        <w:spacing w:line="360" w:lineRule="auto"/>
-        <w:jc w:val="both"/>
+        <w:t>Keyword :</w:t>
+      </w:r>
+      <w:r>
         <w:rPr>
           <w:rFonts w:ascii="Times New Roman" w:hAnsi="Times New Roman" w:cs="Times New Roman"/>
           <w:b/>
@@ -3687,12 +3799,9 @@
           <w:sz w:val="24"/>
           <w:szCs w:val="24"/>
         </w:rPr>
-      </w:pPr>
-    </w:p>
-    <w:p>
-      <w:pPr>
-        <w:spacing w:line="360" w:lineRule="auto"/>
-        <w:jc w:val="both"/>
+        <w:t xml:space="preserve"> </w:t>
+      </w:r>
+      <w:r>
         <w:rPr>
           <w:rFonts w:ascii="Times New Roman" w:hAnsi="Times New Roman" w:cs="Times New Roman"/>
           <w:b/>
@@ -3702,13 +3811,55 @@
           <w:sz w:val="24"/>
           <w:szCs w:val="24"/>
         </w:rPr>
-      </w:pPr>
+        <w:t>Sistem informasi,</w:t>
+      </w:r>
+      <w:r>
+        <w:rPr>
+          <w:rFonts w:ascii="Times New Roman" w:hAnsi="Times New Roman" w:cs="Times New Roman"/>
+          <w:b/>
+          <w:bCs/>
+          <w:i/>
+          <w:iCs/>
+          <w:sz w:val="24"/>
+          <w:szCs w:val="24"/>
+        </w:rPr>
+        <w:t xml:space="preserve"> Pertandingan Karate,</w:t>
+      </w:r>
+      <w:r>
+        <w:rPr>
+          <w:rFonts w:ascii="Times New Roman" w:hAnsi="Times New Roman" w:cs="Times New Roman"/>
+          <w:b/>
+          <w:bCs/>
+          <w:i/>
+          <w:iCs/>
+          <w:sz w:val="24"/>
+          <w:szCs w:val="24"/>
+        </w:rPr>
+        <w:t xml:space="preserve"> </w:t>
+      </w:r>
+      <w:r>
+        <w:rPr>
+          <w:rFonts w:ascii="Times New Roman" w:hAnsi="Times New Roman" w:cs="Times New Roman"/>
+          <w:b/>
+          <w:bCs/>
+          <w:i/>
+          <w:iCs/>
+          <w:sz w:val="24"/>
+          <w:szCs w:val="24"/>
+        </w:rPr>
+        <w:t>Drowing Pertandingan</w:t>
+      </w:r>
     </w:p>
     <w:p>
       <w:pPr>
         <w:spacing w:line="360" w:lineRule="auto"/>
-        <w:rPr>
-          <w:rFonts w:ascii="Times New Roman" w:hAnsi="Times New Roman" w:cs="Times New Roman"/>
+        <w:jc w:val="both"/>
+        <w:rPr>
+          <w:rFonts w:ascii="Times New Roman" w:hAnsi="Times New Roman" w:cs="Times New Roman"/>
+          <w:b/>
+          <w:bCs/>
+          <w:i/>
+          <w:iCs/>
           <w:sz w:val="24"/>
           <w:szCs w:val="24"/>
         </w:rPr>
@@ -3717,8 +3868,13 @@
     <w:p>
       <w:pPr>
         <w:spacing w:line="360" w:lineRule="auto"/>
-        <w:rPr>
-          <w:rFonts w:ascii="Times New Roman" w:hAnsi="Times New Roman" w:cs="Times New Roman"/>
+        <w:jc w:val="both"/>
+        <w:rPr>
+          <w:rFonts w:ascii="Times New Roman" w:hAnsi="Times New Roman" w:cs="Times New Roman"/>
+          <w:b/>
+          <w:bCs/>
+          <w:i/>
+          <w:iCs/>
           <w:sz w:val="24"/>
           <w:szCs w:val="24"/>
         </w:rPr>
@@ -3733,16 +3889,8 @@
           <w:szCs w:val="24"/>
         </w:rPr>
       </w:pPr>
-    </w:p>
-    <w:p>
-      <w:pPr>
-        <w:spacing w:line="360" w:lineRule="auto"/>
-        <w:rPr>
-          <w:rFonts w:ascii="Times New Roman" w:hAnsi="Times New Roman" w:cs="Times New Roman"/>
-          <w:sz w:val="24"/>
-          <w:szCs w:val="24"/>
-        </w:rPr>
-      </w:pPr>
+      <w:bookmarkStart w:id="5" w:name="_GoBack"/>
+      <w:bookmarkEnd w:id="5"/>
     </w:p>
     <w:p>
       <w:pPr>
@@ -3756,7 +3904,7 @@
           <w:szCs w:val="24"/>
         </w:rPr>
       </w:pPr>
-      <w:commentRangeStart w:id="5"/>
+      <w:commentRangeStart w:id="6"/>
       <w:r>
         <w:rPr>
           <w:rFonts w:ascii="Times New Roman" w:hAnsi="Times New Roman" w:cs="Times New Roman"/>
@@ -3768,12 +3916,12 @@
         <w:lastRenderedPageBreak/>
         <w:t>DAFTAR ISI</w:t>
       </w:r>
-      <w:commentRangeEnd w:id="5"/>
+      <w:commentRangeEnd w:id="6"/>
       <w:r>
         <w:rPr>
           <w:rStyle w:val="CommentReference"/>
         </w:rPr>
-        <w:commentReference w:id="5"/>
+        <w:commentReference w:id="6"/>
       </w:r>
     </w:p>
     <w:p>
@@ -7935,16 +8083,11 @@
         <w:annotationRef/>
       </w:r>
       <w:r>
-        <w:t>Kemaren dibenerin intan beberapa bagian nama nama dosen, coba bene</w:t>
-      </w:r>
-      <w:bookmarkStart w:id="3" w:name="_GoBack"/>
-      <w:bookmarkEnd w:id="3"/>
-      <w:r>
-        <w:t>rin lagi</w:t>
+        <w:t>Kemaren dibenerin intan beberapa bagian nama nama dosen, coba benerin lagi</w:t>
       </w:r>
     </w:p>
   </w:comment>
-  <w:comment w:id="4" w:author="Albert Septiawan" w:date="2016-05-28T23:48:00Z" w:initials="AxQuired">
+  <w:comment w:id="3" w:author="Albert Septiawan" w:date="2016-05-28T23:48:00Z" w:initials="AxQuired">
     <w:p>
       <w:pPr>
         <w:pStyle w:val="CommentText"/>
@@ -7960,7 +8103,23 @@
       </w:r>
     </w:p>
   </w:comment>
-  <w:comment w:id="5" w:author="Albert Septiawan" w:date="2016-05-28T23:48:00Z" w:initials="AxQuired">
+  <w:comment w:id="4" w:author="Albert Septiawan" w:date="2016-05-31T06:38:00Z" w:initials="AxQuired">
+    <w:p>
+      <w:pPr>
+        <w:pStyle w:val="CommentText"/>
+      </w:pPr>
+      <w:r>
+        <w:rPr>
+          <w:rStyle w:val="CommentReference"/>
+        </w:rPr>
+        <w:annotationRef/>
+      </w:r>
+      <w:r>
+        <w:t>Wes ora abstrak gan B)</w:t>
+      </w:r>
+    </w:p>
+  </w:comment>
+  <w:comment w:id="6" w:author="Albert Septiawan" w:date="2016-05-28T23:48:00Z" w:initials="AxQuired">
     <w:p>
       <w:pPr>
         <w:pStyle w:val="CommentText"/>
@@ -7985,6 +8144,7 @@
   <w15:commentEx w15:paraId="11AEA081" w15:done="0"/>
   <w15:commentEx w15:paraId="735022B7" w15:done="0"/>
   <w15:commentEx w15:paraId="6450CCFA" w15:done="0"/>
+  <w15:commentEx w15:paraId="52AFE533" w15:paraIdParent="6450CCFA" w15:done="0"/>
   <w15:commentEx w15:paraId="0AD46E76" w15:done="0"/>
 </w15:commentsEx>
 </file>
@@ -8741,6 +8901,7 @@
   <w:style w:type="character" w:default="1" w:styleId="DefaultParagraphFont">
     <w:name w:val="Default Paragraph Font"/>
     <w:uiPriority w:val="1"/>
+    <w:semiHidden/>
     <w:unhideWhenUsed/>
   </w:style>
   <w:style w:type="table" w:default="1" w:styleId="TableNormal">
@@ -8932,6 +9093,56 @@
       <w:bCs/>
       <w:sz w:val="20"/>
       <w:szCs w:val="20"/>
+    </w:rPr>
+  </w:style>
+  <w:style w:type="paragraph" w:styleId="HTMLPreformatted">
+    <w:name w:val="HTML Preformatted"/>
+    <w:basedOn w:val="Normal"/>
+    <w:link w:val="HTMLPreformattedChar"/>
+    <w:uiPriority w:val="99"/>
+    <w:semiHidden/>
+    <w:unhideWhenUsed/>
+    <w:rsid w:val="000E1B77"/>
+    <w:pPr>
+      <w:tabs>
+        <w:tab w:val="left" w:pos="916"/>
+        <w:tab w:val="left" w:pos="1832"/>
+        <w:tab w:val="left" w:pos="2748"/>
+        <w:tab w:val="left" w:pos="3664"/>
+        <w:tab w:val="left" w:pos="4580"/>
+        <w:tab w:val="left" w:pos="5496"/>
+        <w:tab w:val="left" w:pos="6412"/>
+        <w:tab w:val="left" w:pos="7328"/>
+        <w:tab w:val="left" w:pos="8244"/>
+        <w:tab w:val="left" w:pos="9160"/>
+        <w:tab w:val="left" w:pos="10076"/>
+        <w:tab w:val="left" w:pos="10992"/>
+        <w:tab w:val="left" w:pos="11908"/>
+        <w:tab w:val="left" w:pos="12824"/>
+        <w:tab w:val="left" w:pos="13740"/>
+        <w:tab w:val="left" w:pos="14656"/>
+      </w:tabs>
+      <w:spacing w:after="0" w:line="240" w:lineRule="auto"/>
+    </w:pPr>
+    <w:rPr>
+      <w:rFonts w:ascii="Courier New" w:eastAsia="Times New Roman" w:hAnsi="Courier New" w:cs="Courier New"/>
+      <w:sz w:val="20"/>
+      <w:szCs w:val="20"/>
+      <w:lang w:eastAsia="id-ID"/>
+    </w:rPr>
+  </w:style>
+  <w:style w:type="character" w:customStyle="1" w:styleId="HTMLPreformattedChar">
+    <w:name w:val="HTML Preformatted Char"/>
+    <w:basedOn w:val="DefaultParagraphFont"/>
+    <w:link w:val="HTMLPreformatted"/>
+    <w:uiPriority w:val="99"/>
+    <w:semiHidden/>
+    <w:rsid w:val="000E1B77"/>
+    <w:rPr>
+      <w:rFonts w:ascii="Courier New" w:eastAsia="Times New Roman" w:hAnsi="Courier New" w:cs="Courier New"/>
+      <w:sz w:val="20"/>
+      <w:szCs w:val="20"/>
+      <w:lang w:eastAsia="id-ID"/>
     </w:rPr>
   </w:style>
 </w:styles>

</xml_diff>

<commit_message>
Perbarui Laporan + Cover
+ Daftar Isi + Daftar Tabel + Daftar Gambar
+ Daftar Pustaka
+ Visi Misi
</commit_message>
<xml_diff>
--- a/Cover+awal.docx
+++ b/Cover+awal.docx
@@ -3535,15 +3535,7 @@
           <w:sz w:val="24"/>
           <w:szCs w:val="24"/>
         </w:rPr>
-        <w:t>salah satu organisasi aliansi olahraga cabang beladiri karate di</w:t>
-      </w:r>
-      <w:r>
-        <w:rPr>
-          <w:rFonts w:ascii="Times New Roman" w:hAnsi="Times New Roman" w:cs="Times New Roman"/>
-          <w:sz w:val="24"/>
-          <w:szCs w:val="24"/>
-        </w:rPr>
-        <w:t xml:space="preserve"> Solo, lembaga ini ada dibawah Federasi Olahraga Karate-Do Indonesia (FORKI) dan Lembaga Karate-Do Indonesia (Lemkari). Organisasi ini sering mengadakan kejuaraan karate yang bertempat di Solo dengan jumlah peserta ratusan hingga ribuan orang. Sistem komputerisasi yang berjalan sangat diperlukan dalam pertandingan dengan jumlah peserta tersebut, meskipun sudah menggunakan teknologi komputer itu hanya sebatas menulis dan mencetak. Komputer hanya digaunakan sebagai alat saja bukan sebagai media utama dalam operasi pengolah data. Hal ini tentunya tetap menyulitkan pencarian data dalam </w:t>
+        <w:t xml:space="preserve">salah satu organisasi aliansi olahraga cabang beladiri karate di Solo, lembaga ini ada dibawah Federasi Olahraga Karate-Do Indonesia (FORKI) dan Lembaga Karate-Do Indonesia (Lemkari). Organisasi ini sering mengadakan kejuaraan karate yang bertempat di Solo dengan jumlah peserta ratusan hingga ribuan orang. Sistem komputerisasi yang berjalan sangat diperlukan dalam pertandingan dengan jumlah peserta tersebut, meskipun sudah menggunakan teknologi komputer itu hanya sebatas menulis dan mencetak. Komputer hanya digaunakan sebagai alat saja bukan sebagai media utama dalam operasi pengolah data. Hal ini tentunya tetap menyulitkan pencarian data dalam </w:t>
       </w:r>
       <w:r>
         <w:rPr>
@@ -3889,8 +3881,6 @@
           <w:szCs w:val="24"/>
         </w:rPr>
       </w:pPr>
-      <w:bookmarkStart w:id="5" w:name="_GoBack"/>
-      <w:bookmarkEnd w:id="5"/>
     </w:p>
     <w:p>
       <w:pPr>
@@ -3904,7 +3894,7 @@
           <w:szCs w:val="24"/>
         </w:rPr>
       </w:pPr>
-      <w:commentRangeStart w:id="6"/>
+      <w:commentRangeStart w:id="5"/>
       <w:r>
         <w:rPr>
           <w:rFonts w:ascii="Times New Roman" w:hAnsi="Times New Roman" w:cs="Times New Roman"/>
@@ -3916,12 +3906,12 @@
         <w:lastRenderedPageBreak/>
         <w:t>DAFTAR ISI</w:t>
       </w:r>
-      <w:commentRangeEnd w:id="6"/>
+      <w:commentRangeEnd w:id="5"/>
       <w:r>
         <w:rPr>
           <w:rStyle w:val="CommentReference"/>
         </w:rPr>
-        <w:commentReference w:id="6"/>
+        <w:commentReference w:id="5"/>
       </w:r>
     </w:p>
     <w:p>
@@ -4075,6 +4065,14 @@
         </w:rPr>
         <w:tab/>
       </w:r>
+      <w:r>
+        <w:rPr>
+          <w:rFonts w:ascii="Times New Roman" w:hAnsi="Times New Roman" w:cs="Times New Roman"/>
+          <w:sz w:val="24"/>
+          <w:szCs w:val="24"/>
+        </w:rPr>
+        <w:t>iv</w:t>
+      </w:r>
     </w:p>
     <w:p>
       <w:pPr>
@@ -4104,6 +4102,14 @@
         </w:rPr>
         <w:tab/>
       </w:r>
+      <w:r>
+        <w:rPr>
+          <w:rFonts w:ascii="Times New Roman" w:hAnsi="Times New Roman" w:cs="Times New Roman"/>
+          <w:sz w:val="24"/>
+          <w:szCs w:val="24"/>
+        </w:rPr>
+        <w:t>vi</w:t>
+      </w:r>
     </w:p>
     <w:p>
       <w:pPr>
@@ -4133,6 +4139,14 @@
         </w:rPr>
         <w:tab/>
       </w:r>
+      <w:r>
+        <w:rPr>
+          <w:rFonts w:ascii="Times New Roman" w:hAnsi="Times New Roman" w:cs="Times New Roman"/>
+          <w:sz w:val="24"/>
+          <w:szCs w:val="24"/>
+        </w:rPr>
+        <w:t>vii</w:t>
+      </w:r>
     </w:p>
     <w:p>
       <w:pPr>
@@ -4162,6 +4176,14 @@
         </w:rPr>
         <w:tab/>
       </w:r>
+      <w:r>
+        <w:rPr>
+          <w:rFonts w:ascii="Times New Roman" w:hAnsi="Times New Roman" w:cs="Times New Roman"/>
+          <w:sz w:val="24"/>
+          <w:szCs w:val="24"/>
+        </w:rPr>
+        <w:t>ix</w:t>
+      </w:r>
     </w:p>
     <w:p>
       <w:pPr>
@@ -4191,6 +4213,14 @@
         </w:rPr>
         <w:tab/>
       </w:r>
+      <w:r>
+        <w:rPr>
+          <w:rFonts w:ascii="Times New Roman" w:hAnsi="Times New Roman" w:cs="Times New Roman"/>
+          <w:sz w:val="24"/>
+          <w:szCs w:val="24"/>
+        </w:rPr>
+        <w:t>ix</w:t>
+      </w:r>
     </w:p>
     <w:p>
       <w:pPr>
@@ -4220,6 +4250,14 @@
         </w:rPr>
         <w:tab/>
       </w:r>
+      <w:r>
+        <w:rPr>
+          <w:rFonts w:ascii="Times New Roman" w:hAnsi="Times New Roman" w:cs="Times New Roman"/>
+          <w:sz w:val="24"/>
+          <w:szCs w:val="24"/>
+        </w:rPr>
+        <w:t>1</w:t>
+      </w:r>
     </w:p>
     <w:p>
       <w:pPr>
@@ -4233,15 +4271,16 @@
           <w:rFonts w:ascii="Times New Roman" w:hAnsi="Times New Roman"/>
           <w:sz w:val="24"/>
           <w:szCs w:val="24"/>
-        </w:rPr>
-      </w:pPr>
-      <w:r>
-        <w:rPr>
-          <w:rFonts w:ascii="Times New Roman" w:hAnsi="Times New Roman"/>
-          <w:sz w:val="24"/>
-          <w:szCs w:val="24"/>
           <w:lang w:val="id-ID"/>
         </w:rPr>
+      </w:pPr>
+      <w:r>
+        <w:rPr>
+          <w:rFonts w:ascii="Times New Roman" w:hAnsi="Times New Roman"/>
+          <w:sz w:val="24"/>
+          <w:szCs w:val="24"/>
+          <w:lang w:val="id-ID"/>
+        </w:rPr>
         <w:t xml:space="preserve">1.1 </w:t>
       </w:r>
       <w:proofErr w:type="spellStart"/>
@@ -4288,12 +4327,22 @@
         </w:rPr>
         <w:tab/>
       </w:r>
+      <w:r>
+        <w:rPr>
+          <w:rFonts w:ascii="Times New Roman" w:hAnsi="Times New Roman"/>
+          <w:sz w:val="24"/>
+          <w:szCs w:val="24"/>
+          <w:lang w:val="id-ID"/>
+        </w:rPr>
+        <w:t>1</w:t>
+      </w:r>
     </w:p>
     <w:p>
       <w:pPr>
         <w:pStyle w:val="ListParagraph"/>
         <w:tabs>
           <w:tab w:val="left" w:leader="dot" w:pos="7513"/>
+          <w:tab w:val="right" w:pos="7937"/>
         </w:tabs>
         <w:spacing w:after="0" w:line="360" w:lineRule="auto"/>
         <w:ind w:left="786" w:hanging="360"/>
@@ -4347,6 +4396,23 @@
         </w:rPr>
         <w:tab/>
       </w:r>
+      <w:r>
+        <w:rPr>
+          <w:rFonts w:ascii="Times New Roman" w:hAnsi="Times New Roman"/>
+          <w:sz w:val="24"/>
+          <w:szCs w:val="24"/>
+          <w:lang w:val="id-ID"/>
+        </w:rPr>
+        <w:t>1</w:t>
+      </w:r>
+      <w:r>
+        <w:rPr>
+          <w:rFonts w:ascii="Times New Roman" w:hAnsi="Times New Roman"/>
+          <w:sz w:val="24"/>
+          <w:szCs w:val="24"/>
+        </w:rPr>
+        <w:tab/>
+      </w:r>
     </w:p>
     <w:p>
       <w:pPr>
@@ -4360,15 +4426,16 @@
           <w:rFonts w:ascii="Times New Roman" w:hAnsi="Times New Roman"/>
           <w:sz w:val="24"/>
           <w:szCs w:val="24"/>
-        </w:rPr>
-      </w:pPr>
-      <w:r>
-        <w:rPr>
-          <w:rFonts w:ascii="Times New Roman" w:hAnsi="Times New Roman"/>
-          <w:sz w:val="24"/>
-          <w:szCs w:val="24"/>
           <w:lang w:val="id-ID"/>
         </w:rPr>
+      </w:pPr>
+      <w:r>
+        <w:rPr>
+          <w:rFonts w:ascii="Times New Roman" w:hAnsi="Times New Roman"/>
+          <w:sz w:val="24"/>
+          <w:szCs w:val="24"/>
+          <w:lang w:val="id-ID"/>
+        </w:rPr>
         <w:t xml:space="preserve">1.3 Tujuan </w:t>
       </w:r>
       <w:r>
@@ -4397,6 +4464,15 @@
         </w:rPr>
         <w:t xml:space="preserve">.. </w:t>
       </w:r>
+      <w:r>
+        <w:rPr>
+          <w:rFonts w:ascii="Times New Roman" w:hAnsi="Times New Roman"/>
+          <w:sz w:val="24"/>
+          <w:szCs w:val="24"/>
+          <w:lang w:val="id-ID"/>
+        </w:rPr>
+        <w:t>2</w:t>
+      </w:r>
     </w:p>
     <w:p>
       <w:pPr>
@@ -4410,15 +4486,16 @@
           <w:rFonts w:ascii="Times New Roman" w:hAnsi="Times New Roman"/>
           <w:sz w:val="24"/>
           <w:szCs w:val="24"/>
-        </w:rPr>
-      </w:pPr>
-      <w:r>
-        <w:rPr>
-          <w:rFonts w:ascii="Times New Roman" w:hAnsi="Times New Roman"/>
-          <w:sz w:val="24"/>
-          <w:szCs w:val="24"/>
           <w:lang w:val="id-ID"/>
         </w:rPr>
+      </w:pPr>
+      <w:r>
+        <w:rPr>
+          <w:rFonts w:ascii="Times New Roman" w:hAnsi="Times New Roman"/>
+          <w:sz w:val="24"/>
+          <w:szCs w:val="24"/>
+          <w:lang w:val="id-ID"/>
+        </w:rPr>
         <w:t xml:space="preserve">1.4 </w:t>
       </w:r>
       <w:proofErr w:type="spellStart"/>
@@ -4466,6 +4543,15 @@
         <w:tab/>
         <w:t xml:space="preserve"> </w:t>
       </w:r>
+      <w:r>
+        <w:rPr>
+          <w:rFonts w:ascii="Times New Roman" w:hAnsi="Times New Roman"/>
+          <w:sz w:val="24"/>
+          <w:szCs w:val="24"/>
+          <w:lang w:val="id-ID"/>
+        </w:rPr>
+        <w:t>2</w:t>
+      </w:r>
     </w:p>
     <w:p>
       <w:pPr>
@@ -4479,15 +4565,16 @@
           <w:rFonts w:ascii="Times New Roman" w:hAnsi="Times New Roman"/>
           <w:sz w:val="24"/>
           <w:szCs w:val="24"/>
-        </w:rPr>
-      </w:pPr>
-      <w:r>
-        <w:rPr>
-          <w:rFonts w:ascii="Times New Roman" w:hAnsi="Times New Roman"/>
-          <w:sz w:val="24"/>
-          <w:szCs w:val="24"/>
           <w:lang w:val="id-ID"/>
         </w:rPr>
+      </w:pPr>
+      <w:r>
+        <w:rPr>
+          <w:rFonts w:ascii="Times New Roman" w:hAnsi="Times New Roman"/>
+          <w:sz w:val="24"/>
+          <w:szCs w:val="24"/>
+          <w:lang w:val="id-ID"/>
+        </w:rPr>
         <w:t xml:space="preserve">1.5 </w:t>
       </w:r>
       <w:proofErr w:type="spellStart"/>
@@ -4535,6 +4622,15 @@
         <w:tab/>
         <w:t xml:space="preserve"> </w:t>
       </w:r>
+      <w:r>
+        <w:rPr>
+          <w:rFonts w:ascii="Times New Roman" w:hAnsi="Times New Roman"/>
+          <w:sz w:val="24"/>
+          <w:szCs w:val="24"/>
+          <w:lang w:val="id-ID"/>
+        </w:rPr>
+        <w:t>3</w:t>
+      </w:r>
     </w:p>
     <w:p>
       <w:pPr>
@@ -4597,6 +4693,14 @@
         <w:tab/>
         <w:t xml:space="preserve"> </w:t>
       </w:r>
+      <w:r>
+        <w:rPr>
+          <w:rFonts w:ascii="Times New Roman" w:hAnsi="Times New Roman" w:cs="Times New Roman"/>
+          <w:sz w:val="24"/>
+          <w:szCs w:val="24"/>
+        </w:rPr>
+        <w:t>4</w:t>
+      </w:r>
     </w:p>
     <w:p>
       <w:pPr>
@@ -4628,6 +4732,14 @@
         <w:tab/>
         <w:t xml:space="preserve"> </w:t>
       </w:r>
+      <w:r>
+        <w:rPr>
+          <w:rFonts w:ascii="Times New Roman" w:hAnsi="Times New Roman" w:cs="Times New Roman"/>
+          <w:sz w:val="24"/>
+          <w:szCs w:val="24"/>
+        </w:rPr>
+        <w:t>4</w:t>
+      </w:r>
     </w:p>
     <w:p>
       <w:pPr>
@@ -4658,6 +4770,14 @@
         </w:rPr>
         <w:tab/>
       </w:r>
+      <w:r>
+        <w:rPr>
+          <w:rFonts w:ascii="Times New Roman" w:hAnsi="Times New Roman" w:cs="Times New Roman"/>
+          <w:sz w:val="24"/>
+          <w:szCs w:val="24"/>
+        </w:rPr>
+        <w:t>4</w:t>
+      </w:r>
     </w:p>
     <w:p>
       <w:pPr>
@@ -4688,6 +4808,14 @@
         </w:rPr>
         <w:tab/>
       </w:r>
+      <w:r>
+        <w:rPr>
+          <w:rFonts w:ascii="Times New Roman" w:hAnsi="Times New Roman" w:cs="Times New Roman"/>
+          <w:sz w:val="24"/>
+          <w:szCs w:val="24"/>
+        </w:rPr>
+        <w:t>4</w:t>
+      </w:r>
     </w:p>
     <w:p>
       <w:pPr>
@@ -4716,15 +4844,31 @@
           <w:sz w:val="24"/>
           <w:szCs w:val="24"/>
         </w:rPr>
-        <w:t>Strategi Perpustakaan</w:t>
-      </w:r>
-      <w:r>
-        <w:rPr>
-          <w:rFonts w:ascii="Times New Roman" w:hAnsi="Times New Roman" w:cs="Times New Roman"/>
-          <w:sz w:val="24"/>
-          <w:szCs w:val="24"/>
-        </w:rPr>
-        <w:tab/>
+        <w:t xml:space="preserve">Strategi </w:t>
+      </w:r>
+      <w:r>
+        <w:rPr>
+          <w:rFonts w:ascii="Times New Roman" w:hAnsi="Times New Roman" w:cs="Times New Roman"/>
+          <w:sz w:val="24"/>
+          <w:szCs w:val="24"/>
+        </w:rPr>
+        <w:t>Sistem Informasi Persiapan Pertandingan</w:t>
+      </w:r>
+      <w:r>
+        <w:rPr>
+          <w:rFonts w:ascii="Times New Roman" w:hAnsi="Times New Roman" w:cs="Times New Roman"/>
+          <w:sz w:val="24"/>
+          <w:szCs w:val="24"/>
+        </w:rPr>
+        <w:tab/>
+      </w:r>
+      <w:r>
+        <w:rPr>
+          <w:rFonts w:ascii="Times New Roman" w:hAnsi="Times New Roman" w:cs="Times New Roman"/>
+          <w:sz w:val="24"/>
+          <w:szCs w:val="24"/>
+        </w:rPr>
+        <w:t>4</w:t>
       </w:r>
     </w:p>
     <w:p>
@@ -4756,6 +4900,14 @@
         </w:rPr>
         <w:tab/>
       </w:r>
+      <w:r>
+        <w:rPr>
+          <w:rFonts w:ascii="Times New Roman" w:hAnsi="Times New Roman" w:cs="Times New Roman"/>
+          <w:sz w:val="24"/>
+          <w:szCs w:val="24"/>
+        </w:rPr>
+        <w:t>5</w:t>
+      </w:r>
     </w:p>
     <w:p>
       <w:pPr>
@@ -4786,6 +4938,14 @@
         </w:rPr>
         <w:tab/>
       </w:r>
+      <w:r>
+        <w:rPr>
+          <w:rFonts w:ascii="Times New Roman" w:hAnsi="Times New Roman" w:cs="Times New Roman"/>
+          <w:sz w:val="24"/>
+          <w:szCs w:val="24"/>
+        </w:rPr>
+        <w:t>6</w:t>
+      </w:r>
     </w:p>
     <w:p>
       <w:pPr>
@@ -4815,6 +4975,14 @@
         </w:rPr>
         <w:tab/>
       </w:r>
+      <w:r>
+        <w:rPr>
+          <w:rFonts w:ascii="Times New Roman" w:hAnsi="Times New Roman" w:cs="Times New Roman"/>
+          <w:sz w:val="24"/>
+          <w:szCs w:val="24"/>
+        </w:rPr>
+        <w:t>8</w:t>
+      </w:r>
     </w:p>
     <w:p>
       <w:pPr>
@@ -4844,6 +5012,14 @@
         </w:rPr>
         <w:tab/>
       </w:r>
+      <w:r>
+        <w:rPr>
+          <w:rFonts w:ascii="Times New Roman" w:hAnsi="Times New Roman" w:cs="Times New Roman"/>
+          <w:sz w:val="24"/>
+          <w:szCs w:val="24"/>
+        </w:rPr>
+        <w:t>8</w:t>
+      </w:r>
     </w:p>
     <w:p>
       <w:pPr>
@@ -4873,6 +5049,14 @@
         </w:rPr>
         <w:tab/>
       </w:r>
+      <w:r>
+        <w:rPr>
+          <w:rFonts w:ascii="Times New Roman" w:hAnsi="Times New Roman" w:cs="Times New Roman"/>
+          <w:sz w:val="24"/>
+          <w:szCs w:val="24"/>
+        </w:rPr>
+        <w:t>8</w:t>
+      </w:r>
     </w:p>
     <w:p>
       <w:pPr>
@@ -4902,6 +5086,14 @@
         </w:rPr>
         <w:tab/>
       </w:r>
+      <w:r>
+        <w:rPr>
+          <w:rFonts w:ascii="Times New Roman" w:hAnsi="Times New Roman" w:cs="Times New Roman"/>
+          <w:sz w:val="24"/>
+          <w:szCs w:val="24"/>
+        </w:rPr>
+        <w:t>8</w:t>
+      </w:r>
     </w:p>
     <w:p>
       <w:pPr>
@@ -4948,6 +5140,14 @@
         </w:rPr>
         <w:tab/>
       </w:r>
+      <w:r>
+        <w:rPr>
+          <w:rFonts w:ascii="Times New Roman" w:hAnsi="Times New Roman" w:cs="Times New Roman"/>
+          <w:sz w:val="24"/>
+          <w:szCs w:val="24"/>
+        </w:rPr>
+        <w:t>9</w:t>
+      </w:r>
     </w:p>
     <w:p>
       <w:pPr>
@@ -4986,6 +5186,14 @@
         </w:rPr>
         <w:tab/>
       </w:r>
+      <w:r>
+        <w:rPr>
+          <w:rFonts w:ascii="Times New Roman" w:hAnsi="Times New Roman" w:cs="Times New Roman"/>
+          <w:sz w:val="24"/>
+          <w:szCs w:val="24"/>
+        </w:rPr>
+        <w:t>9</w:t>
+      </w:r>
     </w:p>
     <w:p>
       <w:pPr>
@@ -5015,6 +5223,14 @@
         </w:rPr>
         <w:tab/>
       </w:r>
+      <w:r>
+        <w:rPr>
+          <w:rFonts w:ascii="Times New Roman" w:hAnsi="Times New Roman" w:cs="Times New Roman"/>
+          <w:sz w:val="24"/>
+          <w:szCs w:val="24"/>
+        </w:rPr>
+        <w:t>9</w:t>
+      </w:r>
     </w:p>
     <w:p>
       <w:pPr>
@@ -5052,6 +5268,14 @@
           <w:szCs w:val="24"/>
         </w:rPr>
         <w:tab/>
+      </w:r>
+      <w:r>
+        <w:rPr>
+          <w:rFonts w:ascii="Times New Roman" w:hAnsi="Times New Roman" w:cs="Times New Roman"/>
+          <w:sz w:val="24"/>
+          <w:szCs w:val="24"/>
+        </w:rPr>
+        <w:t>10</w:t>
       </w:r>
     </w:p>
     <w:p>
@@ -5092,6 +5316,14 @@
         </w:rPr>
         <w:tab/>
       </w:r>
+      <w:r>
+        <w:rPr>
+          <w:rFonts w:ascii="Times New Roman" w:hAnsi="Times New Roman" w:cs="Times New Roman"/>
+          <w:sz w:val="24"/>
+          <w:szCs w:val="24"/>
+        </w:rPr>
+        <w:t>10</w:t>
+      </w:r>
     </w:p>
     <w:p>
       <w:pPr>
@@ -5138,6 +5370,14 @@
         </w:rPr>
         <w:tab/>
       </w:r>
+      <w:r>
+        <w:rPr>
+          <w:rFonts w:ascii="Times New Roman" w:hAnsi="Times New Roman" w:cs="Times New Roman"/>
+          <w:sz w:val="24"/>
+          <w:szCs w:val="24"/>
+        </w:rPr>
+        <w:t>11</w:t>
+      </w:r>
     </w:p>
     <w:p>
       <w:pPr>
@@ -5184,11 +5424,20 @@
         </w:rPr>
         <w:tab/>
       </w:r>
+      <w:r>
+        <w:rPr>
+          <w:rFonts w:ascii="Times New Roman" w:hAnsi="Times New Roman" w:cs="Times New Roman"/>
+          <w:sz w:val="24"/>
+          <w:szCs w:val="24"/>
+        </w:rPr>
+        <w:t>11</w:t>
+      </w:r>
     </w:p>
     <w:p>
       <w:pPr>
         <w:tabs>
           <w:tab w:val="left" w:leader="dot" w:pos="7513"/>
+          <w:tab w:val="right" w:pos="7937"/>
         </w:tabs>
         <w:spacing w:after="0" w:line="360" w:lineRule="auto"/>
         <w:rPr>
@@ -5222,6 +5471,22 @@
         </w:rPr>
         <w:tab/>
       </w:r>
+      <w:r>
+        <w:rPr>
+          <w:rFonts w:ascii="Times New Roman" w:hAnsi="Times New Roman" w:cs="Times New Roman"/>
+          <w:sz w:val="24"/>
+          <w:szCs w:val="24"/>
+        </w:rPr>
+        <w:t>11</w:t>
+      </w:r>
+      <w:r>
+        <w:rPr>
+          <w:rFonts w:ascii="Times New Roman" w:hAnsi="Times New Roman" w:cs="Times New Roman"/>
+          <w:sz w:val="24"/>
+          <w:szCs w:val="24"/>
+        </w:rPr>
+        <w:tab/>
+      </w:r>
     </w:p>
     <w:p>
       <w:pPr>
@@ -5241,15 +5506,23 @@
           <w:sz w:val="24"/>
           <w:szCs w:val="24"/>
         </w:rPr>
-        <w:t xml:space="preserve">         3.6.1 Tabel Admin </w:t>
-      </w:r>
-      <w:r>
-        <w:rPr>
-          <w:rFonts w:ascii="Times New Roman" w:hAnsi="Times New Roman" w:cs="Times New Roman"/>
-          <w:sz w:val="24"/>
-          <w:szCs w:val="24"/>
-        </w:rPr>
-        <w:tab/>
+        <w:t xml:space="preserve">      3.7 Use Case Diagram </w:t>
+      </w:r>
+      <w:r>
+        <w:rPr>
+          <w:rFonts w:ascii="Times New Roman" w:hAnsi="Times New Roman" w:cs="Times New Roman"/>
+          <w:sz w:val="24"/>
+          <w:szCs w:val="24"/>
+        </w:rPr>
+        <w:tab/>
+      </w:r>
+      <w:r>
+        <w:rPr>
+          <w:rFonts w:ascii="Times New Roman" w:hAnsi="Times New Roman" w:cs="Times New Roman"/>
+          <w:sz w:val="24"/>
+          <w:szCs w:val="24"/>
+        </w:rPr>
+        <w:t>15</w:t>
       </w:r>
     </w:p>
     <w:p>
@@ -5270,15 +5543,23 @@
           <w:sz w:val="24"/>
           <w:szCs w:val="24"/>
         </w:rPr>
-        <w:t xml:space="preserve">         3.6.2 Tabel Perguruan</w:t>
-      </w:r>
-      <w:r>
-        <w:rPr>
-          <w:rFonts w:ascii="Times New Roman" w:hAnsi="Times New Roman" w:cs="Times New Roman"/>
-          <w:sz w:val="24"/>
-          <w:szCs w:val="24"/>
-        </w:rPr>
-        <w:tab/>
+        <w:t xml:space="preserve">      3.8 Perancangan Interface Sistem Informasi Perpustakaan </w:t>
+      </w:r>
+      <w:r>
+        <w:rPr>
+          <w:rFonts w:ascii="Times New Roman" w:hAnsi="Times New Roman" w:cs="Times New Roman"/>
+          <w:sz w:val="24"/>
+          <w:szCs w:val="24"/>
+        </w:rPr>
+        <w:tab/>
+      </w:r>
+      <w:r>
+        <w:rPr>
+          <w:rFonts w:ascii="Times New Roman" w:hAnsi="Times New Roman" w:cs="Times New Roman"/>
+          <w:sz w:val="24"/>
+          <w:szCs w:val="24"/>
+        </w:rPr>
+        <w:t>16</w:t>
       </w:r>
     </w:p>
     <w:p>
@@ -5287,27 +5568,36 @@
           <w:tab w:val="left" w:leader="dot" w:pos="7513"/>
         </w:tabs>
         <w:spacing w:after="0" w:line="360" w:lineRule="auto"/>
-        <w:rPr>
-          <w:rFonts w:ascii="Times New Roman" w:hAnsi="Times New Roman" w:cs="Times New Roman"/>
-          <w:sz w:val="24"/>
-          <w:szCs w:val="24"/>
-        </w:rPr>
-      </w:pPr>
-      <w:r>
-        <w:rPr>
-          <w:rFonts w:ascii="Times New Roman" w:hAnsi="Times New Roman" w:cs="Times New Roman"/>
-          <w:sz w:val="24"/>
-          <w:szCs w:val="24"/>
-        </w:rPr>
-        <w:t xml:space="preserve">         3.6.3 Tabel Kontingen</w:t>
-      </w:r>
-      <w:r>
-        <w:rPr>
-          <w:rFonts w:ascii="Times New Roman" w:hAnsi="Times New Roman" w:cs="Times New Roman"/>
-          <w:sz w:val="24"/>
-          <w:szCs w:val="24"/>
-        </w:rPr>
-        <w:tab/>
+        <w:ind w:left="450" w:hanging="450"/>
+        <w:rPr>
+          <w:rFonts w:ascii="Times New Roman" w:hAnsi="Times New Roman" w:cs="Times New Roman"/>
+          <w:sz w:val="24"/>
+          <w:szCs w:val="24"/>
+        </w:rPr>
+      </w:pPr>
+      <w:r>
+        <w:rPr>
+          <w:rFonts w:ascii="Times New Roman" w:hAnsi="Times New Roman" w:cs="Times New Roman"/>
+          <w:sz w:val="24"/>
+          <w:szCs w:val="24"/>
+        </w:rPr>
+        <w:t xml:space="preserve">BAB IV HASIL PEMBAHASAN </w:t>
+      </w:r>
+      <w:r>
+        <w:rPr>
+          <w:rFonts w:ascii="Times New Roman" w:hAnsi="Times New Roman" w:cs="Times New Roman"/>
+          <w:sz w:val="24"/>
+          <w:szCs w:val="24"/>
+        </w:rPr>
+        <w:tab/>
+      </w:r>
+      <w:r>
+        <w:rPr>
+          <w:rFonts w:ascii="Times New Roman" w:hAnsi="Times New Roman" w:cs="Times New Roman"/>
+          <w:sz w:val="24"/>
+          <w:szCs w:val="24"/>
+        </w:rPr>
+        <w:t>23</w:t>
       </w:r>
     </w:p>
     <w:p>
@@ -5316,27 +5606,53 @@
           <w:tab w:val="left" w:leader="dot" w:pos="7513"/>
         </w:tabs>
         <w:spacing w:after="0" w:line="360" w:lineRule="auto"/>
-        <w:rPr>
-          <w:rFonts w:ascii="Times New Roman" w:hAnsi="Times New Roman" w:cs="Times New Roman"/>
-          <w:sz w:val="24"/>
-          <w:szCs w:val="24"/>
-        </w:rPr>
-      </w:pPr>
-      <w:r>
-        <w:rPr>
-          <w:rFonts w:ascii="Times New Roman" w:hAnsi="Times New Roman" w:cs="Times New Roman"/>
-          <w:sz w:val="24"/>
-          <w:szCs w:val="24"/>
-        </w:rPr>
-        <w:t xml:space="preserve">         3.6.4 Tabel Kelas</w:t>
-      </w:r>
-      <w:r>
-        <w:rPr>
-          <w:rFonts w:ascii="Times New Roman" w:hAnsi="Times New Roman" w:cs="Times New Roman"/>
-          <w:sz w:val="24"/>
-          <w:szCs w:val="24"/>
-        </w:rPr>
-        <w:tab/>
+        <w:ind w:left="450" w:hanging="450"/>
+        <w:rPr>
+          <w:rFonts w:ascii="Times New Roman" w:hAnsi="Times New Roman" w:cs="Times New Roman"/>
+          <w:sz w:val="24"/>
+          <w:szCs w:val="24"/>
+        </w:rPr>
+      </w:pPr>
+      <w:r>
+        <w:rPr>
+          <w:rFonts w:ascii="Times New Roman" w:hAnsi="Times New Roman" w:cs="Times New Roman"/>
+          <w:sz w:val="24"/>
+          <w:szCs w:val="24"/>
+        </w:rPr>
+        <w:tab/>
+        <w:t xml:space="preserve">4.1 Halaman </w:t>
+      </w:r>
+      <w:r>
+        <w:rPr>
+          <w:rFonts w:ascii="Times New Roman" w:hAnsi="Times New Roman" w:cs="Times New Roman"/>
+          <w:sz w:val="24"/>
+          <w:szCs w:val="24"/>
+        </w:rPr>
+        <w:t>Login</w:t>
+      </w:r>
+      <w:r>
+        <w:rPr>
+          <w:rFonts w:ascii="Times New Roman" w:hAnsi="Times New Roman" w:cs="Times New Roman"/>
+          <w:sz w:val="24"/>
+          <w:szCs w:val="24"/>
+        </w:rPr>
+        <w:t xml:space="preserve"> </w:t>
+      </w:r>
+      <w:r>
+        <w:rPr>
+          <w:rFonts w:ascii="Times New Roman" w:hAnsi="Times New Roman" w:cs="Times New Roman"/>
+          <w:sz w:val="24"/>
+          <w:szCs w:val="24"/>
+        </w:rPr>
+        <w:tab/>
+      </w:r>
+      <w:r>
+        <w:rPr>
+          <w:rFonts w:ascii="Times New Roman" w:hAnsi="Times New Roman" w:cs="Times New Roman"/>
+          <w:sz w:val="24"/>
+          <w:szCs w:val="24"/>
+        </w:rPr>
+        <w:t>23</w:t>
       </w:r>
     </w:p>
     <w:p>
@@ -5345,27 +5661,44 @@
           <w:tab w:val="left" w:leader="dot" w:pos="7513"/>
         </w:tabs>
         <w:spacing w:after="0" w:line="360" w:lineRule="auto"/>
-        <w:rPr>
-          <w:rFonts w:ascii="Times New Roman" w:hAnsi="Times New Roman" w:cs="Times New Roman"/>
-          <w:sz w:val="24"/>
-          <w:szCs w:val="24"/>
-        </w:rPr>
-      </w:pPr>
-      <w:r>
-        <w:rPr>
-          <w:rFonts w:ascii="Times New Roman" w:hAnsi="Times New Roman" w:cs="Times New Roman"/>
-          <w:sz w:val="24"/>
-          <w:szCs w:val="24"/>
-        </w:rPr>
-        <w:t xml:space="preserve">         3.6.5 Tabel Peserta</w:t>
-      </w:r>
-      <w:r>
-        <w:rPr>
-          <w:rFonts w:ascii="Times New Roman" w:hAnsi="Times New Roman" w:cs="Times New Roman"/>
-          <w:sz w:val="24"/>
-          <w:szCs w:val="24"/>
-        </w:rPr>
-        <w:tab/>
+        <w:ind w:firstLine="450"/>
+        <w:rPr>
+          <w:rFonts w:ascii="Times New Roman" w:hAnsi="Times New Roman" w:cs="Times New Roman"/>
+          <w:sz w:val="24"/>
+          <w:szCs w:val="24"/>
+        </w:rPr>
+      </w:pPr>
+      <w:r>
+        <w:rPr>
+          <w:rFonts w:ascii="Times New Roman" w:hAnsi="Times New Roman" w:cs="Times New Roman"/>
+          <w:sz w:val="24"/>
+          <w:szCs w:val="24"/>
+        </w:rPr>
+        <w:t xml:space="preserve">4.2 Halaman </w:t>
+      </w:r>
+      <w:r>
+        <w:rPr>
+          <w:rFonts w:ascii="Times New Roman" w:hAnsi="Times New Roman" w:cs="Times New Roman"/>
+          <w:sz w:val="24"/>
+          <w:szCs w:val="24"/>
+        </w:rPr>
+        <w:t>Awal (Semua Data Peserta)</w:t>
+      </w:r>
+      <w:r>
+        <w:rPr>
+          <w:rFonts w:ascii="Times New Roman" w:hAnsi="Times New Roman" w:cs="Times New Roman"/>
+          <w:sz w:val="24"/>
+          <w:szCs w:val="24"/>
+        </w:rPr>
+        <w:tab/>
+      </w:r>
+      <w:r>
+        <w:rPr>
+          <w:rFonts w:ascii="Times New Roman" w:hAnsi="Times New Roman" w:cs="Times New Roman"/>
+          <w:sz w:val="24"/>
+          <w:szCs w:val="24"/>
+        </w:rPr>
+        <w:t>23</w:t>
       </w:r>
     </w:p>
     <w:p>
@@ -5374,27 +5707,44 @@
           <w:tab w:val="left" w:leader="dot" w:pos="7513"/>
         </w:tabs>
         <w:spacing w:after="0" w:line="360" w:lineRule="auto"/>
-        <w:rPr>
-          <w:rFonts w:ascii="Times New Roman" w:hAnsi="Times New Roman" w:cs="Times New Roman"/>
-          <w:sz w:val="24"/>
-          <w:szCs w:val="24"/>
-        </w:rPr>
-      </w:pPr>
-      <w:r>
-        <w:rPr>
-          <w:rFonts w:ascii="Times New Roman" w:hAnsi="Times New Roman" w:cs="Times New Roman"/>
-          <w:sz w:val="24"/>
-          <w:szCs w:val="24"/>
-        </w:rPr>
-        <w:t xml:space="preserve">         3.6.6 Tabel Sistem Info</w:t>
-      </w:r>
-      <w:r>
-        <w:rPr>
-          <w:rFonts w:ascii="Times New Roman" w:hAnsi="Times New Roman" w:cs="Times New Roman"/>
-          <w:sz w:val="24"/>
-          <w:szCs w:val="24"/>
-        </w:rPr>
-        <w:tab/>
+        <w:ind w:firstLine="450"/>
+        <w:rPr>
+          <w:rFonts w:ascii="Times New Roman" w:hAnsi="Times New Roman" w:cs="Times New Roman"/>
+          <w:sz w:val="24"/>
+          <w:szCs w:val="24"/>
+        </w:rPr>
+      </w:pPr>
+      <w:r>
+        <w:rPr>
+          <w:rFonts w:ascii="Times New Roman" w:hAnsi="Times New Roman" w:cs="Times New Roman"/>
+          <w:sz w:val="24"/>
+          <w:szCs w:val="24"/>
+        </w:rPr>
+        <w:t xml:space="preserve">4.3 Halaman </w:t>
+      </w:r>
+      <w:r>
+        <w:rPr>
+          <w:rFonts w:ascii="Times New Roman" w:hAnsi="Times New Roman" w:cs="Times New Roman"/>
+          <w:sz w:val="24"/>
+          <w:szCs w:val="24"/>
+        </w:rPr>
+        <w:t>Tambah Data Peserta</w:t>
+      </w:r>
+      <w:r>
+        <w:rPr>
+          <w:rFonts w:ascii="Times New Roman" w:hAnsi="Times New Roman" w:cs="Times New Roman"/>
+          <w:sz w:val="24"/>
+          <w:szCs w:val="24"/>
+        </w:rPr>
+        <w:tab/>
+      </w:r>
+      <w:r>
+        <w:rPr>
+          <w:rFonts w:ascii="Times New Roman" w:hAnsi="Times New Roman" w:cs="Times New Roman"/>
+          <w:sz w:val="24"/>
+          <w:szCs w:val="24"/>
+        </w:rPr>
+        <w:t>24</w:t>
       </w:r>
     </w:p>
     <w:p>
@@ -5403,36 +5753,44 @@
           <w:tab w:val="left" w:leader="dot" w:pos="7513"/>
         </w:tabs>
         <w:spacing w:after="0" w:line="360" w:lineRule="auto"/>
-        <w:rPr>
-          <w:rFonts w:ascii="Times New Roman" w:hAnsi="Times New Roman" w:cs="Times New Roman"/>
-          <w:sz w:val="24"/>
-          <w:szCs w:val="24"/>
-        </w:rPr>
-      </w:pPr>
-      <w:r>
-        <w:rPr>
-          <w:rFonts w:ascii="Times New Roman" w:hAnsi="Times New Roman" w:cs="Times New Roman"/>
-          <w:sz w:val="24"/>
-          <w:szCs w:val="24"/>
-        </w:rPr>
-        <w:t xml:space="preserve">         3.6.7 Tabel </w:t>
-      </w:r>
-      <w:r>
-        <w:rPr>
-          <w:rFonts w:ascii="Times New Roman" w:hAnsi="Times New Roman" w:cs="Times New Roman"/>
-          <w:i/>
-          <w:sz w:val="24"/>
-          <w:szCs w:val="24"/>
-        </w:rPr>
-        <w:t>Drowing</w:t>
-      </w:r>
-      <w:r>
-        <w:rPr>
-          <w:rFonts w:ascii="Times New Roman" w:hAnsi="Times New Roman" w:cs="Times New Roman"/>
-          <w:sz w:val="24"/>
-          <w:szCs w:val="24"/>
-        </w:rPr>
-        <w:tab/>
+        <w:ind w:firstLine="450"/>
+        <w:rPr>
+          <w:rFonts w:ascii="Times New Roman" w:hAnsi="Times New Roman" w:cs="Times New Roman"/>
+          <w:sz w:val="24"/>
+          <w:szCs w:val="24"/>
+        </w:rPr>
+      </w:pPr>
+      <w:r>
+        <w:rPr>
+          <w:rFonts w:ascii="Times New Roman" w:hAnsi="Times New Roman" w:cs="Times New Roman"/>
+          <w:sz w:val="24"/>
+          <w:szCs w:val="24"/>
+        </w:rPr>
+        <w:t xml:space="preserve">4.4 Halaman </w:t>
+      </w:r>
+      <w:r>
+        <w:rPr>
+          <w:rFonts w:ascii="Times New Roman" w:hAnsi="Times New Roman" w:cs="Times New Roman"/>
+          <w:sz w:val="24"/>
+          <w:szCs w:val="24"/>
+        </w:rPr>
+        <w:t>Detail dan Edit Peserta</w:t>
+      </w:r>
+      <w:r>
+        <w:rPr>
+          <w:rFonts w:ascii="Times New Roman" w:hAnsi="Times New Roman" w:cs="Times New Roman"/>
+          <w:sz w:val="24"/>
+          <w:szCs w:val="24"/>
+        </w:rPr>
+        <w:tab/>
+      </w:r>
+      <w:r>
+        <w:rPr>
+          <w:rFonts w:ascii="Times New Roman" w:hAnsi="Times New Roman" w:cs="Times New Roman"/>
+          <w:sz w:val="24"/>
+          <w:szCs w:val="24"/>
+        </w:rPr>
+        <w:t>24</w:t>
       </w:r>
     </w:p>
     <w:p>
@@ -5441,27 +5799,52 @@
           <w:tab w:val="left" w:leader="dot" w:pos="7513"/>
         </w:tabs>
         <w:spacing w:after="0" w:line="360" w:lineRule="auto"/>
-        <w:rPr>
-          <w:rFonts w:ascii="Times New Roman" w:hAnsi="Times New Roman" w:cs="Times New Roman"/>
-          <w:sz w:val="24"/>
-          <w:szCs w:val="24"/>
-        </w:rPr>
-      </w:pPr>
-      <w:r>
-        <w:rPr>
-          <w:rFonts w:ascii="Times New Roman" w:hAnsi="Times New Roman" w:cs="Times New Roman"/>
-          <w:sz w:val="24"/>
-          <w:szCs w:val="24"/>
-        </w:rPr>
-        <w:t xml:space="preserve">      3.7 Use Case Diagram </w:t>
-      </w:r>
-      <w:r>
-        <w:rPr>
-          <w:rFonts w:ascii="Times New Roman" w:hAnsi="Times New Roman" w:cs="Times New Roman"/>
-          <w:sz w:val="24"/>
-          <w:szCs w:val="24"/>
-        </w:rPr>
-        <w:tab/>
+        <w:ind w:firstLine="450"/>
+        <w:rPr>
+          <w:rFonts w:ascii="Times New Roman" w:hAnsi="Times New Roman" w:cs="Times New Roman"/>
+          <w:sz w:val="24"/>
+          <w:szCs w:val="24"/>
+        </w:rPr>
+      </w:pPr>
+      <w:r>
+        <w:rPr>
+          <w:rFonts w:ascii="Times New Roman" w:hAnsi="Times New Roman" w:cs="Times New Roman"/>
+          <w:sz w:val="24"/>
+          <w:szCs w:val="24"/>
+        </w:rPr>
+        <w:t xml:space="preserve">4.5 </w:t>
+      </w:r>
+      <w:r>
+        <w:rPr>
+          <w:rFonts w:ascii="Times New Roman" w:hAnsi="Times New Roman" w:cs="Times New Roman"/>
+          <w:sz w:val="24"/>
+          <w:szCs w:val="24"/>
+        </w:rPr>
+        <w:t>Halaman Tampil Jumlah per Kelas</w:t>
+      </w:r>
+      <w:r>
+        <w:rPr>
+          <w:rFonts w:ascii="Times New Roman" w:hAnsi="Times New Roman" w:cs="Times New Roman"/>
+          <w:sz w:val="24"/>
+          <w:szCs w:val="24"/>
+        </w:rPr>
+        <w:t xml:space="preserve"> </w:t>
+      </w:r>
+      <w:r>
+        <w:rPr>
+          <w:rFonts w:ascii="Times New Roman" w:hAnsi="Times New Roman" w:cs="Times New Roman"/>
+          <w:sz w:val="24"/>
+          <w:szCs w:val="24"/>
+        </w:rPr>
+        <w:tab/>
+      </w:r>
+      <w:r>
+        <w:rPr>
+          <w:rFonts w:ascii="Times New Roman" w:hAnsi="Times New Roman" w:cs="Times New Roman"/>
+          <w:sz w:val="24"/>
+          <w:szCs w:val="24"/>
+        </w:rPr>
+        <w:t>25</w:t>
       </w:r>
     </w:p>
     <w:p>
@@ -5470,27 +5853,44 @@
           <w:tab w:val="left" w:leader="dot" w:pos="7513"/>
         </w:tabs>
         <w:spacing w:after="0" w:line="360" w:lineRule="auto"/>
-        <w:rPr>
-          <w:rFonts w:ascii="Times New Roman" w:hAnsi="Times New Roman" w:cs="Times New Roman"/>
-          <w:sz w:val="24"/>
-          <w:szCs w:val="24"/>
-        </w:rPr>
-      </w:pPr>
-      <w:r>
-        <w:rPr>
-          <w:rFonts w:ascii="Times New Roman" w:hAnsi="Times New Roman" w:cs="Times New Roman"/>
-          <w:sz w:val="24"/>
-          <w:szCs w:val="24"/>
-        </w:rPr>
-        <w:t xml:space="preserve">      3.8 Perancangan Interface Sistem Informasi Perpustakaan </w:t>
-      </w:r>
-      <w:r>
-        <w:rPr>
-          <w:rFonts w:ascii="Times New Roman" w:hAnsi="Times New Roman" w:cs="Times New Roman"/>
-          <w:sz w:val="24"/>
-          <w:szCs w:val="24"/>
-        </w:rPr>
-        <w:tab/>
+        <w:ind w:firstLine="450"/>
+        <w:rPr>
+          <w:rFonts w:ascii="Times New Roman" w:hAnsi="Times New Roman" w:cs="Times New Roman"/>
+          <w:sz w:val="24"/>
+          <w:szCs w:val="24"/>
+        </w:rPr>
+      </w:pPr>
+      <w:r>
+        <w:rPr>
+          <w:rFonts w:ascii="Times New Roman" w:hAnsi="Times New Roman" w:cs="Times New Roman"/>
+          <w:sz w:val="24"/>
+          <w:szCs w:val="24"/>
+        </w:rPr>
+        <w:t xml:space="preserve">4.6 Halaman </w:t>
+      </w:r>
+      <w:r>
+        <w:rPr>
+          <w:rFonts w:ascii="Times New Roman" w:hAnsi="Times New Roman" w:cs="Times New Roman"/>
+          <w:sz w:val="24"/>
+          <w:szCs w:val="24"/>
+        </w:rPr>
+        <w:t>Tampil Jumlah per Kontingen</w:t>
+      </w:r>
+      <w:r>
+        <w:rPr>
+          <w:rFonts w:ascii="Times New Roman" w:hAnsi="Times New Roman" w:cs="Times New Roman"/>
+          <w:sz w:val="24"/>
+          <w:szCs w:val="24"/>
+        </w:rPr>
+        <w:tab/>
+      </w:r>
+      <w:r>
+        <w:rPr>
+          <w:rFonts w:ascii="Times New Roman" w:hAnsi="Times New Roman" w:cs="Times New Roman"/>
+          <w:sz w:val="24"/>
+          <w:szCs w:val="24"/>
+        </w:rPr>
+        <w:t>26</w:t>
       </w:r>
     </w:p>
     <w:p>
@@ -5499,28 +5899,44 @@
           <w:tab w:val="left" w:leader="dot" w:pos="7513"/>
         </w:tabs>
         <w:spacing w:after="0" w:line="360" w:lineRule="auto"/>
-        <w:ind w:left="450" w:hanging="450"/>
-        <w:rPr>
-          <w:rFonts w:ascii="Times New Roman" w:hAnsi="Times New Roman" w:cs="Times New Roman"/>
-          <w:sz w:val="24"/>
-          <w:szCs w:val="24"/>
-        </w:rPr>
-      </w:pPr>
-      <w:r>
-        <w:rPr>
-          <w:rFonts w:ascii="Times New Roman" w:hAnsi="Times New Roman" w:cs="Times New Roman"/>
-          <w:sz w:val="24"/>
-          <w:szCs w:val="24"/>
-        </w:rPr>
-        <w:t xml:space="preserve">BAB IV HASIL PEMBAHASAN </w:t>
-      </w:r>
-      <w:r>
-        <w:rPr>
-          <w:rFonts w:ascii="Times New Roman" w:hAnsi="Times New Roman" w:cs="Times New Roman"/>
-          <w:sz w:val="24"/>
-          <w:szCs w:val="24"/>
-        </w:rPr>
-        <w:tab/>
+        <w:ind w:firstLine="450"/>
+        <w:rPr>
+          <w:rFonts w:ascii="Times New Roman" w:hAnsi="Times New Roman" w:cs="Times New Roman"/>
+          <w:sz w:val="24"/>
+          <w:szCs w:val="24"/>
+        </w:rPr>
+      </w:pPr>
+      <w:r>
+        <w:rPr>
+          <w:rFonts w:ascii="Times New Roman" w:hAnsi="Times New Roman" w:cs="Times New Roman"/>
+          <w:sz w:val="24"/>
+          <w:szCs w:val="24"/>
+        </w:rPr>
+        <w:t xml:space="preserve">4.7 Halaman </w:t>
+      </w:r>
+      <w:r>
+        <w:rPr>
+          <w:rFonts w:ascii="Times New Roman" w:hAnsi="Times New Roman" w:cs="Times New Roman"/>
+          <w:sz w:val="24"/>
+          <w:szCs w:val="24"/>
+        </w:rPr>
+        <w:t>Tampil Detail Kontingen</w:t>
+      </w:r>
+      <w:r>
+        <w:rPr>
+          <w:rFonts w:ascii="Times New Roman" w:hAnsi="Times New Roman" w:cs="Times New Roman"/>
+          <w:sz w:val="24"/>
+          <w:szCs w:val="24"/>
+        </w:rPr>
+        <w:tab/>
+      </w:r>
+      <w:r>
+        <w:rPr>
+          <w:rFonts w:ascii="Times New Roman" w:hAnsi="Times New Roman" w:cs="Times New Roman"/>
+          <w:sz w:val="24"/>
+          <w:szCs w:val="24"/>
+        </w:rPr>
+        <w:t>26</w:t>
       </w:r>
     </w:p>
     <w:p>
@@ -5529,29 +5945,120 @@
           <w:tab w:val="left" w:leader="dot" w:pos="7513"/>
         </w:tabs>
         <w:spacing w:after="0" w:line="360" w:lineRule="auto"/>
-        <w:ind w:left="450" w:hanging="450"/>
-        <w:rPr>
-          <w:rFonts w:ascii="Times New Roman" w:hAnsi="Times New Roman" w:cs="Times New Roman"/>
-          <w:sz w:val="24"/>
-          <w:szCs w:val="24"/>
-        </w:rPr>
-      </w:pPr>
-      <w:r>
-        <w:rPr>
-          <w:rFonts w:ascii="Times New Roman" w:hAnsi="Times New Roman" w:cs="Times New Roman"/>
-          <w:sz w:val="24"/>
-          <w:szCs w:val="24"/>
-        </w:rPr>
-        <w:tab/>
-        <w:t xml:space="preserve">4.1 Halaman </w:t>
-      </w:r>
-      <w:r>
-        <w:rPr>
-          <w:rFonts w:ascii="Times New Roman" w:hAnsi="Times New Roman" w:cs="Times New Roman"/>
-          <w:sz w:val="24"/>
-          <w:szCs w:val="24"/>
-        </w:rPr>
-        <w:t>Login</w:t>
+        <w:ind w:firstLine="450"/>
+        <w:rPr>
+          <w:rFonts w:ascii="Times New Roman" w:hAnsi="Times New Roman" w:cs="Times New Roman"/>
+          <w:sz w:val="24"/>
+          <w:szCs w:val="24"/>
+        </w:rPr>
+      </w:pPr>
+      <w:r>
+        <w:rPr>
+          <w:rFonts w:ascii="Times New Roman" w:hAnsi="Times New Roman" w:cs="Times New Roman"/>
+          <w:sz w:val="24"/>
+          <w:szCs w:val="24"/>
+        </w:rPr>
+        <w:t xml:space="preserve">4.8 </w:t>
+      </w:r>
+      <w:r>
+        <w:rPr>
+          <w:rFonts w:ascii="Times New Roman" w:hAnsi="Times New Roman" w:cs="Times New Roman"/>
+          <w:sz w:val="24"/>
+          <w:szCs w:val="24"/>
+        </w:rPr>
+        <w:t>Halaman List Kelola Drowing (Bagan)</w:t>
+      </w:r>
+      <w:r>
+        <w:rPr>
+          <w:rFonts w:ascii="Times New Roman" w:hAnsi="Times New Roman" w:cs="Times New Roman"/>
+          <w:sz w:val="24"/>
+          <w:szCs w:val="24"/>
+        </w:rPr>
+        <w:tab/>
+      </w:r>
+      <w:r>
+        <w:rPr>
+          <w:rFonts w:ascii="Times New Roman" w:hAnsi="Times New Roman" w:cs="Times New Roman"/>
+          <w:sz w:val="24"/>
+          <w:szCs w:val="24"/>
+        </w:rPr>
+        <w:t>27</w:t>
+      </w:r>
+    </w:p>
+    <w:p>
+      <w:pPr>
+        <w:tabs>
+          <w:tab w:val="left" w:leader="dot" w:pos="7513"/>
+        </w:tabs>
+        <w:spacing w:after="0" w:line="360" w:lineRule="auto"/>
+        <w:ind w:firstLine="450"/>
+        <w:rPr>
+          <w:rFonts w:ascii="Times New Roman" w:hAnsi="Times New Roman" w:cs="Times New Roman"/>
+          <w:sz w:val="24"/>
+          <w:szCs w:val="24"/>
+        </w:rPr>
+      </w:pPr>
+      <w:r>
+        <w:rPr>
+          <w:rFonts w:ascii="Times New Roman" w:hAnsi="Times New Roman" w:cs="Times New Roman"/>
+          <w:sz w:val="24"/>
+          <w:szCs w:val="24"/>
+        </w:rPr>
+        <w:t xml:space="preserve">4.9 </w:t>
+      </w:r>
+      <w:r>
+        <w:rPr>
+          <w:rFonts w:ascii="Times New Roman" w:hAnsi="Times New Roman" w:cs="Times New Roman"/>
+          <w:sz w:val="24"/>
+          <w:szCs w:val="24"/>
+        </w:rPr>
+        <w:t>Halaman Penyusunan (Pengelolaan Drowing)</w:t>
+      </w:r>
+      <w:r>
+        <w:rPr>
+          <w:rFonts w:ascii="Times New Roman" w:hAnsi="Times New Roman" w:cs="Times New Roman"/>
+          <w:sz w:val="24"/>
+          <w:szCs w:val="24"/>
+        </w:rPr>
+        <w:tab/>
+      </w:r>
+      <w:r>
+        <w:rPr>
+          <w:rFonts w:ascii="Times New Roman" w:hAnsi="Times New Roman" w:cs="Times New Roman"/>
+          <w:sz w:val="24"/>
+          <w:szCs w:val="24"/>
+        </w:rPr>
+        <w:t>28</w:t>
+      </w:r>
+    </w:p>
+    <w:p>
+      <w:pPr>
+        <w:tabs>
+          <w:tab w:val="left" w:leader="dot" w:pos="7513"/>
+        </w:tabs>
+        <w:spacing w:after="0" w:line="360" w:lineRule="auto"/>
+        <w:ind w:firstLine="450"/>
+        <w:rPr>
+          <w:rFonts w:ascii="Times New Roman" w:hAnsi="Times New Roman" w:cs="Times New Roman"/>
+          <w:sz w:val="24"/>
+          <w:szCs w:val="24"/>
+        </w:rPr>
+      </w:pPr>
+      <w:r>
+        <w:rPr>
+          <w:rFonts w:ascii="Times New Roman" w:hAnsi="Times New Roman" w:cs="Times New Roman"/>
+          <w:sz w:val="24"/>
+          <w:szCs w:val="24"/>
+        </w:rPr>
+        <w:t xml:space="preserve">4.10 </w:t>
+      </w:r>
+      <w:r>
+        <w:rPr>
+          <w:rFonts w:ascii="Times New Roman" w:hAnsi="Times New Roman" w:cs="Times New Roman"/>
+          <w:sz w:val="24"/>
+          <w:szCs w:val="24"/>
+        </w:rPr>
+        <w:t>Halaman Cetak Bagan</w:t>
       </w:r>
       <w:r>
         <w:rPr>
@@ -5569,6 +6076,14 @@
         </w:rPr>
         <w:tab/>
       </w:r>
+      <w:r>
+        <w:rPr>
+          <w:rFonts w:ascii="Times New Roman" w:hAnsi="Times New Roman" w:cs="Times New Roman"/>
+          <w:sz w:val="24"/>
+          <w:szCs w:val="24"/>
+        </w:rPr>
+        <w:t>28</w:t>
+      </w:r>
     </w:p>
     <w:p>
       <w:pPr>
@@ -5589,23 +6104,39 @@
           <w:sz w:val="24"/>
           <w:szCs w:val="24"/>
         </w:rPr>
-        <w:t xml:space="preserve">4.2 Halaman </w:t>
-      </w:r>
-      <w:r>
-        <w:rPr>
-          <w:rFonts w:ascii="Times New Roman" w:hAnsi="Times New Roman" w:cs="Times New Roman"/>
-          <w:sz w:val="24"/>
-          <w:szCs w:val="24"/>
-        </w:rPr>
-        <w:t>Awal (Semua Data Peserta)</w:t>
-      </w:r>
-      <w:r>
-        <w:rPr>
-          <w:rFonts w:ascii="Times New Roman" w:hAnsi="Times New Roman" w:cs="Times New Roman"/>
-          <w:sz w:val="24"/>
-          <w:szCs w:val="24"/>
-        </w:rPr>
-        <w:tab/>
+        <w:t xml:space="preserve">4.11 </w:t>
+      </w:r>
+      <w:r>
+        <w:rPr>
+          <w:rFonts w:ascii="Times New Roman" w:hAnsi="Times New Roman" w:cs="Times New Roman"/>
+          <w:sz w:val="24"/>
+          <w:szCs w:val="24"/>
+        </w:rPr>
+        <w:t>Halaman Edit Informasi Event</w:t>
+      </w:r>
+      <w:r>
+        <w:rPr>
+          <w:rFonts w:ascii="Times New Roman" w:hAnsi="Times New Roman" w:cs="Times New Roman"/>
+          <w:sz w:val="24"/>
+          <w:szCs w:val="24"/>
+        </w:rPr>
+        <w:t xml:space="preserve"> </w:t>
+      </w:r>
+      <w:r>
+        <w:rPr>
+          <w:rFonts w:ascii="Times New Roman" w:hAnsi="Times New Roman" w:cs="Times New Roman"/>
+          <w:sz w:val="24"/>
+          <w:szCs w:val="24"/>
+        </w:rPr>
+        <w:tab/>
+      </w:r>
+      <w:r>
+        <w:rPr>
+          <w:rFonts w:ascii="Times New Roman" w:hAnsi="Times New Roman" w:cs="Times New Roman"/>
+          <w:sz w:val="24"/>
+          <w:szCs w:val="24"/>
+        </w:rPr>
+        <w:t>28</w:t>
       </w:r>
     </w:p>
     <w:p>
@@ -5627,23 +6158,39 @@
           <w:sz w:val="24"/>
           <w:szCs w:val="24"/>
         </w:rPr>
-        <w:t xml:space="preserve">4.3 Halaman </w:t>
-      </w:r>
-      <w:r>
-        <w:rPr>
-          <w:rFonts w:ascii="Times New Roman" w:hAnsi="Times New Roman" w:cs="Times New Roman"/>
-          <w:sz w:val="24"/>
-          <w:szCs w:val="24"/>
-        </w:rPr>
-        <w:t>Tambah Data Peserta</w:t>
-      </w:r>
-      <w:r>
-        <w:rPr>
-          <w:rFonts w:ascii="Times New Roman" w:hAnsi="Times New Roman" w:cs="Times New Roman"/>
-          <w:sz w:val="24"/>
-          <w:szCs w:val="24"/>
-        </w:rPr>
-        <w:tab/>
+        <w:t xml:space="preserve">4.12 </w:t>
+      </w:r>
+      <w:r>
+        <w:rPr>
+          <w:rFonts w:ascii="Times New Roman" w:hAnsi="Times New Roman" w:cs="Times New Roman"/>
+          <w:sz w:val="24"/>
+          <w:szCs w:val="24"/>
+        </w:rPr>
+        <w:t>Halaman Manajemen User, Kelas, Kontingen dan Perguruan</w:t>
+      </w:r>
+      <w:r>
+        <w:rPr>
+          <w:rFonts w:ascii="Times New Roman" w:hAnsi="Times New Roman" w:cs="Times New Roman"/>
+          <w:sz w:val="24"/>
+          <w:szCs w:val="24"/>
+        </w:rPr>
+        <w:t xml:space="preserve"> </w:t>
+      </w:r>
+      <w:r>
+        <w:rPr>
+          <w:rFonts w:ascii="Times New Roman" w:hAnsi="Times New Roman" w:cs="Times New Roman"/>
+          <w:sz w:val="24"/>
+          <w:szCs w:val="24"/>
+        </w:rPr>
+        <w:tab/>
+      </w:r>
+      <w:r>
+        <w:rPr>
+          <w:rFonts w:ascii="Times New Roman" w:hAnsi="Times New Roman" w:cs="Times New Roman"/>
+          <w:sz w:val="24"/>
+          <w:szCs w:val="24"/>
+        </w:rPr>
+        <w:t>29</w:t>
       </w:r>
     </w:p>
     <w:p>
@@ -5665,23 +6212,39 @@
           <w:sz w:val="24"/>
           <w:szCs w:val="24"/>
         </w:rPr>
-        <w:t xml:space="preserve">4.4 Halaman </w:t>
-      </w:r>
-      <w:r>
-        <w:rPr>
-          <w:rFonts w:ascii="Times New Roman" w:hAnsi="Times New Roman" w:cs="Times New Roman"/>
-          <w:sz w:val="24"/>
-          <w:szCs w:val="24"/>
-        </w:rPr>
-        <w:t>Detail dan Edit Peserta</w:t>
-      </w:r>
-      <w:r>
-        <w:rPr>
-          <w:rFonts w:ascii="Times New Roman" w:hAnsi="Times New Roman" w:cs="Times New Roman"/>
-          <w:sz w:val="24"/>
-          <w:szCs w:val="24"/>
-        </w:rPr>
-        <w:tab/>
+        <w:t xml:space="preserve">4.13 </w:t>
+      </w:r>
+      <w:r>
+        <w:rPr>
+          <w:rFonts w:ascii="Times New Roman" w:hAnsi="Times New Roman" w:cs="Times New Roman"/>
+          <w:sz w:val="24"/>
+          <w:szCs w:val="24"/>
+        </w:rPr>
+        <w:t>Halaman Ringkasan Informasi Event</w:t>
+      </w:r>
+      <w:r>
+        <w:rPr>
+          <w:rFonts w:ascii="Times New Roman" w:hAnsi="Times New Roman" w:cs="Times New Roman"/>
+          <w:sz w:val="24"/>
+          <w:szCs w:val="24"/>
+        </w:rPr>
+        <w:t xml:space="preserve"> </w:t>
+      </w:r>
+      <w:r>
+        <w:rPr>
+          <w:rFonts w:ascii="Times New Roman" w:hAnsi="Times New Roman" w:cs="Times New Roman"/>
+          <w:sz w:val="24"/>
+          <w:szCs w:val="24"/>
+        </w:rPr>
+        <w:tab/>
+      </w:r>
+      <w:r>
+        <w:rPr>
+          <w:rFonts w:ascii="Times New Roman" w:hAnsi="Times New Roman" w:cs="Times New Roman"/>
+          <w:sz w:val="24"/>
+          <w:szCs w:val="24"/>
+        </w:rPr>
+        <w:t>29</w:t>
       </w:r>
     </w:p>
     <w:p>
@@ -5703,15 +6266,15 @@
           <w:sz w:val="24"/>
           <w:szCs w:val="24"/>
         </w:rPr>
-        <w:t xml:space="preserve">4.5 </w:t>
-      </w:r>
-      <w:r>
-        <w:rPr>
-          <w:rFonts w:ascii="Times New Roman" w:hAnsi="Times New Roman" w:cs="Times New Roman"/>
-          <w:sz w:val="24"/>
-          <w:szCs w:val="24"/>
-        </w:rPr>
-        <w:t>Halaman Tampil Jumlah per Kelas</w:t>
+        <w:t xml:space="preserve">4.14 </w:t>
+      </w:r>
+      <w:r>
+        <w:rPr>
+          <w:rFonts w:ascii="Times New Roman" w:hAnsi="Times New Roman" w:cs="Times New Roman"/>
+          <w:sz w:val="24"/>
+          <w:szCs w:val="24"/>
+        </w:rPr>
+        <w:t>Halaman Bantuan Sistem</w:t>
       </w:r>
       <w:r>
         <w:rPr>
@@ -5729,6 +6292,14 @@
         </w:rPr>
         <w:tab/>
       </w:r>
+      <w:r>
+        <w:rPr>
+          <w:rFonts w:ascii="Times New Roman" w:hAnsi="Times New Roman" w:cs="Times New Roman"/>
+          <w:sz w:val="24"/>
+          <w:szCs w:val="24"/>
+        </w:rPr>
+        <w:t>30</w:t>
+      </w:r>
     </w:p>
     <w:p>
       <w:pPr>
@@ -5736,36 +6307,44 @@
           <w:tab w:val="left" w:leader="dot" w:pos="7513"/>
         </w:tabs>
         <w:spacing w:after="0" w:line="360" w:lineRule="auto"/>
-        <w:ind w:firstLine="450"/>
-        <w:rPr>
-          <w:rFonts w:ascii="Times New Roman" w:hAnsi="Times New Roman" w:cs="Times New Roman"/>
-          <w:sz w:val="24"/>
-          <w:szCs w:val="24"/>
-        </w:rPr>
-      </w:pPr>
-      <w:r>
-        <w:rPr>
-          <w:rFonts w:ascii="Times New Roman" w:hAnsi="Times New Roman" w:cs="Times New Roman"/>
-          <w:sz w:val="24"/>
-          <w:szCs w:val="24"/>
-        </w:rPr>
-        <w:t xml:space="preserve">4.6 Halaman </w:t>
-      </w:r>
-      <w:r>
-        <w:rPr>
-          <w:rFonts w:ascii="Times New Roman" w:hAnsi="Times New Roman" w:cs="Times New Roman"/>
-          <w:sz w:val="24"/>
-          <w:szCs w:val="24"/>
-        </w:rPr>
-        <w:t>Tampil Jumlah per Kontingen</w:t>
-      </w:r>
-      <w:r>
-        <w:rPr>
-          <w:rFonts w:ascii="Times New Roman" w:hAnsi="Times New Roman" w:cs="Times New Roman"/>
-          <w:sz w:val="24"/>
-          <w:szCs w:val="24"/>
-        </w:rPr>
-        <w:tab/>
+        <w:rPr>
+          <w:rFonts w:ascii="Times New Roman" w:hAnsi="Times New Roman" w:cs="Times New Roman"/>
+          <w:sz w:val="24"/>
+          <w:szCs w:val="24"/>
+        </w:rPr>
+      </w:pPr>
+      <w:r>
+        <w:rPr>
+          <w:rFonts w:ascii="Times New Roman" w:hAnsi="Times New Roman" w:cs="Times New Roman"/>
+          <w:sz w:val="24"/>
+          <w:szCs w:val="24"/>
+        </w:rPr>
+        <w:t>BAB V KESIMPULAN DAN SARA</w:t>
+      </w:r>
+      <w:r>
+        <w:rPr>
+          <w:rFonts w:ascii="Times New Roman" w:hAnsi="Times New Roman" w:cs="Times New Roman"/>
+          <w:sz w:val="24"/>
+          <w:szCs w:val="24"/>
+        </w:rPr>
+        <w:t xml:space="preserve">N </w:t>
+      </w:r>
+      <w:r>
+        <w:rPr>
+          <w:rFonts w:ascii="Times New Roman" w:hAnsi="Times New Roman" w:cs="Times New Roman"/>
+          <w:sz w:val="24"/>
+          <w:szCs w:val="24"/>
+        </w:rPr>
+        <w:tab/>
+        <w:t xml:space="preserve"> </w:t>
+      </w:r>
+      <w:r>
+        <w:rPr>
+          <w:rFonts w:ascii="Times New Roman" w:hAnsi="Times New Roman" w:cs="Times New Roman"/>
+          <w:sz w:val="24"/>
+          <w:szCs w:val="24"/>
+        </w:rPr>
+        <w:t>32</w:t>
       </w:r>
     </w:p>
     <w:p>
@@ -5774,36 +6353,37 @@
           <w:tab w:val="left" w:leader="dot" w:pos="7513"/>
         </w:tabs>
         <w:spacing w:after="0" w:line="360" w:lineRule="auto"/>
-        <w:ind w:firstLine="450"/>
-        <w:rPr>
-          <w:rFonts w:ascii="Times New Roman" w:hAnsi="Times New Roman" w:cs="Times New Roman"/>
-          <w:sz w:val="24"/>
-          <w:szCs w:val="24"/>
-        </w:rPr>
-      </w:pPr>
-      <w:r>
-        <w:rPr>
-          <w:rFonts w:ascii="Times New Roman" w:hAnsi="Times New Roman" w:cs="Times New Roman"/>
-          <w:sz w:val="24"/>
-          <w:szCs w:val="24"/>
-        </w:rPr>
-        <w:t xml:space="preserve">4.7 Halaman </w:t>
-      </w:r>
-      <w:r>
-        <w:rPr>
-          <w:rFonts w:ascii="Times New Roman" w:hAnsi="Times New Roman" w:cs="Times New Roman"/>
-          <w:sz w:val="24"/>
-          <w:szCs w:val="24"/>
-        </w:rPr>
-        <w:t>Tampil Detail Kontingen</w:t>
-      </w:r>
-      <w:r>
-        <w:rPr>
-          <w:rFonts w:ascii="Times New Roman" w:hAnsi="Times New Roman" w:cs="Times New Roman"/>
-          <w:sz w:val="24"/>
-          <w:szCs w:val="24"/>
-        </w:rPr>
-        <w:tab/>
+        <w:ind w:left="426"/>
+        <w:rPr>
+          <w:rFonts w:ascii="Times New Roman" w:hAnsi="Times New Roman" w:cs="Times New Roman"/>
+          <w:sz w:val="24"/>
+          <w:szCs w:val="24"/>
+        </w:rPr>
+      </w:pPr>
+      <w:r>
+        <w:rPr>
+          <w:rFonts w:ascii="Times New Roman" w:hAnsi="Times New Roman" w:cs="Times New Roman"/>
+          <w:sz w:val="24"/>
+          <w:szCs w:val="24"/>
+        </w:rPr>
+        <w:t xml:space="preserve">5.1. Kesimpulan </w:t>
+      </w:r>
+      <w:r>
+        <w:rPr>
+          <w:rFonts w:ascii="Times New Roman" w:hAnsi="Times New Roman" w:cs="Times New Roman"/>
+          <w:sz w:val="24"/>
+          <w:szCs w:val="24"/>
+        </w:rPr>
+        <w:tab/>
+        <w:t xml:space="preserve"> </w:t>
+      </w:r>
+      <w:r>
+        <w:rPr>
+          <w:rFonts w:ascii="Times New Roman" w:hAnsi="Times New Roman" w:cs="Times New Roman"/>
+          <w:sz w:val="24"/>
+          <w:szCs w:val="24"/>
+        </w:rPr>
+        <w:t>32</w:t>
       </w:r>
     </w:p>
     <w:p>
@@ -5812,36 +6392,37 @@
           <w:tab w:val="left" w:leader="dot" w:pos="7513"/>
         </w:tabs>
         <w:spacing w:after="0" w:line="360" w:lineRule="auto"/>
-        <w:ind w:firstLine="450"/>
-        <w:rPr>
-          <w:rFonts w:ascii="Times New Roman" w:hAnsi="Times New Roman" w:cs="Times New Roman"/>
-          <w:sz w:val="24"/>
-          <w:szCs w:val="24"/>
-        </w:rPr>
-      </w:pPr>
-      <w:r>
-        <w:rPr>
-          <w:rFonts w:ascii="Times New Roman" w:hAnsi="Times New Roman" w:cs="Times New Roman"/>
-          <w:sz w:val="24"/>
-          <w:szCs w:val="24"/>
-        </w:rPr>
-        <w:t xml:space="preserve">4.8 </w:t>
-      </w:r>
-      <w:r>
-        <w:rPr>
-          <w:rFonts w:ascii="Times New Roman" w:hAnsi="Times New Roman" w:cs="Times New Roman"/>
-          <w:sz w:val="24"/>
-          <w:szCs w:val="24"/>
-        </w:rPr>
-        <w:t>Halaman List Kelola Drowing (Bagan)</w:t>
-      </w:r>
-      <w:r>
-        <w:rPr>
-          <w:rFonts w:ascii="Times New Roman" w:hAnsi="Times New Roman" w:cs="Times New Roman"/>
-          <w:sz w:val="24"/>
-          <w:szCs w:val="24"/>
-        </w:rPr>
-        <w:tab/>
+        <w:ind w:left="426"/>
+        <w:rPr>
+          <w:rFonts w:ascii="Times New Roman" w:hAnsi="Times New Roman" w:cs="Times New Roman"/>
+          <w:sz w:val="24"/>
+          <w:szCs w:val="24"/>
+        </w:rPr>
+      </w:pPr>
+      <w:r>
+        <w:rPr>
+          <w:rFonts w:ascii="Times New Roman" w:hAnsi="Times New Roman" w:cs="Times New Roman"/>
+          <w:sz w:val="24"/>
+          <w:szCs w:val="24"/>
+        </w:rPr>
+        <w:t xml:space="preserve">5.2. Saran </w:t>
+      </w:r>
+      <w:r>
+        <w:rPr>
+          <w:rFonts w:ascii="Times New Roman" w:hAnsi="Times New Roman" w:cs="Times New Roman"/>
+          <w:sz w:val="24"/>
+          <w:szCs w:val="24"/>
+        </w:rPr>
+        <w:tab/>
+        <w:t xml:space="preserve"> </w:t>
+      </w:r>
+      <w:r>
+        <w:rPr>
+          <w:rFonts w:ascii="Times New Roman" w:hAnsi="Times New Roman" w:cs="Times New Roman"/>
+          <w:sz w:val="24"/>
+          <w:szCs w:val="24"/>
+        </w:rPr>
+        <w:t>32</w:t>
       </w:r>
     </w:p>
     <w:p>
@@ -5850,73 +6431,27 @@
           <w:tab w:val="left" w:leader="dot" w:pos="7513"/>
         </w:tabs>
         <w:spacing w:after="0" w:line="360" w:lineRule="auto"/>
-        <w:ind w:firstLine="450"/>
-        <w:rPr>
-          <w:rFonts w:ascii="Times New Roman" w:hAnsi="Times New Roman" w:cs="Times New Roman"/>
-          <w:sz w:val="24"/>
-          <w:szCs w:val="24"/>
-        </w:rPr>
-      </w:pPr>
-      <w:r>
-        <w:rPr>
-          <w:rFonts w:ascii="Times New Roman" w:hAnsi="Times New Roman" w:cs="Times New Roman"/>
-          <w:sz w:val="24"/>
-          <w:szCs w:val="24"/>
-        </w:rPr>
-        <w:t xml:space="preserve">4.9 </w:t>
-      </w:r>
-      <w:r>
-        <w:rPr>
-          <w:rFonts w:ascii="Times New Roman" w:hAnsi="Times New Roman" w:cs="Times New Roman"/>
-          <w:sz w:val="24"/>
-          <w:szCs w:val="24"/>
-        </w:rPr>
-        <w:t>Halaman Penyusunan (Pengelolaan Drowing)</w:t>
-      </w:r>
-      <w:r>
-        <w:rPr>
-          <w:rFonts w:ascii="Times New Roman" w:hAnsi="Times New Roman" w:cs="Times New Roman"/>
-          <w:sz w:val="24"/>
-          <w:szCs w:val="24"/>
-        </w:rPr>
-        <w:tab/>
-      </w:r>
-    </w:p>
-    <w:p>
-      <w:pPr>
-        <w:tabs>
-          <w:tab w:val="left" w:leader="dot" w:pos="7513"/>
-        </w:tabs>
-        <w:spacing w:after="0" w:line="360" w:lineRule="auto"/>
-        <w:ind w:firstLine="450"/>
-        <w:rPr>
-          <w:rFonts w:ascii="Times New Roman" w:hAnsi="Times New Roman" w:cs="Times New Roman"/>
-          <w:sz w:val="24"/>
-          <w:szCs w:val="24"/>
-        </w:rPr>
-      </w:pPr>
-      <w:r>
-        <w:rPr>
-          <w:rFonts w:ascii="Times New Roman" w:hAnsi="Times New Roman" w:cs="Times New Roman"/>
-          <w:sz w:val="24"/>
-          <w:szCs w:val="24"/>
-        </w:rPr>
-        <w:t xml:space="preserve">4.10 </w:t>
-      </w:r>
-      <w:r>
-        <w:rPr>
-          <w:rFonts w:ascii="Times New Roman" w:hAnsi="Times New Roman" w:cs="Times New Roman"/>
-          <w:sz w:val="24"/>
-          <w:szCs w:val="24"/>
-        </w:rPr>
-        <w:t>Halaman Cetak Bagan</w:t>
-      </w:r>
-      <w:r>
-        <w:rPr>
-          <w:rFonts w:ascii="Times New Roman" w:hAnsi="Times New Roman" w:cs="Times New Roman"/>
-          <w:sz w:val="24"/>
-          <w:szCs w:val="24"/>
-        </w:rPr>
+        <w:rPr>
+          <w:rFonts w:ascii="Times New Roman" w:hAnsi="Times New Roman" w:cs="Times New Roman"/>
+          <w:sz w:val="24"/>
+          <w:szCs w:val="24"/>
+        </w:rPr>
+      </w:pPr>
+      <w:r>
+        <w:rPr>
+          <w:rFonts w:ascii="Times New Roman" w:hAnsi="Times New Roman" w:cs="Times New Roman"/>
+          <w:sz w:val="24"/>
+          <w:szCs w:val="24"/>
+        </w:rPr>
+        <w:t xml:space="preserve">DAFTAR PUSTAKA </w:t>
+      </w:r>
+      <w:r>
+        <w:rPr>
+          <w:rFonts w:ascii="Times New Roman" w:hAnsi="Times New Roman" w:cs="Times New Roman"/>
+          <w:sz w:val="24"/>
+          <w:szCs w:val="24"/>
+        </w:rPr>
+        <w:tab/>
         <w:t xml:space="preserve"> </w:t>
       </w:r>
       <w:r>
@@ -5925,322 +6460,7 @@
           <w:sz w:val="24"/>
           <w:szCs w:val="24"/>
         </w:rPr>
-        <w:tab/>
-      </w:r>
-    </w:p>
-    <w:p>
-      <w:pPr>
-        <w:tabs>
-          <w:tab w:val="left" w:leader="dot" w:pos="7513"/>
-        </w:tabs>
-        <w:spacing w:after="0" w:line="360" w:lineRule="auto"/>
-        <w:ind w:firstLine="450"/>
-        <w:rPr>
-          <w:rFonts w:ascii="Times New Roman" w:hAnsi="Times New Roman" w:cs="Times New Roman"/>
-          <w:sz w:val="24"/>
-          <w:szCs w:val="24"/>
-        </w:rPr>
-      </w:pPr>
-      <w:r>
-        <w:rPr>
-          <w:rFonts w:ascii="Times New Roman" w:hAnsi="Times New Roman" w:cs="Times New Roman"/>
-          <w:sz w:val="24"/>
-          <w:szCs w:val="24"/>
-        </w:rPr>
-        <w:t xml:space="preserve">4.11 </w:t>
-      </w:r>
-      <w:r>
-        <w:rPr>
-          <w:rFonts w:ascii="Times New Roman" w:hAnsi="Times New Roman" w:cs="Times New Roman"/>
-          <w:sz w:val="24"/>
-          <w:szCs w:val="24"/>
-        </w:rPr>
-        <w:t>Halaman Edit Informasi Event</w:t>
-      </w:r>
-      <w:r>
-        <w:rPr>
-          <w:rFonts w:ascii="Times New Roman" w:hAnsi="Times New Roman" w:cs="Times New Roman"/>
-          <w:sz w:val="24"/>
-          <w:szCs w:val="24"/>
-        </w:rPr>
-        <w:t xml:space="preserve"> </w:t>
-      </w:r>
-      <w:r>
-        <w:rPr>
-          <w:rFonts w:ascii="Times New Roman" w:hAnsi="Times New Roman" w:cs="Times New Roman"/>
-          <w:sz w:val="24"/>
-          <w:szCs w:val="24"/>
-        </w:rPr>
-        <w:tab/>
-      </w:r>
-    </w:p>
-    <w:p>
-      <w:pPr>
-        <w:tabs>
-          <w:tab w:val="left" w:leader="dot" w:pos="7513"/>
-        </w:tabs>
-        <w:spacing w:after="0" w:line="360" w:lineRule="auto"/>
-        <w:ind w:firstLine="450"/>
-        <w:rPr>
-          <w:rFonts w:ascii="Times New Roman" w:hAnsi="Times New Roman" w:cs="Times New Roman"/>
-          <w:sz w:val="24"/>
-          <w:szCs w:val="24"/>
-        </w:rPr>
-      </w:pPr>
-      <w:r>
-        <w:rPr>
-          <w:rFonts w:ascii="Times New Roman" w:hAnsi="Times New Roman" w:cs="Times New Roman"/>
-          <w:sz w:val="24"/>
-          <w:szCs w:val="24"/>
-        </w:rPr>
-        <w:t xml:space="preserve">4.12 </w:t>
-      </w:r>
-      <w:r>
-        <w:rPr>
-          <w:rFonts w:ascii="Times New Roman" w:hAnsi="Times New Roman" w:cs="Times New Roman"/>
-          <w:sz w:val="24"/>
-          <w:szCs w:val="24"/>
-        </w:rPr>
-        <w:t>Halaman Manajemen User, Kelas, Kontingen dan Perguruan</w:t>
-      </w:r>
-      <w:r>
-        <w:rPr>
-          <w:rFonts w:ascii="Times New Roman" w:hAnsi="Times New Roman" w:cs="Times New Roman"/>
-          <w:sz w:val="24"/>
-          <w:szCs w:val="24"/>
-        </w:rPr>
-        <w:t xml:space="preserve"> </w:t>
-      </w:r>
-      <w:r>
-        <w:rPr>
-          <w:rFonts w:ascii="Times New Roman" w:hAnsi="Times New Roman" w:cs="Times New Roman"/>
-          <w:sz w:val="24"/>
-          <w:szCs w:val="24"/>
-        </w:rPr>
-        <w:tab/>
-      </w:r>
-    </w:p>
-    <w:p>
-      <w:pPr>
-        <w:tabs>
-          <w:tab w:val="left" w:leader="dot" w:pos="7513"/>
-        </w:tabs>
-        <w:spacing w:after="0" w:line="360" w:lineRule="auto"/>
-        <w:ind w:firstLine="450"/>
-        <w:rPr>
-          <w:rFonts w:ascii="Times New Roman" w:hAnsi="Times New Roman" w:cs="Times New Roman"/>
-          <w:sz w:val="24"/>
-          <w:szCs w:val="24"/>
-        </w:rPr>
-      </w:pPr>
-      <w:r>
-        <w:rPr>
-          <w:rFonts w:ascii="Times New Roman" w:hAnsi="Times New Roman" w:cs="Times New Roman"/>
-          <w:sz w:val="24"/>
-          <w:szCs w:val="24"/>
-        </w:rPr>
-        <w:t xml:space="preserve">4.13 </w:t>
-      </w:r>
-      <w:r>
-        <w:rPr>
-          <w:rFonts w:ascii="Times New Roman" w:hAnsi="Times New Roman" w:cs="Times New Roman"/>
-          <w:sz w:val="24"/>
-          <w:szCs w:val="24"/>
-        </w:rPr>
-        <w:t>Halaman Ringkasan Informasi Event</w:t>
-      </w:r>
-      <w:r>
-        <w:rPr>
-          <w:rFonts w:ascii="Times New Roman" w:hAnsi="Times New Roman" w:cs="Times New Roman"/>
-          <w:sz w:val="24"/>
-          <w:szCs w:val="24"/>
-        </w:rPr>
-        <w:t xml:space="preserve"> </w:t>
-      </w:r>
-      <w:r>
-        <w:rPr>
-          <w:rFonts w:ascii="Times New Roman" w:hAnsi="Times New Roman" w:cs="Times New Roman"/>
-          <w:sz w:val="24"/>
-          <w:szCs w:val="24"/>
-        </w:rPr>
-        <w:tab/>
-      </w:r>
-    </w:p>
-    <w:p>
-      <w:pPr>
-        <w:tabs>
-          <w:tab w:val="left" w:leader="dot" w:pos="7513"/>
-        </w:tabs>
-        <w:spacing w:after="0" w:line="360" w:lineRule="auto"/>
-        <w:ind w:firstLine="450"/>
-        <w:rPr>
-          <w:rFonts w:ascii="Times New Roman" w:hAnsi="Times New Roman" w:cs="Times New Roman"/>
-          <w:sz w:val="24"/>
-          <w:szCs w:val="24"/>
-        </w:rPr>
-      </w:pPr>
-      <w:r>
-        <w:rPr>
-          <w:rFonts w:ascii="Times New Roman" w:hAnsi="Times New Roman" w:cs="Times New Roman"/>
-          <w:sz w:val="24"/>
-          <w:szCs w:val="24"/>
-        </w:rPr>
-        <w:t xml:space="preserve">4.14 </w:t>
-      </w:r>
-      <w:r>
-        <w:rPr>
-          <w:rFonts w:ascii="Times New Roman" w:hAnsi="Times New Roman" w:cs="Times New Roman"/>
-          <w:sz w:val="24"/>
-          <w:szCs w:val="24"/>
-        </w:rPr>
-        <w:t>Halaman Bantuan Sistem</w:t>
-      </w:r>
-      <w:r>
-        <w:rPr>
-          <w:rFonts w:ascii="Times New Roman" w:hAnsi="Times New Roman" w:cs="Times New Roman"/>
-          <w:sz w:val="24"/>
-          <w:szCs w:val="24"/>
-        </w:rPr>
-        <w:t xml:space="preserve"> </w:t>
-      </w:r>
-      <w:r>
-        <w:rPr>
-          <w:rFonts w:ascii="Times New Roman" w:hAnsi="Times New Roman" w:cs="Times New Roman"/>
-          <w:sz w:val="24"/>
-          <w:szCs w:val="24"/>
-        </w:rPr>
-        <w:tab/>
-      </w:r>
-    </w:p>
-    <w:p>
-      <w:pPr>
-        <w:tabs>
-          <w:tab w:val="left" w:leader="dot" w:pos="7513"/>
-        </w:tabs>
-        <w:spacing w:after="0" w:line="360" w:lineRule="auto"/>
-        <w:rPr>
-          <w:rFonts w:ascii="Times New Roman" w:hAnsi="Times New Roman" w:cs="Times New Roman"/>
-          <w:sz w:val="24"/>
-          <w:szCs w:val="24"/>
-        </w:rPr>
-      </w:pPr>
-      <w:r>
-        <w:rPr>
-          <w:rFonts w:ascii="Times New Roman" w:hAnsi="Times New Roman" w:cs="Times New Roman"/>
-          <w:sz w:val="24"/>
-          <w:szCs w:val="24"/>
-        </w:rPr>
-        <w:t>BAB V KESIMPULAN DAN SARA</w:t>
-      </w:r>
-      <w:r>
-        <w:rPr>
-          <w:rFonts w:ascii="Times New Roman" w:hAnsi="Times New Roman" w:cs="Times New Roman"/>
-          <w:sz w:val="24"/>
-          <w:szCs w:val="24"/>
-        </w:rPr>
-        <w:t xml:space="preserve">N </w:t>
-      </w:r>
-      <w:r>
-        <w:rPr>
-          <w:rFonts w:ascii="Times New Roman" w:hAnsi="Times New Roman" w:cs="Times New Roman"/>
-          <w:sz w:val="24"/>
-          <w:szCs w:val="24"/>
-        </w:rPr>
-        <w:tab/>
-        <w:t xml:space="preserve"> </w:t>
-      </w:r>
-    </w:p>
-    <w:p>
-      <w:pPr>
-        <w:tabs>
-          <w:tab w:val="left" w:leader="dot" w:pos="7513"/>
-        </w:tabs>
-        <w:spacing w:after="0" w:line="360" w:lineRule="auto"/>
-        <w:ind w:left="426"/>
-        <w:rPr>
-          <w:rFonts w:ascii="Times New Roman" w:hAnsi="Times New Roman" w:cs="Times New Roman"/>
-          <w:sz w:val="24"/>
-          <w:szCs w:val="24"/>
-        </w:rPr>
-      </w:pPr>
-      <w:r>
-        <w:rPr>
-          <w:rFonts w:ascii="Times New Roman" w:hAnsi="Times New Roman" w:cs="Times New Roman"/>
-          <w:sz w:val="24"/>
-          <w:szCs w:val="24"/>
-        </w:rPr>
-        <w:t xml:space="preserve">5.1. Kesimpulan </w:t>
-      </w:r>
-      <w:r>
-        <w:rPr>
-          <w:rFonts w:ascii="Times New Roman" w:hAnsi="Times New Roman" w:cs="Times New Roman"/>
-          <w:sz w:val="24"/>
-          <w:szCs w:val="24"/>
-        </w:rPr>
-        <w:tab/>
-        <w:t xml:space="preserve"> </w:t>
-      </w:r>
-    </w:p>
-    <w:p>
-      <w:pPr>
-        <w:tabs>
-          <w:tab w:val="left" w:leader="dot" w:pos="7513"/>
-        </w:tabs>
-        <w:spacing w:after="0" w:line="360" w:lineRule="auto"/>
-        <w:ind w:left="426"/>
-        <w:rPr>
-          <w:rFonts w:ascii="Times New Roman" w:hAnsi="Times New Roman" w:cs="Times New Roman"/>
-          <w:sz w:val="24"/>
-          <w:szCs w:val="24"/>
-        </w:rPr>
-      </w:pPr>
-      <w:r>
-        <w:rPr>
-          <w:rFonts w:ascii="Times New Roman" w:hAnsi="Times New Roman" w:cs="Times New Roman"/>
-          <w:sz w:val="24"/>
-          <w:szCs w:val="24"/>
-        </w:rPr>
-        <w:t xml:space="preserve">5.2. Saran </w:t>
-      </w:r>
-      <w:r>
-        <w:rPr>
-          <w:rFonts w:ascii="Times New Roman" w:hAnsi="Times New Roman" w:cs="Times New Roman"/>
-          <w:sz w:val="24"/>
-          <w:szCs w:val="24"/>
-        </w:rPr>
-        <w:tab/>
-        <w:t xml:space="preserve"> </w:t>
-      </w:r>
-    </w:p>
-    <w:p>
-      <w:pPr>
-        <w:tabs>
-          <w:tab w:val="left" w:leader="dot" w:pos="7513"/>
-        </w:tabs>
-        <w:spacing w:after="0" w:line="360" w:lineRule="auto"/>
-        <w:rPr>
-          <w:rFonts w:ascii="Times New Roman" w:hAnsi="Times New Roman" w:cs="Times New Roman"/>
-          <w:sz w:val="24"/>
-          <w:szCs w:val="24"/>
-        </w:rPr>
-      </w:pPr>
-      <w:r>
-        <w:rPr>
-          <w:rFonts w:ascii="Times New Roman" w:hAnsi="Times New Roman" w:cs="Times New Roman"/>
-          <w:sz w:val="24"/>
-          <w:szCs w:val="24"/>
-        </w:rPr>
-        <w:lastRenderedPageBreak/>
-        <w:t xml:space="preserve">DAFTAR PUSTAKA </w:t>
-      </w:r>
-      <w:r>
-        <w:rPr>
-          <w:rFonts w:ascii="Times New Roman" w:hAnsi="Times New Roman" w:cs="Times New Roman"/>
-          <w:sz w:val="24"/>
-          <w:szCs w:val="24"/>
-        </w:rPr>
-        <w:tab/>
-        <w:t xml:space="preserve"> </w:t>
+        <w:t>34</w:t>
       </w:r>
     </w:p>
     <w:p>
@@ -6257,26 +6477,33 @@
           <w:rFonts w:ascii="Times New Roman" w:hAnsi="Times New Roman" w:cs="Times New Roman"/>
           <w:sz w:val="24"/>
           <w:szCs w:val="24"/>
+        </w:rPr>
+      </w:pPr>
+      <w:r>
+        <w:rPr>
+          <w:rFonts w:ascii="Times New Roman" w:hAnsi="Times New Roman" w:cs="Times New Roman"/>
+          <w:sz w:val="24"/>
+          <w:szCs w:val="24"/>
+        </w:rPr>
+        <w:t>LAMPIRAN</w:t>
+      </w:r>
+      <w:r>
+        <w:rPr>
+          <w:rFonts w:ascii="Times New Roman" w:hAnsi="Times New Roman" w:cs="Times New Roman"/>
+          <w:sz w:val="24"/>
+          <w:szCs w:val="24"/>
           <w:lang w:val="en-US"/>
         </w:rPr>
-      </w:pPr>
-      <w:r>
-        <w:rPr>
-          <w:rFonts w:ascii="Times New Roman" w:hAnsi="Times New Roman" w:cs="Times New Roman"/>
-          <w:sz w:val="24"/>
-          <w:szCs w:val="24"/>
-        </w:rPr>
-        <w:t>LAMPIRAN</w:t>
-      </w:r>
-      <w:r>
-        <w:rPr>
-          <w:rFonts w:ascii="Times New Roman" w:hAnsi="Times New Roman" w:cs="Times New Roman"/>
-          <w:sz w:val="24"/>
-          <w:szCs w:val="24"/>
-          <w:lang w:val="en-US"/>
-        </w:rPr>
         <w:tab/>
         <w:t xml:space="preserve">... </w:t>
+      </w:r>
+      <w:r>
+        <w:rPr>
+          <w:rFonts w:ascii="Times New Roman" w:hAnsi="Times New Roman" w:cs="Times New Roman"/>
+          <w:sz w:val="24"/>
+          <w:szCs w:val="24"/>
+        </w:rPr>
+        <w:t>35</w:t>
       </w:r>
     </w:p>
     <w:p>
@@ -6348,174 +6575,6 @@
     </w:p>
     <w:p>
       <w:pPr>
-        <w:tabs>
-          <w:tab w:val="left" w:leader="dot" w:pos="7513"/>
-        </w:tabs>
-        <w:spacing w:after="0" w:line="360" w:lineRule="auto"/>
-        <w:jc w:val="center"/>
-        <w:rPr>
-          <w:rFonts w:ascii="Times New Roman" w:hAnsi="Times New Roman" w:cs="Times New Roman"/>
-          <w:sz w:val="24"/>
-          <w:szCs w:val="24"/>
-        </w:rPr>
-      </w:pPr>
-    </w:p>
-    <w:p>
-      <w:pPr>
-        <w:tabs>
-          <w:tab w:val="left" w:leader="dot" w:pos="7513"/>
-        </w:tabs>
-        <w:spacing w:after="0" w:line="360" w:lineRule="auto"/>
-        <w:jc w:val="center"/>
-        <w:rPr>
-          <w:rFonts w:ascii="Times New Roman" w:hAnsi="Times New Roman" w:cs="Times New Roman"/>
-          <w:sz w:val="24"/>
-          <w:szCs w:val="24"/>
-        </w:rPr>
-      </w:pPr>
-    </w:p>
-    <w:p>
-      <w:pPr>
-        <w:tabs>
-          <w:tab w:val="left" w:leader="dot" w:pos="7513"/>
-        </w:tabs>
-        <w:spacing w:after="0" w:line="360" w:lineRule="auto"/>
-        <w:jc w:val="center"/>
-        <w:rPr>
-          <w:rFonts w:ascii="Times New Roman" w:hAnsi="Times New Roman" w:cs="Times New Roman"/>
-          <w:sz w:val="24"/>
-          <w:szCs w:val="24"/>
-        </w:rPr>
-      </w:pPr>
-    </w:p>
-    <w:p>
-      <w:pPr>
-        <w:tabs>
-          <w:tab w:val="left" w:leader="dot" w:pos="7513"/>
-        </w:tabs>
-        <w:spacing w:after="0" w:line="360" w:lineRule="auto"/>
-        <w:jc w:val="center"/>
-        <w:rPr>
-          <w:rFonts w:ascii="Times New Roman" w:hAnsi="Times New Roman" w:cs="Times New Roman"/>
-          <w:sz w:val="24"/>
-          <w:szCs w:val="24"/>
-        </w:rPr>
-      </w:pPr>
-    </w:p>
-    <w:p>
-      <w:pPr>
-        <w:tabs>
-          <w:tab w:val="left" w:leader="dot" w:pos="7513"/>
-        </w:tabs>
-        <w:spacing w:after="0" w:line="360" w:lineRule="auto"/>
-        <w:jc w:val="center"/>
-        <w:rPr>
-          <w:rFonts w:ascii="Times New Roman" w:hAnsi="Times New Roman" w:cs="Times New Roman"/>
-          <w:sz w:val="24"/>
-          <w:szCs w:val="24"/>
-        </w:rPr>
-      </w:pPr>
-    </w:p>
-    <w:p>
-      <w:pPr>
-        <w:tabs>
-          <w:tab w:val="left" w:leader="dot" w:pos="7513"/>
-        </w:tabs>
-        <w:spacing w:after="0" w:line="360" w:lineRule="auto"/>
-        <w:jc w:val="center"/>
-        <w:rPr>
-          <w:rFonts w:ascii="Times New Roman" w:hAnsi="Times New Roman" w:cs="Times New Roman"/>
-          <w:sz w:val="24"/>
-          <w:szCs w:val="24"/>
-        </w:rPr>
-      </w:pPr>
-    </w:p>
-    <w:p>
-      <w:pPr>
-        <w:tabs>
-          <w:tab w:val="left" w:leader="dot" w:pos="7513"/>
-        </w:tabs>
-        <w:spacing w:after="0" w:line="360" w:lineRule="auto"/>
-        <w:jc w:val="center"/>
-        <w:rPr>
-          <w:rFonts w:ascii="Times New Roman" w:hAnsi="Times New Roman" w:cs="Times New Roman"/>
-          <w:sz w:val="24"/>
-          <w:szCs w:val="24"/>
-        </w:rPr>
-      </w:pPr>
-    </w:p>
-    <w:p>
-      <w:pPr>
-        <w:tabs>
-          <w:tab w:val="left" w:leader="dot" w:pos="7513"/>
-        </w:tabs>
-        <w:spacing w:after="0" w:line="360" w:lineRule="auto"/>
-        <w:jc w:val="center"/>
-        <w:rPr>
-          <w:rFonts w:ascii="Times New Roman" w:hAnsi="Times New Roman" w:cs="Times New Roman"/>
-          <w:sz w:val="24"/>
-          <w:szCs w:val="24"/>
-        </w:rPr>
-      </w:pPr>
-    </w:p>
-    <w:p>
-      <w:pPr>
-        <w:tabs>
-          <w:tab w:val="left" w:leader="dot" w:pos="7513"/>
-        </w:tabs>
-        <w:spacing w:after="0" w:line="360" w:lineRule="auto"/>
-        <w:jc w:val="center"/>
-        <w:rPr>
-          <w:rFonts w:ascii="Times New Roman" w:hAnsi="Times New Roman" w:cs="Times New Roman"/>
-          <w:sz w:val="24"/>
-          <w:szCs w:val="24"/>
-        </w:rPr>
-      </w:pPr>
-    </w:p>
-    <w:p>
-      <w:pPr>
-        <w:tabs>
-          <w:tab w:val="left" w:leader="dot" w:pos="7513"/>
-        </w:tabs>
-        <w:spacing w:after="0" w:line="360" w:lineRule="auto"/>
-        <w:jc w:val="center"/>
-        <w:rPr>
-          <w:rFonts w:ascii="Times New Roman" w:hAnsi="Times New Roman" w:cs="Times New Roman"/>
-          <w:sz w:val="24"/>
-          <w:szCs w:val="24"/>
-        </w:rPr>
-      </w:pPr>
-    </w:p>
-    <w:p>
-      <w:pPr>
-        <w:tabs>
-          <w:tab w:val="left" w:leader="dot" w:pos="7513"/>
-        </w:tabs>
-        <w:spacing w:after="0" w:line="360" w:lineRule="auto"/>
-        <w:jc w:val="center"/>
-        <w:rPr>
-          <w:rFonts w:ascii="Times New Roman" w:hAnsi="Times New Roman" w:cs="Times New Roman"/>
-          <w:sz w:val="24"/>
-          <w:szCs w:val="24"/>
-        </w:rPr>
-      </w:pPr>
-    </w:p>
-    <w:p>
-      <w:pPr>
-        <w:tabs>
-          <w:tab w:val="left" w:leader="dot" w:pos="7513"/>
-        </w:tabs>
-        <w:spacing w:after="0" w:line="360" w:lineRule="auto"/>
-        <w:jc w:val="center"/>
-        <w:rPr>
-          <w:rFonts w:ascii="Times New Roman" w:hAnsi="Times New Roman" w:cs="Times New Roman"/>
-          <w:sz w:val="24"/>
-          <w:szCs w:val="24"/>
-        </w:rPr>
-      </w:pPr>
-    </w:p>
-    <w:p>
-      <w:pPr>
         <w:spacing w:line="360" w:lineRule="auto"/>
         <w:rPr>
           <w:rFonts w:ascii="Times New Roman" w:hAnsi="Times New Roman" w:cs="Times New Roman"/>
@@ -6523,14 +6582,6 @@
           <w:szCs w:val="24"/>
         </w:rPr>
       </w:pPr>
-      <w:r>
-        <w:rPr>
-          <w:rFonts w:ascii="Times New Roman" w:hAnsi="Times New Roman" w:cs="Times New Roman"/>
-          <w:sz w:val="24"/>
-          <w:szCs w:val="24"/>
-        </w:rPr>
-        <w:br w:type="page"/>
-      </w:r>
     </w:p>
     <w:p>
       <w:pPr>
@@ -6643,6 +6694,14 @@
         <w:tab/>
         <w:t xml:space="preserve">  </w:t>
       </w:r>
+      <w:r>
+        <w:rPr>
+          <w:rFonts w:ascii="Times New Roman" w:hAnsi="Times New Roman" w:cs="Times New Roman"/>
+          <w:sz w:val="24"/>
+          <w:szCs w:val="24"/>
+        </w:rPr>
+        <w:t>12</w:t>
+      </w:r>
     </w:p>
     <w:p>
       <w:pPr>
@@ -6700,6 +6759,14 @@
         <w:tab/>
         <w:t xml:space="preserve">  </w:t>
       </w:r>
+      <w:r>
+        <w:rPr>
+          <w:rFonts w:ascii="Times New Roman" w:hAnsi="Times New Roman" w:cs="Times New Roman"/>
+          <w:sz w:val="24"/>
+          <w:szCs w:val="24"/>
+        </w:rPr>
+        <w:t>13</w:t>
+      </w:r>
     </w:p>
     <w:p>
       <w:pPr>
@@ -6714,57 +6781,64 @@
           <w:rFonts w:ascii="Times New Roman" w:hAnsi="Times New Roman" w:cs="Times New Roman"/>
           <w:sz w:val="24"/>
           <w:szCs w:val="24"/>
+        </w:rPr>
+      </w:pPr>
+      <w:r>
+        <w:rPr>
+          <w:rFonts w:ascii="Times New Roman" w:hAnsi="Times New Roman" w:cs="Times New Roman"/>
+          <w:sz w:val="24"/>
+          <w:szCs w:val="24"/>
+        </w:rPr>
+        <w:t>Tabel 3.</w:t>
+      </w:r>
+      <w:r>
+        <w:rPr>
+          <w:rFonts w:ascii="Times New Roman" w:hAnsi="Times New Roman" w:cs="Times New Roman"/>
+          <w:sz w:val="24"/>
+          <w:szCs w:val="24"/>
+        </w:rPr>
+        <w:t>6.</w:t>
+      </w:r>
+      <w:r>
+        <w:rPr>
+          <w:rFonts w:ascii="Times New Roman" w:hAnsi="Times New Roman" w:cs="Times New Roman"/>
+          <w:sz w:val="24"/>
+          <w:szCs w:val="24"/>
+        </w:rPr>
+        <w:t xml:space="preserve">3 Tabel </w:t>
+      </w:r>
+      <w:r>
+        <w:rPr>
+          <w:rFonts w:ascii="Times New Roman" w:hAnsi="Times New Roman" w:cs="Times New Roman"/>
+          <w:sz w:val="24"/>
+          <w:szCs w:val="24"/>
+        </w:rPr>
+        <w:t>Kontingen</w:t>
+      </w:r>
+      <w:r>
+        <w:rPr>
+          <w:rFonts w:ascii="Times New Roman" w:hAnsi="Times New Roman" w:cs="Times New Roman"/>
+          <w:sz w:val="24"/>
+          <w:szCs w:val="24"/>
+        </w:rPr>
+        <w:tab/>
+      </w:r>
+      <w:r>
+        <w:rPr>
+          <w:rFonts w:ascii="Times New Roman" w:hAnsi="Times New Roman" w:cs="Times New Roman"/>
+          <w:sz w:val="24"/>
+          <w:szCs w:val="24"/>
           <w:lang w:val="en-US"/>
         </w:rPr>
-      </w:pPr>
-      <w:r>
-        <w:rPr>
-          <w:rFonts w:ascii="Times New Roman" w:hAnsi="Times New Roman" w:cs="Times New Roman"/>
-          <w:sz w:val="24"/>
-          <w:szCs w:val="24"/>
-        </w:rPr>
-        <w:t>Tabel 3.</w:t>
-      </w:r>
-      <w:r>
-        <w:rPr>
-          <w:rFonts w:ascii="Times New Roman" w:hAnsi="Times New Roman" w:cs="Times New Roman"/>
-          <w:sz w:val="24"/>
-          <w:szCs w:val="24"/>
-        </w:rPr>
-        <w:t>6.</w:t>
-      </w:r>
-      <w:r>
-        <w:rPr>
-          <w:rFonts w:ascii="Times New Roman" w:hAnsi="Times New Roman" w:cs="Times New Roman"/>
-          <w:sz w:val="24"/>
-          <w:szCs w:val="24"/>
-        </w:rPr>
-        <w:t xml:space="preserve">3 Tabel </w:t>
-      </w:r>
-      <w:r>
-        <w:rPr>
-          <w:rFonts w:ascii="Times New Roman" w:hAnsi="Times New Roman" w:cs="Times New Roman"/>
-          <w:sz w:val="24"/>
-          <w:szCs w:val="24"/>
-        </w:rPr>
-        <w:t>Kontingen</w:t>
-      </w:r>
-      <w:r>
-        <w:rPr>
-          <w:rFonts w:ascii="Times New Roman" w:hAnsi="Times New Roman" w:cs="Times New Roman"/>
-          <w:sz w:val="24"/>
-          <w:szCs w:val="24"/>
-        </w:rPr>
-        <w:tab/>
-      </w:r>
-      <w:r>
-        <w:rPr>
-          <w:rFonts w:ascii="Times New Roman" w:hAnsi="Times New Roman" w:cs="Times New Roman"/>
-          <w:sz w:val="24"/>
-          <w:szCs w:val="24"/>
-          <w:lang w:val="en-US"/>
-        </w:rPr>
         <w:t xml:space="preserve">  </w:t>
+      </w:r>
+      <w:r>
+        <w:rPr>
+          <w:rFonts w:ascii="Times New Roman" w:hAnsi="Times New Roman" w:cs="Times New Roman"/>
+          <w:sz w:val="24"/>
+          <w:szCs w:val="24"/>
+        </w:rPr>
+        <w:t>13</w:t>
       </w:r>
     </w:p>
     <w:p>
@@ -6798,6 +6872,14 @@
         </w:rPr>
         <w:tab/>
       </w:r>
+      <w:r>
+        <w:rPr>
+          <w:rFonts w:ascii="Times New Roman" w:hAnsi="Times New Roman" w:cs="Times New Roman"/>
+          <w:sz w:val="24"/>
+          <w:szCs w:val="24"/>
+        </w:rPr>
+        <w:t xml:space="preserve">  13</w:t>
+      </w:r>
     </w:p>
     <w:p>
       <w:pPr>
@@ -6830,6 +6912,14 @@
         </w:rPr>
         <w:tab/>
       </w:r>
+      <w:r>
+        <w:rPr>
+          <w:rFonts w:ascii="Times New Roman" w:hAnsi="Times New Roman" w:cs="Times New Roman"/>
+          <w:sz w:val="24"/>
+          <w:szCs w:val="24"/>
+        </w:rPr>
+        <w:t xml:space="preserve">  14</w:t>
+      </w:r>
     </w:p>
     <w:p>
       <w:pPr>
@@ -6862,6 +6952,14 @@
         </w:rPr>
         <w:tab/>
       </w:r>
+      <w:r>
+        <w:rPr>
+          <w:rFonts w:ascii="Times New Roman" w:hAnsi="Times New Roman" w:cs="Times New Roman"/>
+          <w:sz w:val="24"/>
+          <w:szCs w:val="24"/>
+        </w:rPr>
+        <w:t xml:space="preserve">  14</w:t>
+      </w:r>
     </w:p>
     <w:p>
       <w:pPr>
@@ -6895,6 +6993,14 @@
         </w:rPr>
         <w:tab/>
       </w:r>
+      <w:r>
+        <w:rPr>
+          <w:rFonts w:ascii="Times New Roman" w:hAnsi="Times New Roman" w:cs="Times New Roman"/>
+          <w:sz w:val="24"/>
+          <w:szCs w:val="24"/>
+        </w:rPr>
+        <w:t xml:space="preserve">  14</w:t>
+      </w:r>
     </w:p>
     <w:p>
       <w:pPr>
@@ -6981,15 +7087,39 @@
           <w:sz w:val="24"/>
           <w:szCs w:val="24"/>
         </w:rPr>
-        <w:t xml:space="preserve">Gambar 2.2 Struktur Organisasi </w:t>
-      </w:r>
-      <w:r>
-        <w:rPr>
-          <w:rFonts w:ascii="Times New Roman" w:hAnsi="Times New Roman" w:cs="Times New Roman"/>
-          <w:sz w:val="24"/>
-          <w:szCs w:val="24"/>
-        </w:rPr>
-        <w:tab/>
+        <w:t>Gambar 3.6</w:t>
+      </w:r>
+      <w:r>
+        <w:rPr>
+          <w:rFonts w:ascii="Times New Roman" w:hAnsi="Times New Roman" w:cs="Times New Roman"/>
+          <w:sz w:val="24"/>
+          <w:szCs w:val="24"/>
+        </w:rPr>
+        <w:t>.1</w:t>
+      </w:r>
+      <w:r>
+        <w:rPr>
+          <w:rFonts w:ascii="Times New Roman" w:hAnsi="Times New Roman" w:cs="Times New Roman"/>
+          <w:sz w:val="24"/>
+          <w:szCs w:val="24"/>
+        </w:rPr>
+        <w:t xml:space="preserve"> ER Diagram</w:t>
+      </w:r>
+      <w:r>
+        <w:rPr>
+          <w:rFonts w:ascii="Times New Roman" w:hAnsi="Times New Roman" w:cs="Times New Roman"/>
+          <w:sz w:val="24"/>
+          <w:szCs w:val="24"/>
+        </w:rPr>
+        <w:tab/>
+      </w:r>
+      <w:r>
+        <w:rPr>
+          <w:rFonts w:ascii="Times New Roman" w:hAnsi="Times New Roman" w:cs="Times New Roman"/>
+          <w:sz w:val="24"/>
+          <w:szCs w:val="24"/>
+        </w:rPr>
+        <w:t>12</w:t>
       </w:r>
     </w:p>
     <w:p>
@@ -7010,7 +7140,7 @@
           <w:sz w:val="24"/>
           <w:szCs w:val="24"/>
         </w:rPr>
-        <w:t>Gambar 3.6</w:t>
+        <w:t>Gambar 3.7</w:t>
       </w:r>
       <w:r>
         <w:rPr>
@@ -7026,15 +7156,31 @@
           <w:sz w:val="24"/>
           <w:szCs w:val="24"/>
         </w:rPr>
-        <w:t xml:space="preserve"> ER Diagram</w:t>
-      </w:r>
-      <w:r>
-        <w:rPr>
-          <w:rFonts w:ascii="Times New Roman" w:hAnsi="Times New Roman" w:cs="Times New Roman"/>
-          <w:sz w:val="24"/>
-          <w:szCs w:val="24"/>
-        </w:rPr>
-        <w:tab/>
+        <w:t xml:space="preserve"> Use Case Diagram</w:t>
+      </w:r>
+      <w:r>
+        <w:rPr>
+          <w:rFonts w:ascii="Times New Roman" w:hAnsi="Times New Roman" w:cs="Times New Roman"/>
+          <w:sz w:val="24"/>
+          <w:szCs w:val="24"/>
+        </w:rPr>
+        <w:t xml:space="preserve"> Admin</w:t>
+      </w:r>
+      <w:r>
+        <w:rPr>
+          <w:rFonts w:ascii="Times New Roman" w:hAnsi="Times New Roman" w:cs="Times New Roman"/>
+          <w:sz w:val="24"/>
+          <w:szCs w:val="24"/>
+        </w:rPr>
+        <w:tab/>
+      </w:r>
+      <w:r>
+        <w:rPr>
+          <w:rFonts w:ascii="Times New Roman" w:hAnsi="Times New Roman" w:cs="Times New Roman"/>
+          <w:sz w:val="24"/>
+          <w:szCs w:val="24"/>
+        </w:rPr>
+        <w:t>15</w:t>
       </w:r>
     </w:p>
     <w:p>
@@ -7055,39 +7201,23 @@
           <w:sz w:val="24"/>
           <w:szCs w:val="24"/>
         </w:rPr>
-        <w:t>Gambar 3.7</w:t>
-      </w:r>
-      <w:r>
-        <w:rPr>
-          <w:rFonts w:ascii="Times New Roman" w:hAnsi="Times New Roman" w:cs="Times New Roman"/>
-          <w:sz w:val="24"/>
-          <w:szCs w:val="24"/>
-        </w:rPr>
-        <w:t>.1</w:t>
-      </w:r>
-      <w:r>
-        <w:rPr>
-          <w:rFonts w:ascii="Times New Roman" w:hAnsi="Times New Roman" w:cs="Times New Roman"/>
-          <w:sz w:val="24"/>
-          <w:szCs w:val="24"/>
-        </w:rPr>
-        <w:t xml:space="preserve"> Use Case Diagram</w:t>
-      </w:r>
-      <w:r>
-        <w:rPr>
-          <w:rFonts w:ascii="Times New Roman" w:hAnsi="Times New Roman" w:cs="Times New Roman"/>
-          <w:sz w:val="24"/>
-          <w:szCs w:val="24"/>
-        </w:rPr>
-        <w:t xml:space="preserve"> Admin</w:t>
-      </w:r>
-      <w:r>
-        <w:rPr>
-          <w:rFonts w:ascii="Times New Roman" w:hAnsi="Times New Roman" w:cs="Times New Roman"/>
-          <w:sz w:val="24"/>
-          <w:szCs w:val="24"/>
-        </w:rPr>
-        <w:tab/>
+        <w:t>Gambar 3.7.2 Use Case Diagram Drower</w:t>
+      </w:r>
+      <w:r>
+        <w:rPr>
+          <w:rFonts w:ascii="Times New Roman" w:hAnsi="Times New Roman" w:cs="Times New Roman"/>
+          <w:sz w:val="24"/>
+          <w:szCs w:val="24"/>
+        </w:rPr>
+        <w:tab/>
+      </w:r>
+      <w:r>
+        <w:rPr>
+          <w:rFonts w:ascii="Times New Roman" w:hAnsi="Times New Roman" w:cs="Times New Roman"/>
+          <w:sz w:val="24"/>
+          <w:szCs w:val="24"/>
+        </w:rPr>
+        <w:t>15</w:t>
       </w:r>
     </w:p>
     <w:p>
@@ -7108,15 +7238,23 @@
           <w:sz w:val="24"/>
           <w:szCs w:val="24"/>
         </w:rPr>
-        <w:t>Gambar 3.7.2 Use Case Diagram Drower</w:t>
-      </w:r>
-      <w:r>
-        <w:rPr>
-          <w:rFonts w:ascii="Times New Roman" w:hAnsi="Times New Roman" w:cs="Times New Roman"/>
-          <w:sz w:val="24"/>
-          <w:szCs w:val="24"/>
-        </w:rPr>
-        <w:tab/>
+        <w:t>Gambar 3.7.3 Use Case Diagram User</w:t>
+      </w:r>
+      <w:r>
+        <w:rPr>
+          <w:rFonts w:ascii="Times New Roman" w:hAnsi="Times New Roman" w:cs="Times New Roman"/>
+          <w:sz w:val="24"/>
+          <w:szCs w:val="24"/>
+        </w:rPr>
+        <w:tab/>
+      </w:r>
+      <w:r>
+        <w:rPr>
+          <w:rFonts w:ascii="Times New Roman" w:hAnsi="Times New Roman" w:cs="Times New Roman"/>
+          <w:sz w:val="24"/>
+          <w:szCs w:val="24"/>
+        </w:rPr>
+        <w:t>16</w:t>
       </w:r>
     </w:p>
     <w:p>
@@ -7137,15 +7275,31 @@
           <w:sz w:val="24"/>
           <w:szCs w:val="24"/>
         </w:rPr>
-        <w:t>Gambar 3.7.3 Use Case Diagram User</w:t>
-      </w:r>
-      <w:r>
-        <w:rPr>
-          <w:rFonts w:ascii="Times New Roman" w:hAnsi="Times New Roman" w:cs="Times New Roman"/>
-          <w:sz w:val="24"/>
-          <w:szCs w:val="24"/>
-        </w:rPr>
-        <w:tab/>
+        <w:t xml:space="preserve">Gambar  3.8.1 </w:t>
+      </w:r>
+      <w:r>
+        <w:rPr>
+          <w:rFonts w:ascii="Times New Roman" w:hAnsi="Times New Roman" w:cs="Times New Roman"/>
+          <w:sz w:val="24"/>
+          <w:szCs w:val="24"/>
+        </w:rPr>
+        <w:t>Interface Login</w:t>
+      </w:r>
+      <w:r>
+        <w:rPr>
+          <w:rFonts w:ascii="Times New Roman" w:hAnsi="Times New Roman" w:cs="Times New Roman"/>
+          <w:sz w:val="24"/>
+          <w:szCs w:val="24"/>
+        </w:rPr>
+        <w:tab/>
+      </w:r>
+      <w:r>
+        <w:rPr>
+          <w:rFonts w:ascii="Times New Roman" w:hAnsi="Times New Roman" w:cs="Times New Roman"/>
+          <w:sz w:val="24"/>
+          <w:szCs w:val="24"/>
+        </w:rPr>
+        <w:t>16</w:t>
       </w:r>
     </w:p>
     <w:p>
@@ -7166,23 +7320,31 @@
           <w:sz w:val="24"/>
           <w:szCs w:val="24"/>
         </w:rPr>
-        <w:t xml:space="preserve">Gambar  3.8.1 </w:t>
-      </w:r>
-      <w:r>
-        <w:rPr>
-          <w:rFonts w:ascii="Times New Roman" w:hAnsi="Times New Roman" w:cs="Times New Roman"/>
-          <w:sz w:val="24"/>
-          <w:szCs w:val="24"/>
-        </w:rPr>
-        <w:t>Interface Login</w:t>
-      </w:r>
-      <w:r>
-        <w:rPr>
-          <w:rFonts w:ascii="Times New Roman" w:hAnsi="Times New Roman" w:cs="Times New Roman"/>
-          <w:sz w:val="24"/>
-          <w:szCs w:val="24"/>
-        </w:rPr>
-        <w:tab/>
+        <w:t xml:space="preserve">Gambar  3.8.2 </w:t>
+      </w:r>
+      <w:r>
+        <w:rPr>
+          <w:rFonts w:ascii="Times New Roman" w:hAnsi="Times New Roman" w:cs="Times New Roman"/>
+          <w:sz w:val="24"/>
+          <w:szCs w:val="24"/>
+        </w:rPr>
+        <w:t>Interface Beranda</w:t>
+      </w:r>
+      <w:r>
+        <w:rPr>
+          <w:rFonts w:ascii="Times New Roman" w:hAnsi="Times New Roman" w:cs="Times New Roman"/>
+          <w:sz w:val="24"/>
+          <w:szCs w:val="24"/>
+        </w:rPr>
+        <w:tab/>
+      </w:r>
+      <w:r>
+        <w:rPr>
+          <w:rFonts w:ascii="Times New Roman" w:hAnsi="Times New Roman" w:cs="Times New Roman"/>
+          <w:sz w:val="24"/>
+          <w:szCs w:val="24"/>
+        </w:rPr>
+        <w:t>17</w:t>
       </w:r>
     </w:p>
     <w:p>
@@ -7203,23 +7365,31 @@
           <w:sz w:val="24"/>
           <w:szCs w:val="24"/>
         </w:rPr>
-        <w:t xml:space="preserve">Gambar  3.8.2 </w:t>
-      </w:r>
-      <w:r>
-        <w:rPr>
-          <w:rFonts w:ascii="Times New Roman" w:hAnsi="Times New Roman" w:cs="Times New Roman"/>
-          <w:sz w:val="24"/>
-          <w:szCs w:val="24"/>
-        </w:rPr>
-        <w:t>Interface Beranda</w:t>
-      </w:r>
-      <w:r>
-        <w:rPr>
-          <w:rFonts w:ascii="Times New Roman" w:hAnsi="Times New Roman" w:cs="Times New Roman"/>
-          <w:sz w:val="24"/>
-          <w:szCs w:val="24"/>
-        </w:rPr>
-        <w:tab/>
+        <w:t xml:space="preserve">Gambar  3.8.3 </w:t>
+      </w:r>
+      <w:r>
+        <w:rPr>
+          <w:rFonts w:ascii="Times New Roman" w:hAnsi="Times New Roman" w:cs="Times New Roman"/>
+          <w:sz w:val="24"/>
+          <w:szCs w:val="24"/>
+        </w:rPr>
+        <w:t>Interface Tambah Peserta</w:t>
+      </w:r>
+      <w:r>
+        <w:rPr>
+          <w:rFonts w:ascii="Times New Roman" w:hAnsi="Times New Roman" w:cs="Times New Roman"/>
+          <w:sz w:val="24"/>
+          <w:szCs w:val="24"/>
+        </w:rPr>
+        <w:tab/>
+      </w:r>
+      <w:r>
+        <w:rPr>
+          <w:rFonts w:ascii="Times New Roman" w:hAnsi="Times New Roman" w:cs="Times New Roman"/>
+          <w:sz w:val="24"/>
+          <w:szCs w:val="24"/>
+        </w:rPr>
+        <w:t>17</w:t>
       </w:r>
     </w:p>
     <w:p>
@@ -7240,23 +7410,31 @@
           <w:sz w:val="24"/>
           <w:szCs w:val="24"/>
         </w:rPr>
-        <w:t xml:space="preserve">Gambar  3.8.3 </w:t>
-      </w:r>
-      <w:r>
-        <w:rPr>
-          <w:rFonts w:ascii="Times New Roman" w:hAnsi="Times New Roman" w:cs="Times New Roman"/>
-          <w:sz w:val="24"/>
-          <w:szCs w:val="24"/>
-        </w:rPr>
-        <w:t>Interface Tambah Peserta</w:t>
-      </w:r>
-      <w:r>
-        <w:rPr>
-          <w:rFonts w:ascii="Times New Roman" w:hAnsi="Times New Roman" w:cs="Times New Roman"/>
-          <w:sz w:val="24"/>
-          <w:szCs w:val="24"/>
-        </w:rPr>
-        <w:tab/>
+        <w:t xml:space="preserve">Gambar  3.8.4 </w:t>
+      </w:r>
+      <w:r>
+        <w:rPr>
+          <w:rFonts w:ascii="Times New Roman" w:hAnsi="Times New Roman" w:cs="Times New Roman"/>
+          <w:sz w:val="24"/>
+          <w:szCs w:val="24"/>
+        </w:rPr>
+        <w:t>Interface Detail dan Edit Peserta</w:t>
+      </w:r>
+      <w:r>
+        <w:rPr>
+          <w:rFonts w:ascii="Times New Roman" w:hAnsi="Times New Roman" w:cs="Times New Roman"/>
+          <w:sz w:val="24"/>
+          <w:szCs w:val="24"/>
+        </w:rPr>
+        <w:tab/>
+      </w:r>
+      <w:r>
+        <w:rPr>
+          <w:rFonts w:ascii="Times New Roman" w:hAnsi="Times New Roman" w:cs="Times New Roman"/>
+          <w:sz w:val="24"/>
+          <w:szCs w:val="24"/>
+        </w:rPr>
+        <w:t>18</w:t>
       </w:r>
     </w:p>
     <w:p>
@@ -7277,23 +7455,31 @@
           <w:sz w:val="24"/>
           <w:szCs w:val="24"/>
         </w:rPr>
-        <w:t xml:space="preserve">Gambar  3.8.4 </w:t>
-      </w:r>
-      <w:r>
-        <w:rPr>
-          <w:rFonts w:ascii="Times New Roman" w:hAnsi="Times New Roman" w:cs="Times New Roman"/>
-          <w:sz w:val="24"/>
-          <w:szCs w:val="24"/>
-        </w:rPr>
-        <w:t>Interface Detail dan Edit Peserta</w:t>
-      </w:r>
-      <w:r>
-        <w:rPr>
-          <w:rFonts w:ascii="Times New Roman" w:hAnsi="Times New Roman" w:cs="Times New Roman"/>
-          <w:sz w:val="24"/>
-          <w:szCs w:val="24"/>
-        </w:rPr>
-        <w:tab/>
+        <w:t xml:space="preserve">Gambar  3.8.5 </w:t>
+      </w:r>
+      <w:r>
+        <w:rPr>
+          <w:rFonts w:ascii="Times New Roman" w:hAnsi="Times New Roman" w:cs="Times New Roman"/>
+          <w:sz w:val="24"/>
+          <w:szCs w:val="24"/>
+        </w:rPr>
+        <w:t>Interface Jumlah per Kelas</w:t>
+      </w:r>
+      <w:r>
+        <w:rPr>
+          <w:rFonts w:ascii="Times New Roman" w:hAnsi="Times New Roman" w:cs="Times New Roman"/>
+          <w:sz w:val="24"/>
+          <w:szCs w:val="24"/>
+        </w:rPr>
+        <w:tab/>
+      </w:r>
+      <w:r>
+        <w:rPr>
+          <w:rFonts w:ascii="Times New Roman" w:hAnsi="Times New Roman" w:cs="Times New Roman"/>
+          <w:sz w:val="24"/>
+          <w:szCs w:val="24"/>
+        </w:rPr>
+        <w:t>18</w:t>
       </w:r>
     </w:p>
     <w:p>
@@ -7314,23 +7500,23 @@
           <w:sz w:val="24"/>
           <w:szCs w:val="24"/>
         </w:rPr>
-        <w:t xml:space="preserve">Gambar  3.8.5 </w:t>
-      </w:r>
-      <w:r>
-        <w:rPr>
-          <w:rFonts w:ascii="Times New Roman" w:hAnsi="Times New Roman" w:cs="Times New Roman"/>
-          <w:sz w:val="24"/>
-          <w:szCs w:val="24"/>
-        </w:rPr>
-        <w:t>Interface Jumlah per Kelas</w:t>
-      </w:r>
-      <w:r>
-        <w:rPr>
-          <w:rFonts w:ascii="Times New Roman" w:hAnsi="Times New Roman" w:cs="Times New Roman"/>
-          <w:sz w:val="24"/>
-          <w:szCs w:val="24"/>
-        </w:rPr>
-        <w:tab/>
+        <w:t>Gambar  3.8.6 Interface Jumlah per Kontingen</w:t>
+      </w:r>
+      <w:r>
+        <w:rPr>
+          <w:rFonts w:ascii="Times New Roman" w:hAnsi="Times New Roman" w:cs="Times New Roman"/>
+          <w:sz w:val="24"/>
+          <w:szCs w:val="24"/>
+        </w:rPr>
+        <w:tab/>
+      </w:r>
+      <w:r>
+        <w:rPr>
+          <w:rFonts w:ascii="Times New Roman" w:hAnsi="Times New Roman" w:cs="Times New Roman"/>
+          <w:sz w:val="24"/>
+          <w:szCs w:val="24"/>
+        </w:rPr>
+        <w:t>19</w:t>
       </w:r>
     </w:p>
     <w:p>
@@ -7351,15 +7537,23 @@
           <w:sz w:val="24"/>
           <w:szCs w:val="24"/>
         </w:rPr>
-        <w:t>Gambar  3.8.6 Interface Jumlah per Kontingen</w:t>
-      </w:r>
-      <w:r>
-        <w:rPr>
-          <w:rFonts w:ascii="Times New Roman" w:hAnsi="Times New Roman" w:cs="Times New Roman"/>
-          <w:sz w:val="24"/>
-          <w:szCs w:val="24"/>
-        </w:rPr>
-        <w:tab/>
+        <w:t>Gambar  3.8.7 Interface Detail per Kontingen</w:t>
+      </w:r>
+      <w:r>
+        <w:rPr>
+          <w:rFonts w:ascii="Times New Roman" w:hAnsi="Times New Roman" w:cs="Times New Roman"/>
+          <w:sz w:val="24"/>
+          <w:szCs w:val="24"/>
+        </w:rPr>
+        <w:tab/>
+      </w:r>
+      <w:r>
+        <w:rPr>
+          <w:rFonts w:ascii="Times New Roman" w:hAnsi="Times New Roman" w:cs="Times New Roman"/>
+          <w:sz w:val="24"/>
+          <w:szCs w:val="24"/>
+        </w:rPr>
+        <w:t>19</w:t>
       </w:r>
     </w:p>
     <w:p>
@@ -7380,15 +7574,23 @@
           <w:sz w:val="24"/>
           <w:szCs w:val="24"/>
         </w:rPr>
-        <w:t>Gambar  3.8.7 Interface Detail per Kontingen</w:t>
-      </w:r>
-      <w:r>
-        <w:rPr>
-          <w:rFonts w:ascii="Times New Roman" w:hAnsi="Times New Roman" w:cs="Times New Roman"/>
-          <w:sz w:val="24"/>
-          <w:szCs w:val="24"/>
-        </w:rPr>
-        <w:tab/>
+        <w:t>Gambar  3.8.8 Interface List Kelola Drowing</w:t>
+      </w:r>
+      <w:r>
+        <w:rPr>
+          <w:rFonts w:ascii="Times New Roman" w:hAnsi="Times New Roman" w:cs="Times New Roman"/>
+          <w:sz w:val="24"/>
+          <w:szCs w:val="24"/>
+        </w:rPr>
+        <w:tab/>
+      </w:r>
+      <w:r>
+        <w:rPr>
+          <w:rFonts w:ascii="Times New Roman" w:hAnsi="Times New Roman" w:cs="Times New Roman"/>
+          <w:sz w:val="24"/>
+          <w:szCs w:val="24"/>
+        </w:rPr>
+        <w:t>20</w:t>
       </w:r>
     </w:p>
     <w:p>
@@ -7409,15 +7611,23 @@
           <w:sz w:val="24"/>
           <w:szCs w:val="24"/>
         </w:rPr>
-        <w:t>Gambar  3.8.8 Interface List Kelola Drowing</w:t>
-      </w:r>
-      <w:r>
-        <w:rPr>
-          <w:rFonts w:ascii="Times New Roman" w:hAnsi="Times New Roman" w:cs="Times New Roman"/>
-          <w:sz w:val="24"/>
-          <w:szCs w:val="24"/>
-        </w:rPr>
-        <w:tab/>
+        <w:t>Gambar  3.8.9 Halaman Interface Penyusunan</w:t>
+      </w:r>
+      <w:r>
+        <w:rPr>
+          <w:rFonts w:ascii="Times New Roman" w:hAnsi="Times New Roman" w:cs="Times New Roman"/>
+          <w:sz w:val="24"/>
+          <w:szCs w:val="24"/>
+        </w:rPr>
+        <w:tab/>
+      </w:r>
+      <w:r>
+        <w:rPr>
+          <w:rFonts w:ascii="Times New Roman" w:hAnsi="Times New Roman" w:cs="Times New Roman"/>
+          <w:sz w:val="24"/>
+          <w:szCs w:val="24"/>
+        </w:rPr>
+        <w:t>20</w:t>
       </w:r>
     </w:p>
     <w:p>
@@ -7438,15 +7648,23 @@
           <w:sz w:val="24"/>
           <w:szCs w:val="24"/>
         </w:rPr>
-        <w:t>Gambar  3.8.9 Halaman Interface Penyusunan</w:t>
-      </w:r>
-      <w:r>
-        <w:rPr>
-          <w:rFonts w:ascii="Times New Roman" w:hAnsi="Times New Roman" w:cs="Times New Roman"/>
-          <w:sz w:val="24"/>
-          <w:szCs w:val="24"/>
-        </w:rPr>
-        <w:tab/>
+        <w:t>Gambar  3.8.10 Halaman Interface Print Bagan</w:t>
+      </w:r>
+      <w:r>
+        <w:rPr>
+          <w:rFonts w:ascii="Times New Roman" w:hAnsi="Times New Roman" w:cs="Times New Roman"/>
+          <w:sz w:val="24"/>
+          <w:szCs w:val="24"/>
+        </w:rPr>
+        <w:tab/>
+      </w:r>
+      <w:r>
+        <w:rPr>
+          <w:rFonts w:ascii="Times New Roman" w:hAnsi="Times New Roman" w:cs="Times New Roman"/>
+          <w:sz w:val="24"/>
+          <w:szCs w:val="24"/>
+        </w:rPr>
+        <w:t>21</w:t>
       </w:r>
     </w:p>
     <w:p>
@@ -7467,15 +7685,23 @@
           <w:sz w:val="24"/>
           <w:szCs w:val="24"/>
         </w:rPr>
-        <w:t>Gambar  3.8.10 Halaman Interface Print Bagan</w:t>
-      </w:r>
-      <w:r>
-        <w:rPr>
-          <w:rFonts w:ascii="Times New Roman" w:hAnsi="Times New Roman" w:cs="Times New Roman"/>
-          <w:sz w:val="24"/>
-          <w:szCs w:val="24"/>
-        </w:rPr>
-        <w:tab/>
+        <w:t>Gambar 3.8.11 Halaman Interface Edit Informasi Event</w:t>
+      </w:r>
+      <w:r>
+        <w:rPr>
+          <w:rFonts w:ascii="Times New Roman" w:hAnsi="Times New Roman" w:cs="Times New Roman"/>
+          <w:sz w:val="24"/>
+          <w:szCs w:val="24"/>
+        </w:rPr>
+        <w:tab/>
+      </w:r>
+      <w:r>
+        <w:rPr>
+          <w:rFonts w:ascii="Times New Roman" w:hAnsi="Times New Roman" w:cs="Times New Roman"/>
+          <w:sz w:val="24"/>
+          <w:szCs w:val="24"/>
+        </w:rPr>
+        <w:t>21</w:t>
       </w:r>
     </w:p>
     <w:p>
@@ -7496,15 +7722,23 @@
           <w:sz w:val="24"/>
           <w:szCs w:val="24"/>
         </w:rPr>
-        <w:t>Gambar 3.8.11 Halaman Interface Edit Informasi Event</w:t>
-      </w:r>
-      <w:r>
-        <w:rPr>
-          <w:rFonts w:ascii="Times New Roman" w:hAnsi="Times New Roman" w:cs="Times New Roman"/>
-          <w:sz w:val="24"/>
-          <w:szCs w:val="24"/>
-        </w:rPr>
-        <w:tab/>
+        <w:t xml:space="preserve">Gambar 3.8.12 Halaman Interface Manajemen User, Kelas, Kontingen dan Perguruan </w:t>
+      </w:r>
+      <w:r>
+        <w:rPr>
+          <w:rFonts w:ascii="Times New Roman" w:hAnsi="Times New Roman" w:cs="Times New Roman"/>
+          <w:sz w:val="24"/>
+          <w:szCs w:val="24"/>
+        </w:rPr>
+        <w:tab/>
+      </w:r>
+      <w:r>
+        <w:rPr>
+          <w:rFonts w:ascii="Times New Roman" w:hAnsi="Times New Roman" w:cs="Times New Roman"/>
+          <w:sz w:val="24"/>
+          <w:szCs w:val="24"/>
+        </w:rPr>
+        <w:t>22</w:t>
       </w:r>
     </w:p>
     <w:p>
@@ -7525,15 +7759,31 @@
           <w:sz w:val="24"/>
           <w:szCs w:val="24"/>
         </w:rPr>
-        <w:t xml:space="preserve">Gambar 3.8.12 Halaman Interface Manajemen User, Kelas, Kontingen dan Perguruan </w:t>
-      </w:r>
-      <w:r>
-        <w:rPr>
-          <w:rFonts w:ascii="Times New Roman" w:hAnsi="Times New Roman" w:cs="Times New Roman"/>
-          <w:sz w:val="24"/>
-          <w:szCs w:val="24"/>
-        </w:rPr>
-        <w:tab/>
+        <w:t xml:space="preserve">Gambar  4.1 Halaman </w:t>
+      </w:r>
+      <w:r>
+        <w:rPr>
+          <w:rFonts w:ascii="Times New Roman" w:hAnsi="Times New Roman" w:cs="Times New Roman"/>
+          <w:sz w:val="24"/>
+          <w:szCs w:val="24"/>
+        </w:rPr>
+        <w:t>Login</w:t>
+      </w:r>
+      <w:r>
+        <w:rPr>
+          <w:rFonts w:ascii="Times New Roman" w:hAnsi="Times New Roman" w:cs="Times New Roman"/>
+          <w:sz w:val="24"/>
+          <w:szCs w:val="24"/>
+        </w:rPr>
+        <w:tab/>
+      </w:r>
+      <w:r>
+        <w:rPr>
+          <w:rFonts w:ascii="Times New Roman" w:hAnsi="Times New Roman" w:cs="Times New Roman"/>
+          <w:sz w:val="24"/>
+          <w:szCs w:val="24"/>
+        </w:rPr>
+        <w:t>23</w:t>
       </w:r>
     </w:p>
     <w:p>
@@ -7555,23 +7805,95 @@
           <w:szCs w:val="24"/>
         </w:rPr>
         <w:lastRenderedPageBreak/>
-        <w:t xml:space="preserve">Gambar  4.1 Halaman </w:t>
-      </w:r>
-      <w:r>
-        <w:rPr>
-          <w:rFonts w:ascii="Times New Roman" w:hAnsi="Times New Roman" w:cs="Times New Roman"/>
-          <w:sz w:val="24"/>
-          <w:szCs w:val="24"/>
-        </w:rPr>
-        <w:t>Login</w:t>
-      </w:r>
-      <w:r>
-        <w:rPr>
-          <w:rFonts w:ascii="Times New Roman" w:hAnsi="Times New Roman" w:cs="Times New Roman"/>
-          <w:sz w:val="24"/>
-          <w:szCs w:val="24"/>
-        </w:rPr>
-        <w:tab/>
+        <w:t xml:space="preserve">Gambar </w:t>
+      </w:r>
+      <w:r>
+        <w:rPr>
+          <w:rFonts w:ascii="Times New Roman" w:hAnsi="Times New Roman" w:cs="Times New Roman"/>
+          <w:sz w:val="24"/>
+          <w:szCs w:val="24"/>
+        </w:rPr>
+        <w:t xml:space="preserve"> </w:t>
+      </w:r>
+      <w:r>
+        <w:rPr>
+          <w:rFonts w:ascii="Times New Roman" w:hAnsi="Times New Roman" w:cs="Times New Roman"/>
+          <w:sz w:val="24"/>
+          <w:szCs w:val="24"/>
+        </w:rPr>
+        <w:t xml:space="preserve">4.2 Halaman </w:t>
+      </w:r>
+      <w:r>
+        <w:rPr>
+          <w:rFonts w:ascii="Times New Roman" w:hAnsi="Times New Roman" w:cs="Times New Roman"/>
+          <w:sz w:val="24"/>
+          <w:szCs w:val="24"/>
+        </w:rPr>
+        <w:t>Awal</w:t>
+      </w:r>
+      <w:r>
+        <w:rPr>
+          <w:rFonts w:ascii="Times New Roman" w:hAnsi="Times New Roman" w:cs="Times New Roman"/>
+          <w:sz w:val="24"/>
+          <w:szCs w:val="24"/>
+        </w:rPr>
+        <w:tab/>
+      </w:r>
+      <w:r>
+        <w:rPr>
+          <w:rFonts w:ascii="Times New Roman" w:hAnsi="Times New Roman" w:cs="Times New Roman"/>
+          <w:sz w:val="24"/>
+          <w:szCs w:val="24"/>
+        </w:rPr>
+        <w:t>24</w:t>
+      </w:r>
+      <w:r>
+        <w:rPr>
+          <w:rFonts w:ascii="Times New Roman" w:hAnsi="Times New Roman" w:cs="Times New Roman"/>
+          <w:sz w:val="24"/>
+          <w:szCs w:val="24"/>
+        </w:rPr>
+        <w:t xml:space="preserve">        Gambar </w:t>
+      </w:r>
+      <w:r>
+        <w:rPr>
+          <w:rFonts w:ascii="Times New Roman" w:hAnsi="Times New Roman" w:cs="Times New Roman"/>
+          <w:sz w:val="24"/>
+          <w:szCs w:val="24"/>
+        </w:rPr>
+        <w:t xml:space="preserve"> </w:t>
+      </w:r>
+      <w:r>
+        <w:rPr>
+          <w:rFonts w:ascii="Times New Roman" w:hAnsi="Times New Roman" w:cs="Times New Roman"/>
+          <w:sz w:val="24"/>
+          <w:szCs w:val="24"/>
+        </w:rPr>
+        <w:t xml:space="preserve">4.3 </w:t>
+      </w:r>
+      <w:r>
+        <w:rPr>
+          <w:rFonts w:ascii="Times New Roman" w:hAnsi="Times New Roman" w:cs="Times New Roman"/>
+          <w:sz w:val="24"/>
+          <w:szCs w:val="24"/>
+        </w:rPr>
+        <w:t>Halaman Tambah Data Peserta</w:t>
+      </w:r>
+      <w:r>
+        <w:rPr>
+          <w:rFonts w:ascii="Times New Roman" w:hAnsi="Times New Roman" w:cs="Times New Roman"/>
+          <w:sz w:val="24"/>
+          <w:szCs w:val="24"/>
+        </w:rPr>
+        <w:tab/>
+      </w:r>
+      <w:r>
+        <w:rPr>
+          <w:rFonts w:ascii="Times New Roman" w:hAnsi="Times New Roman" w:cs="Times New Roman"/>
+          <w:sz w:val="24"/>
+          <w:szCs w:val="24"/>
+        </w:rPr>
+        <w:t>24</w:t>
       </w:r>
     </w:p>
     <w:p>
@@ -7592,72 +7914,31 @@
           <w:sz w:val="24"/>
           <w:szCs w:val="24"/>
         </w:rPr>
-        <w:t xml:space="preserve">Gambar </w:t>
-      </w:r>
-      <w:r>
-        <w:rPr>
-          <w:rFonts w:ascii="Times New Roman" w:hAnsi="Times New Roman" w:cs="Times New Roman"/>
-          <w:sz w:val="24"/>
-          <w:szCs w:val="24"/>
-        </w:rPr>
-        <w:t xml:space="preserve"> </w:t>
-      </w:r>
-      <w:r>
-        <w:rPr>
-          <w:rFonts w:ascii="Times New Roman" w:hAnsi="Times New Roman" w:cs="Times New Roman"/>
-          <w:sz w:val="24"/>
-          <w:szCs w:val="24"/>
-        </w:rPr>
-        <w:t xml:space="preserve">4.2 Halaman </w:t>
-      </w:r>
-      <w:r>
-        <w:rPr>
-          <w:rFonts w:ascii="Times New Roman" w:hAnsi="Times New Roman" w:cs="Times New Roman"/>
-          <w:sz w:val="24"/>
-          <w:szCs w:val="24"/>
-        </w:rPr>
-        <w:t>Awal</w:t>
-      </w:r>
-      <w:r>
-        <w:rPr>
-          <w:rFonts w:ascii="Times New Roman" w:hAnsi="Times New Roman" w:cs="Times New Roman"/>
-          <w:sz w:val="24"/>
-          <w:szCs w:val="24"/>
-        </w:rPr>
-        <w:tab/>
-        <w:t xml:space="preserve">        Gambar </w:t>
-      </w:r>
-      <w:r>
-        <w:rPr>
-          <w:rFonts w:ascii="Times New Roman" w:hAnsi="Times New Roman" w:cs="Times New Roman"/>
-          <w:sz w:val="24"/>
-          <w:szCs w:val="24"/>
-        </w:rPr>
-        <w:t xml:space="preserve"> </w:t>
-      </w:r>
-      <w:r>
-        <w:rPr>
-          <w:rFonts w:ascii="Times New Roman" w:hAnsi="Times New Roman" w:cs="Times New Roman"/>
-          <w:sz w:val="24"/>
-          <w:szCs w:val="24"/>
-        </w:rPr>
-        <w:t xml:space="preserve">4.3 </w:t>
-      </w:r>
-      <w:r>
-        <w:rPr>
-          <w:rFonts w:ascii="Times New Roman" w:hAnsi="Times New Roman" w:cs="Times New Roman"/>
-          <w:sz w:val="24"/>
-          <w:szCs w:val="24"/>
-        </w:rPr>
-        <w:t>Halaman Tambah Data Peserta</w:t>
-      </w:r>
-      <w:r>
-        <w:rPr>
-          <w:rFonts w:ascii="Times New Roman" w:hAnsi="Times New Roman" w:cs="Times New Roman"/>
-          <w:sz w:val="24"/>
-          <w:szCs w:val="24"/>
-        </w:rPr>
-        <w:tab/>
+        <w:t xml:space="preserve">Gambar  4.4 </w:t>
+      </w:r>
+      <w:r>
+        <w:rPr>
+          <w:rFonts w:ascii="Times New Roman" w:hAnsi="Times New Roman" w:cs="Times New Roman"/>
+          <w:sz w:val="24"/>
+          <w:szCs w:val="24"/>
+        </w:rPr>
+        <w:t>Halaman Detail dan Edit Peserta</w:t>
+      </w:r>
+      <w:r>
+        <w:rPr>
+          <w:rFonts w:ascii="Times New Roman" w:hAnsi="Times New Roman" w:cs="Times New Roman"/>
+          <w:sz w:val="24"/>
+          <w:szCs w:val="24"/>
+        </w:rPr>
+        <w:tab/>
+      </w:r>
+      <w:r>
+        <w:rPr>
+          <w:rFonts w:ascii="Times New Roman" w:hAnsi="Times New Roman" w:cs="Times New Roman"/>
+          <w:sz w:val="24"/>
+          <w:szCs w:val="24"/>
+        </w:rPr>
+        <w:t>25</w:t>
       </w:r>
     </w:p>
     <w:p>
@@ -7678,23 +7959,31 @@
           <w:sz w:val="24"/>
           <w:szCs w:val="24"/>
         </w:rPr>
-        <w:t xml:space="preserve">Gambar  4.4 </w:t>
-      </w:r>
-      <w:r>
-        <w:rPr>
-          <w:rFonts w:ascii="Times New Roman" w:hAnsi="Times New Roman" w:cs="Times New Roman"/>
-          <w:sz w:val="24"/>
-          <w:szCs w:val="24"/>
-        </w:rPr>
-        <w:t>Halaman Detail dan Edit Peserta</w:t>
-      </w:r>
-      <w:r>
-        <w:rPr>
-          <w:rFonts w:ascii="Times New Roman" w:hAnsi="Times New Roman" w:cs="Times New Roman"/>
-          <w:sz w:val="24"/>
-          <w:szCs w:val="24"/>
-        </w:rPr>
-        <w:tab/>
+        <w:t xml:space="preserve">Gambar  4.5 </w:t>
+      </w:r>
+      <w:r>
+        <w:rPr>
+          <w:rFonts w:ascii="Times New Roman" w:hAnsi="Times New Roman" w:cs="Times New Roman"/>
+          <w:sz w:val="24"/>
+          <w:szCs w:val="24"/>
+        </w:rPr>
+        <w:t>Halaman Tampil Jumlah per Kelas</w:t>
+      </w:r>
+      <w:r>
+        <w:rPr>
+          <w:rFonts w:ascii="Times New Roman" w:hAnsi="Times New Roman" w:cs="Times New Roman"/>
+          <w:sz w:val="24"/>
+          <w:szCs w:val="24"/>
+        </w:rPr>
+        <w:tab/>
+      </w:r>
+      <w:r>
+        <w:rPr>
+          <w:rFonts w:ascii="Times New Roman" w:hAnsi="Times New Roman" w:cs="Times New Roman"/>
+          <w:sz w:val="24"/>
+          <w:szCs w:val="24"/>
+        </w:rPr>
+        <w:t>25</w:t>
       </w:r>
     </w:p>
     <w:p>
@@ -7715,23 +8004,31 @@
           <w:sz w:val="24"/>
           <w:szCs w:val="24"/>
         </w:rPr>
-        <w:t xml:space="preserve">Gambar  4.5 </w:t>
-      </w:r>
-      <w:r>
-        <w:rPr>
-          <w:rFonts w:ascii="Times New Roman" w:hAnsi="Times New Roman" w:cs="Times New Roman"/>
-          <w:sz w:val="24"/>
-          <w:szCs w:val="24"/>
-        </w:rPr>
-        <w:t>Halaman Tampil Jumlah per Kelas</w:t>
-      </w:r>
-      <w:r>
-        <w:rPr>
-          <w:rFonts w:ascii="Times New Roman" w:hAnsi="Times New Roman" w:cs="Times New Roman"/>
-          <w:sz w:val="24"/>
-          <w:szCs w:val="24"/>
-        </w:rPr>
-        <w:tab/>
+        <w:t xml:space="preserve">Gambar  4.6 </w:t>
+      </w:r>
+      <w:r>
+        <w:rPr>
+          <w:rFonts w:ascii="Times New Roman" w:hAnsi="Times New Roman" w:cs="Times New Roman"/>
+          <w:sz w:val="24"/>
+          <w:szCs w:val="24"/>
+        </w:rPr>
+        <w:t>Halaman Tampil Jumlah per Kontingen</w:t>
+      </w:r>
+      <w:r>
+        <w:rPr>
+          <w:rFonts w:ascii="Times New Roman" w:hAnsi="Times New Roman" w:cs="Times New Roman"/>
+          <w:sz w:val="24"/>
+          <w:szCs w:val="24"/>
+        </w:rPr>
+        <w:tab/>
+      </w:r>
+      <w:r>
+        <w:rPr>
+          <w:rFonts w:ascii="Times New Roman" w:hAnsi="Times New Roman" w:cs="Times New Roman"/>
+          <w:sz w:val="24"/>
+          <w:szCs w:val="24"/>
+        </w:rPr>
+        <w:t>26</w:t>
       </w:r>
     </w:p>
     <w:p>
@@ -7752,23 +8049,31 @@
           <w:sz w:val="24"/>
           <w:szCs w:val="24"/>
         </w:rPr>
-        <w:t xml:space="preserve">Gambar  4.6 </w:t>
-      </w:r>
-      <w:r>
-        <w:rPr>
-          <w:rFonts w:ascii="Times New Roman" w:hAnsi="Times New Roman" w:cs="Times New Roman"/>
-          <w:sz w:val="24"/>
-          <w:szCs w:val="24"/>
-        </w:rPr>
-        <w:t>Halaman Tampil Jumlah per Kontingen</w:t>
-      </w:r>
-      <w:r>
-        <w:rPr>
-          <w:rFonts w:ascii="Times New Roman" w:hAnsi="Times New Roman" w:cs="Times New Roman"/>
-          <w:sz w:val="24"/>
-          <w:szCs w:val="24"/>
-        </w:rPr>
-        <w:tab/>
+        <w:t xml:space="preserve">Gambar  4.7 </w:t>
+      </w:r>
+      <w:r>
+        <w:rPr>
+          <w:rFonts w:ascii="Times New Roman" w:hAnsi="Times New Roman" w:cs="Times New Roman"/>
+          <w:sz w:val="24"/>
+          <w:szCs w:val="24"/>
+        </w:rPr>
+        <w:t>Halaman Tampil Detail Kontingen</w:t>
+      </w:r>
+      <w:r>
+        <w:rPr>
+          <w:rFonts w:ascii="Times New Roman" w:hAnsi="Times New Roman" w:cs="Times New Roman"/>
+          <w:sz w:val="24"/>
+          <w:szCs w:val="24"/>
+        </w:rPr>
+        <w:tab/>
+      </w:r>
+      <w:r>
+        <w:rPr>
+          <w:rFonts w:ascii="Times New Roman" w:hAnsi="Times New Roman" w:cs="Times New Roman"/>
+          <w:sz w:val="24"/>
+          <w:szCs w:val="24"/>
+        </w:rPr>
+        <w:t>27</w:t>
       </w:r>
     </w:p>
     <w:p>
@@ -7789,23 +8094,23 @@
           <w:sz w:val="24"/>
           <w:szCs w:val="24"/>
         </w:rPr>
-        <w:t xml:space="preserve">Gambar  4.7 </w:t>
-      </w:r>
-      <w:r>
-        <w:rPr>
-          <w:rFonts w:ascii="Times New Roman" w:hAnsi="Times New Roman" w:cs="Times New Roman"/>
-          <w:sz w:val="24"/>
-          <w:szCs w:val="24"/>
-        </w:rPr>
-        <w:t>Halaman Tampil Detail Kontingen</w:t>
-      </w:r>
-      <w:r>
-        <w:rPr>
-          <w:rFonts w:ascii="Times New Roman" w:hAnsi="Times New Roman" w:cs="Times New Roman"/>
-          <w:sz w:val="24"/>
-          <w:szCs w:val="24"/>
-        </w:rPr>
-        <w:tab/>
+        <w:t>Gambar  4.8 Halaman List Kelola Drowing (Bagan)</w:t>
+      </w:r>
+      <w:r>
+        <w:rPr>
+          <w:rFonts w:ascii="Times New Roman" w:hAnsi="Times New Roman" w:cs="Times New Roman"/>
+          <w:sz w:val="24"/>
+          <w:szCs w:val="24"/>
+        </w:rPr>
+        <w:tab/>
+      </w:r>
+      <w:r>
+        <w:rPr>
+          <w:rFonts w:ascii="Times New Roman" w:hAnsi="Times New Roman" w:cs="Times New Roman"/>
+          <w:sz w:val="24"/>
+          <w:szCs w:val="24"/>
+        </w:rPr>
+        <w:t>27</w:t>
       </w:r>
     </w:p>
     <w:p>
@@ -7826,15 +8131,23 @@
           <w:sz w:val="24"/>
           <w:szCs w:val="24"/>
         </w:rPr>
-        <w:t>Gambar  4.8 Halaman List Kelola Drowing (Bagan)</w:t>
-      </w:r>
-      <w:r>
-        <w:rPr>
-          <w:rFonts w:ascii="Times New Roman" w:hAnsi="Times New Roman" w:cs="Times New Roman"/>
-          <w:sz w:val="24"/>
-          <w:szCs w:val="24"/>
-        </w:rPr>
-        <w:tab/>
+        <w:t>Gambar  4.9 Halaman Penyusunan (Pengelolaan Drowing)</w:t>
+      </w:r>
+      <w:r>
+        <w:rPr>
+          <w:rFonts w:ascii="Times New Roman" w:hAnsi="Times New Roman" w:cs="Times New Roman"/>
+          <w:sz w:val="24"/>
+          <w:szCs w:val="24"/>
+        </w:rPr>
+        <w:tab/>
+      </w:r>
+      <w:r>
+        <w:rPr>
+          <w:rFonts w:ascii="Times New Roman" w:hAnsi="Times New Roman" w:cs="Times New Roman"/>
+          <w:sz w:val="24"/>
+          <w:szCs w:val="24"/>
+        </w:rPr>
+        <w:t>28</w:t>
       </w:r>
     </w:p>
     <w:p>
@@ -7855,15 +8168,23 @@
           <w:sz w:val="24"/>
           <w:szCs w:val="24"/>
         </w:rPr>
-        <w:t>Gambar  4.9 Halaman Penyusunan (Pengelolaan Drowing)</w:t>
-      </w:r>
-      <w:r>
-        <w:rPr>
-          <w:rFonts w:ascii="Times New Roman" w:hAnsi="Times New Roman" w:cs="Times New Roman"/>
-          <w:sz w:val="24"/>
-          <w:szCs w:val="24"/>
-        </w:rPr>
-        <w:tab/>
+        <w:t>Gambar  4.10 Halaman Cetak Bagan</w:t>
+      </w:r>
+      <w:r>
+        <w:rPr>
+          <w:rFonts w:ascii="Times New Roman" w:hAnsi="Times New Roman" w:cs="Times New Roman"/>
+          <w:sz w:val="24"/>
+          <w:szCs w:val="24"/>
+        </w:rPr>
+        <w:tab/>
+      </w:r>
+      <w:r>
+        <w:rPr>
+          <w:rFonts w:ascii="Times New Roman" w:hAnsi="Times New Roman" w:cs="Times New Roman"/>
+          <w:sz w:val="24"/>
+          <w:szCs w:val="24"/>
+        </w:rPr>
+        <w:t>28</w:t>
       </w:r>
     </w:p>
     <w:p>
@@ -7884,15 +8205,23 @@
           <w:sz w:val="24"/>
           <w:szCs w:val="24"/>
         </w:rPr>
-        <w:t>Gambar  4.10 Halaman Cetak Bagan</w:t>
-      </w:r>
-      <w:r>
-        <w:rPr>
-          <w:rFonts w:ascii="Times New Roman" w:hAnsi="Times New Roman" w:cs="Times New Roman"/>
-          <w:sz w:val="24"/>
-          <w:szCs w:val="24"/>
-        </w:rPr>
-        <w:tab/>
+        <w:t>Gambar 4.11 Halaman Edit Informasi Event</w:t>
+      </w:r>
+      <w:r>
+        <w:rPr>
+          <w:rFonts w:ascii="Times New Roman" w:hAnsi="Times New Roman" w:cs="Times New Roman"/>
+          <w:sz w:val="24"/>
+          <w:szCs w:val="24"/>
+        </w:rPr>
+        <w:tab/>
+      </w:r>
+      <w:r>
+        <w:rPr>
+          <w:rFonts w:ascii="Times New Roman" w:hAnsi="Times New Roman" w:cs="Times New Roman"/>
+          <w:sz w:val="24"/>
+          <w:szCs w:val="24"/>
+        </w:rPr>
+        <w:t>29</w:t>
       </w:r>
     </w:p>
     <w:p>
@@ -7913,15 +8242,23 @@
           <w:sz w:val="24"/>
           <w:szCs w:val="24"/>
         </w:rPr>
-        <w:t>Gambar 4.11 Halaman Edit Informasi Event</w:t>
-      </w:r>
-      <w:r>
-        <w:rPr>
-          <w:rFonts w:ascii="Times New Roman" w:hAnsi="Times New Roman" w:cs="Times New Roman"/>
-          <w:sz w:val="24"/>
-          <w:szCs w:val="24"/>
-        </w:rPr>
-        <w:tab/>
+        <w:t>Gambar 4.12 Halaman Manajemen Kontingen</w:t>
+      </w:r>
+      <w:r>
+        <w:rPr>
+          <w:rFonts w:ascii="Times New Roman" w:hAnsi="Times New Roman" w:cs="Times New Roman"/>
+          <w:sz w:val="24"/>
+          <w:szCs w:val="24"/>
+        </w:rPr>
+        <w:tab/>
+      </w:r>
+      <w:r>
+        <w:rPr>
+          <w:rFonts w:ascii="Times New Roman" w:hAnsi="Times New Roman" w:cs="Times New Roman"/>
+          <w:sz w:val="24"/>
+          <w:szCs w:val="24"/>
+        </w:rPr>
+        <w:t>29</w:t>
       </w:r>
     </w:p>
     <w:p>
@@ -7942,15 +8279,23 @@
           <w:sz w:val="24"/>
           <w:szCs w:val="24"/>
         </w:rPr>
-        <w:t>Gambar 4.12 Halaman Manajemen Kontingen</w:t>
-      </w:r>
-      <w:r>
-        <w:rPr>
-          <w:rFonts w:ascii="Times New Roman" w:hAnsi="Times New Roman" w:cs="Times New Roman"/>
-          <w:sz w:val="24"/>
-          <w:szCs w:val="24"/>
-        </w:rPr>
-        <w:tab/>
+        <w:t>Gambar 4.13 Halaman Ringkasan Informasi Event</w:t>
+      </w:r>
+      <w:r>
+        <w:rPr>
+          <w:rFonts w:ascii="Times New Roman" w:hAnsi="Times New Roman" w:cs="Times New Roman"/>
+          <w:sz w:val="24"/>
+          <w:szCs w:val="24"/>
+        </w:rPr>
+        <w:tab/>
+      </w:r>
+      <w:r>
+        <w:rPr>
+          <w:rFonts w:ascii="Times New Roman" w:hAnsi="Times New Roman" w:cs="Times New Roman"/>
+          <w:sz w:val="24"/>
+          <w:szCs w:val="24"/>
+        </w:rPr>
+        <w:t>30</w:t>
       </w:r>
     </w:p>
     <w:p>
@@ -7971,35 +8316,6 @@
           <w:sz w:val="24"/>
           <w:szCs w:val="24"/>
         </w:rPr>
-        <w:t>Gambar 4.13 Halaman Ringkasan Informasi Event</w:t>
-      </w:r>
-      <w:r>
-        <w:rPr>
-          <w:rFonts w:ascii="Times New Roman" w:hAnsi="Times New Roman" w:cs="Times New Roman"/>
-          <w:sz w:val="24"/>
-          <w:szCs w:val="24"/>
-        </w:rPr>
-        <w:tab/>
-      </w:r>
-    </w:p>
-    <w:p>
-      <w:pPr>
-        <w:tabs>
-          <w:tab w:val="left" w:leader="dot" w:pos="7513"/>
-        </w:tabs>
-        <w:spacing w:after="0" w:line="360" w:lineRule="auto"/>
-        <w:rPr>
-          <w:rFonts w:ascii="Times New Roman" w:hAnsi="Times New Roman" w:cs="Times New Roman"/>
-          <w:sz w:val="24"/>
-          <w:szCs w:val="24"/>
-        </w:rPr>
-      </w:pPr>
-      <w:r>
-        <w:rPr>
-          <w:rFonts w:ascii="Times New Roman" w:hAnsi="Times New Roman" w:cs="Times New Roman"/>
-          <w:sz w:val="24"/>
-          <w:szCs w:val="24"/>
-        </w:rPr>
         <w:t>Gambar 4.14 Halaman Bantuan Sistem</w:t>
       </w:r>
       <w:r>
@@ -8010,6 +8326,16 @@
         </w:rPr>
         <w:tab/>
       </w:r>
+      <w:r>
+        <w:rPr>
+          <w:rFonts w:ascii="Times New Roman" w:hAnsi="Times New Roman" w:cs="Times New Roman"/>
+          <w:sz w:val="24"/>
+          <w:szCs w:val="24"/>
+        </w:rPr>
+        <w:t>31</w:t>
+      </w:r>
+      <w:bookmarkStart w:id="6" w:name="_GoBack"/>
+      <w:bookmarkEnd w:id="6"/>
     </w:p>
     <w:p>
       <w:pPr>
@@ -8119,7 +8445,7 @@
       </w:r>
     </w:p>
   </w:comment>
-  <w:comment w:id="6" w:author="Albert Septiawan" w:date="2016-05-28T23:48:00Z" w:initials="AxQuired">
+  <w:comment w:id="5" w:author="Albert Septiawan" w:date="2016-05-28T23:48:00Z" w:initials="AxQuired">
     <w:p>
       <w:pPr>
         <w:pStyle w:val="CommentText"/>
@@ -8234,7 +8560,7 @@
             <w:sz w:val="24"/>
             <w:szCs w:val="24"/>
           </w:rPr>
-          <w:t>xi</w:t>
+          <w:t>x</w:t>
         </w:r>
         <w:r>
           <w:rPr>

</xml_diff>